<commit_message>
new art folders + documentation
</commit_message>
<xml_diff>
--- a/190874H_IWP_DOCS/DM2293_Sample-Game-Design-Document.docx
+++ b/190874H_IWP_DOCS/DM2293_Sample-Game-Design-Document.docx
@@ -1,6 +1,6 @@
 
 <file path=word/document.xml><?xml version="1.0" encoding="utf-8"?>
-<w:document xmlns:wpc="http://schemas.microsoft.com/office/word/2010/wordprocessingCanvas" xmlns:cx="http://schemas.microsoft.com/office/drawing/2014/chartex" xmlns:cx1="http://schemas.microsoft.com/office/drawing/2015/9/8/chartex" xmlns:cx2="http://schemas.microsoft.com/office/drawing/2015/10/21/chartex" xmlns:cx3="http://schemas.microsoft.com/office/drawing/2016/5/9/chartex" xmlns:cx4="http://schemas.microsoft.com/office/drawing/2016/5/10/chartex" xmlns:cx5="http://schemas.microsoft.com/office/drawing/2016/5/11/chartex" xmlns:cx6="http://schemas.microsoft.com/office/drawing/2016/5/12/chartex" xmlns:cx7="http://schemas.microsoft.com/office/drawing/2016/5/13/chartex" xmlns:cx8="http://schemas.microsoft.com/office/drawing/2016/5/14/chartex" xmlns:mc="http://schemas.openxmlformats.org/markup-compatibility/2006" xmlns:aink="http://schemas.microsoft.com/office/drawing/2016/ink" xmlns:am3d="http://schemas.microsoft.com/office/drawing/2017/model3d" xmlns:o="urn:schemas-microsoft-com:office:office" xmlns:r="http://schemas.openxmlformats.org/officeDocument/2006/relationships" xmlns:m="http://schemas.openxmlformats.org/officeDocument/2006/math" xmlns:v="urn:schemas-microsoft-com:vml" xmlns:wp14="http://schemas.microsoft.com/office/word/2010/wordprocessingDrawing" xmlns:wp="http://schemas.openxmlformats.org/drawingml/2006/wordprocessingDrawing" xmlns:w10="urn:schemas-microsoft-com:office:word" xmlns:w="http://schemas.openxmlformats.org/wordprocessingml/2006/main" xmlns:w14="http://schemas.microsoft.com/office/word/2010/wordml" xmlns:w15="http://schemas.microsoft.com/office/word/2012/wordml" xmlns:w16cex="http://schemas.microsoft.com/office/word/2018/wordml/cex" xmlns:w16cid="http://schemas.microsoft.com/office/word/2016/wordml/cid" xmlns:w16="http://schemas.microsoft.com/office/word/2018/wordml" xmlns:w16se="http://schemas.microsoft.com/office/word/2015/wordml/symex" xmlns:wpg="http://schemas.microsoft.com/office/word/2010/wordprocessingGroup" xmlns:wpi="http://schemas.microsoft.com/office/word/2010/wordprocessingInk" xmlns:wne="http://schemas.microsoft.com/office/word/2006/wordml" xmlns:wps="http://schemas.microsoft.com/office/word/2010/wordprocessingShape" mc:Ignorable="w14 w15 w16se w16cid w16 w16cex wp14">
+<w:document xmlns:wpc="http://schemas.microsoft.com/office/word/2010/wordprocessingCanvas" xmlns:cx="http://schemas.microsoft.com/office/drawing/2014/chartex" xmlns:cx1="http://schemas.microsoft.com/office/drawing/2015/9/8/chartex" xmlns:cx2="http://schemas.microsoft.com/office/drawing/2015/10/21/chartex" xmlns:cx3="http://schemas.microsoft.com/office/drawing/2016/5/9/chartex" xmlns:cx4="http://schemas.microsoft.com/office/drawing/2016/5/10/chartex" xmlns:cx5="http://schemas.microsoft.com/office/drawing/2016/5/11/chartex" xmlns:cx6="http://schemas.microsoft.com/office/drawing/2016/5/12/chartex" xmlns:cx7="http://schemas.microsoft.com/office/drawing/2016/5/13/chartex" xmlns:cx8="http://schemas.microsoft.com/office/drawing/2016/5/14/chartex" xmlns:mc="http://schemas.openxmlformats.org/markup-compatibility/2006" xmlns:aink="http://schemas.microsoft.com/office/drawing/2016/ink" xmlns:am3d="http://schemas.microsoft.com/office/drawing/2017/model3d" xmlns:o="urn:schemas-microsoft-com:office:office" xmlns:oel="http://schemas.microsoft.com/office/2019/extlst" xmlns:r="http://schemas.openxmlformats.org/officeDocument/2006/relationships" xmlns:m="http://schemas.openxmlformats.org/officeDocument/2006/math" xmlns:v="urn:schemas-microsoft-com:vml" xmlns:wp14="http://schemas.microsoft.com/office/word/2010/wordprocessingDrawing" xmlns:wp="http://schemas.openxmlformats.org/drawingml/2006/wordprocessingDrawing" xmlns:w10="urn:schemas-microsoft-com:office:word" xmlns:w="http://schemas.openxmlformats.org/wordprocessingml/2006/main" xmlns:w14="http://schemas.microsoft.com/office/word/2010/wordml" xmlns:w15="http://schemas.microsoft.com/office/word/2012/wordml" xmlns:w16cex="http://schemas.microsoft.com/office/word/2018/wordml/cex" xmlns:w16cid="http://schemas.microsoft.com/office/word/2016/wordml/cid" xmlns:w16="http://schemas.microsoft.com/office/word/2018/wordml" xmlns:w16sdtdh="http://schemas.microsoft.com/office/word/2020/wordml/sdtdatahash" xmlns:w16se="http://schemas.microsoft.com/office/word/2015/wordml/symex" xmlns:wpg="http://schemas.microsoft.com/office/word/2010/wordprocessingGroup" xmlns:wpi="http://schemas.microsoft.com/office/word/2010/wordprocessingInk" xmlns:wne="http://schemas.microsoft.com/office/word/2006/wordml" xmlns:wps="http://schemas.microsoft.com/office/word/2010/wordprocessingShape" mc:Ignorable="w14 w15 w16se w16cid w16 w16cex w16sdtdh wp14">
   <w:body>
     <w:p>
       <w:pPr>
@@ -111,7 +111,6 @@
           <w:docPartUnique/>
         </w:docPartObj>
       </w:sdtPr>
-      <w:sdtEndPr/>
       <w:sdtContent>
         <w:p>
           <w:pPr>
@@ -718,13 +717,7 @@
               <w:rPr>
                 <w:color w:val="7C7A7C"/>
               </w:rPr>
-              <w:t>Play</w:t>
-            </w:r>
-            <w:r>
-              <w:rPr>
-                <w:color w:val="7C7A7C"/>
-              </w:rPr>
-              <w:t>er</w:t>
+              <w:t>Player</w:t>
             </w:r>
             <w:r>
               <w:rPr>
@@ -877,14 +870,12 @@
             </w:rPr>
             <w:t xml:space="preserve"> </w:t>
           </w:r>
-          <w:proofErr w:type="spellStart"/>
           <w:r>
             <w:rPr>
               <w:color w:val="7C7A7C"/>
             </w:rPr>
             <w:t>ZomBear</w:t>
           </w:r>
-          <w:proofErr w:type="spellEnd"/>
           <w:r>
             <w:rPr>
               <w:color w:val="7C7A7C"/>
@@ -913,14 +904,12 @@
             </w:rPr>
             <w:t xml:space="preserve"> </w:t>
           </w:r>
-          <w:proofErr w:type="spellStart"/>
           <w:r>
             <w:rPr>
               <w:color w:val="7C7A7C"/>
             </w:rPr>
             <w:t>ZomBunny</w:t>
           </w:r>
-          <w:proofErr w:type="spellEnd"/>
           <w:r>
             <w:rPr>
               <w:color w:val="7C7A7C"/>
@@ -950,14 +939,12 @@
             </w:rPr>
             <w:t xml:space="preserve"> </w:t>
           </w:r>
-          <w:proofErr w:type="spellStart"/>
           <w:r>
             <w:rPr>
               <w:color w:val="7C7A7C"/>
             </w:rPr>
             <w:t>ZomDuck</w:t>
           </w:r>
-          <w:proofErr w:type="spellEnd"/>
           <w:r>
             <w:rPr>
               <w:color w:val="7C7A7C"/>
@@ -986,14 +973,12 @@
             </w:rPr>
             <w:t xml:space="preserve"> </w:t>
           </w:r>
-          <w:proofErr w:type="spellStart"/>
           <w:r>
             <w:rPr>
               <w:color w:val="7C7A7C"/>
             </w:rPr>
             <w:t>Hellephant</w:t>
           </w:r>
-          <w:proofErr w:type="spellEnd"/>
           <w:r>
             <w:rPr>
               <w:color w:val="7C7A7C"/>
@@ -1411,7 +1396,13 @@
         <w:rPr>
           <w:color w:val="A0A1A0"/>
         </w:rPr>
-        <w:t>Pac-Man</w:t>
+        <w:t>Plane</w:t>
+      </w:r>
+      <w:r>
+        <w:rPr>
+          <w:color w:val="A0A1A0"/>
+        </w:rPr>
+        <w:t xml:space="preserve"> The Game</w:t>
       </w:r>
     </w:p>
     <w:p>
@@ -1437,7 +1428,14 @@
           <w:color w:val="A0A1A0"/>
           <w:w w:val="95"/>
         </w:rPr>
-        <w:t>PC Standalone</w:t>
+        <w:t>PC</w:t>
+      </w:r>
+      <w:r>
+        <w:rPr>
+          <w:color w:val="A0A1A0"/>
+          <w:w w:val="95"/>
+        </w:rPr>
+        <w:t xml:space="preserve"> Standalone</w:t>
       </w:r>
     </w:p>
     <w:p>
@@ -1466,7 +1464,13 @@
         <w:rPr>
           <w:color w:val="A0A1A0"/>
         </w:rPr>
-        <w:t xml:space="preserve">D survival </w:t>
+        <w:t xml:space="preserve">D </w:t>
+      </w:r>
+      <w:r>
+        <w:rPr>
+          <w:color w:val="A0A1A0"/>
+        </w:rPr>
+        <w:t>Arcade Shooter</w:t>
       </w:r>
     </w:p>
     <w:p>
@@ -1486,19 +1490,7 @@
         <w:rPr>
           <w:color w:val="A0A1A0"/>
         </w:rPr>
-        <w:t>(</w:t>
-      </w:r>
-      <w:r>
-        <w:rPr>
-          <w:color w:val="A0A1A0"/>
-        </w:rPr>
-        <w:t>10</w:t>
-      </w:r>
-      <w:r>
-        <w:rPr>
-          <w:color w:val="A0A1A0"/>
-        </w:rPr>
-        <w:t>+) ESRB</w:t>
+        <w:t>(10+) ESRB</w:t>
       </w:r>
     </w:p>
     <w:p>
@@ -1518,7 +1510,19 @@
         <w:rPr>
           <w:color w:val="A0A1A0"/>
         </w:rPr>
-        <w:t>Casual gamer (aging from 12 - 30)</w:t>
+        <w:t>Casual gamer (aging from 1</w:t>
+      </w:r>
+      <w:r>
+        <w:rPr>
+          <w:color w:val="A0A1A0"/>
+        </w:rPr>
+        <w:t>0</w:t>
+      </w:r>
+      <w:r>
+        <w:rPr>
+          <w:color w:val="A0A1A0"/>
+        </w:rPr>
+        <w:t xml:space="preserve"> - 30)</w:t>
       </w:r>
     </w:p>
     <w:p>
@@ -1534,19 +1538,11 @@
         </w:rPr>
         <w:t xml:space="preserve">Release date: </w:t>
       </w:r>
-      <w:proofErr w:type="gramStart"/>
       <w:r>
         <w:rPr>
           <w:color w:val="A0A1A0"/>
         </w:rPr>
-        <w:t>April,</w:t>
-      </w:r>
-      <w:proofErr w:type="gramEnd"/>
-      <w:r>
-        <w:rPr>
-          <w:color w:val="A0A1A0"/>
-        </w:rPr>
-        <w:t xml:space="preserve"> 20</w:t>
+        <w:t>April, 20</w:t>
       </w:r>
       <w:r>
         <w:rPr>
@@ -1570,9 +1566,10 @@
       </w:r>
       <w:r>
         <w:rPr>
-          <w:color w:val="A0A1A0"/>
-        </w:rPr>
-        <w:t>…</w:t>
+          <w:rFonts w:ascii="Lucida Sans"/>
+          <w:color w:val="555759"/>
+        </w:rPr>
+        <w:t>Lee Xie Loong</w:t>
       </w:r>
     </w:p>
     <w:p>
@@ -1597,21 +1594,25 @@
         <w:rPr>
           <w:color w:val="555759"/>
         </w:rPr>
-        <w:t xml:space="preserve">Pac-Man is a maze chase video game; the player controls the eponymous character through an enclosed maze. The objective of the game is to eat </w:t>
-      </w:r>
-      <w:proofErr w:type="gramStart"/>
-      <w:r>
-        <w:rPr>
-          <w:color w:val="555759"/>
-        </w:rPr>
-        <w:t>all of</w:t>
-      </w:r>
-      <w:proofErr w:type="gramEnd"/>
-      <w:r>
-        <w:rPr>
-          <w:color w:val="555759"/>
-        </w:rPr>
-        <w:t xml:space="preserve"> the dots placed in the maze while avoiding four colored ghosts — Blinky (red), Pinky (pink), Inky (cyan), and Clyde (orange) — that pursue him.</w:t>
+        <w:t>Plane The Game</w:t>
+      </w:r>
+      <w:r>
+        <w:rPr>
+          <w:color w:val="555759"/>
+        </w:rPr>
+        <w:t xml:space="preserve"> </w:t>
+      </w:r>
+      <w:r>
+        <w:rPr>
+          <w:color w:val="555759"/>
+        </w:rPr>
+        <w:t xml:space="preserve">is an arcade shooter game that is like the old school 1942 Plane Game. It is a vertical shooting game, and the player is playing as a pilot controlling an aircraft to shoot down enemy planes, and to avoid the enemies from shooting you. You are to complete the levels as the player and kill the final boss. </w:t>
+      </w:r>
+      <w:r>
+        <w:rPr>
+          <w:color w:val="555759"/>
+        </w:rPr>
+        <w:t>As you can have a local play of up to 2, you and your other player can work together to kill the enemies and win the game.</w:t>
       </w:r>
     </w:p>
     <w:p>
@@ -1675,28 +1676,20 @@
         <w:rPr>
           <w:color w:val="555759"/>
         </w:rPr>
-        <w:t>Pac-Man</w:t>
-      </w:r>
-      <w:r>
-        <w:rPr>
-          <w:color w:val="555759"/>
-        </w:rPr>
-        <w:t xml:space="preserve"> </w:t>
-      </w:r>
-      <w:r>
-        <w:rPr>
-          <w:color w:val="555759"/>
-        </w:rPr>
-        <w:t xml:space="preserve">sets the </w:t>
-      </w:r>
-      <w:proofErr w:type="gramStart"/>
-      <w:r>
-        <w:rPr>
-          <w:color w:val="555759"/>
-        </w:rPr>
-        <w:t>…..</w:t>
-      </w:r>
-      <w:proofErr w:type="gramEnd"/>
+        <w:t xml:space="preserve">Plane The Game is a local multiplayer 2D arcade shooter game where players are </w:t>
+      </w:r>
+      <w:r>
+        <w:rPr>
+          <w:color w:val="555759"/>
+        </w:rPr>
+        <w:t>supposed</w:t>
+      </w:r>
+      <w:r>
+        <w:rPr>
+          <w:color w:val="555759"/>
+        </w:rPr>
+        <w:t xml:space="preserve"> to take down enemies and kill the final boss in order to win.</w:t>
+      </w:r>
     </w:p>
     <w:p>
       <w:pPr>
@@ -1777,20 +1770,22 @@
         <w:rPr>
           <w:color w:val="555759"/>
         </w:rPr>
-        <w:t>Unique</w:t>
-      </w:r>
-      <w:r>
-        <w:rPr>
-          <w:color w:val="555759"/>
-        </w:rPr>
-        <w:t xml:space="preserve"> </w:t>
-      </w:r>
-      <w:r>
-        <w:rPr>
-          <w:color w:val="555759"/>
-        </w:rPr>
-        <w:t>story</w:t>
-      </w:r>
+        <w:t>Local play</w:t>
+      </w:r>
+    </w:p>
+    <w:p>
+      <w:pPr>
+        <w:pStyle w:val="BodyText"/>
+        <w:numPr>
+          <w:ilvl w:val="0"/>
+          <w:numId w:val="2"/>
+        </w:numPr>
+        <w:ind w:right="1024"/>
+        <w:jc w:val="both"/>
+        <w:rPr>
+          <w:color w:val="555759"/>
+        </w:rPr>
+      </w:pPr>
     </w:p>
     <w:p>
       <w:pPr>
@@ -1825,13 +1820,7 @@
           <w:color w:val="903F98"/>
         </w:rPr>
         <w:lastRenderedPageBreak/>
-        <w:t>P</w:t>
-      </w:r>
-      <w:r>
-        <w:rPr>
-          <w:color w:val="903F98"/>
-        </w:rPr>
-        <w:t>latform Minimum Requirements</w:t>
+        <w:t>Platform Minimum Requirements</w:t>
       </w:r>
     </w:p>
     <w:p>
@@ -1911,19 +1900,7 @@
         <w:rPr>
           <w:color w:val="555759"/>
         </w:rPr>
-        <w:t>XP</w:t>
-      </w:r>
-      <w:r>
-        <w:rPr>
-          <w:color w:val="555759"/>
-        </w:rPr>
-        <w:t xml:space="preserve"> </w:t>
-      </w:r>
-      <w:r>
-        <w:rPr>
-          <w:color w:val="555759"/>
-        </w:rPr>
-        <w:t>SP2+</w:t>
+        <w:t>10</w:t>
       </w:r>
     </w:p>
     <w:p>
@@ -1939,13 +1916,7 @@
         <w:rPr>
           <w:color w:val="555759"/>
         </w:rPr>
-        <w:t>Gr</w:t>
-      </w:r>
-      <w:r>
-        <w:rPr>
-          <w:color w:val="555759"/>
-        </w:rPr>
-        <w:t>aphics</w:t>
+        <w:t>Graphics</w:t>
       </w:r>
       <w:r>
         <w:rPr>
@@ -1957,13 +1928,7 @@
         <w:rPr>
           <w:color w:val="555759"/>
         </w:rPr>
-        <w:t>car</w:t>
-      </w:r>
-      <w:r>
-        <w:rPr>
-          <w:color w:val="555759"/>
-        </w:rPr>
-        <w:t>d:</w:t>
+        <w:t>card:</w:t>
       </w:r>
       <w:r>
         <w:rPr>
@@ -1975,13 +1940,7 @@
         <w:rPr>
           <w:color w:val="555759"/>
         </w:rPr>
-        <w:t>D</w:t>
-      </w:r>
-      <w:r>
-        <w:rPr>
-          <w:color w:val="555759"/>
-        </w:rPr>
-        <w:t>X9</w:t>
+        <w:t>DX9</w:t>
       </w:r>
       <w:r>
         <w:rPr>
@@ -2017,19 +1976,7 @@
         <w:rPr>
           <w:color w:val="555759"/>
         </w:rPr>
-        <w:t>2</w:t>
-      </w:r>
-      <w:r>
-        <w:rPr>
-          <w:color w:val="555759"/>
-        </w:rPr>
-        <w:t xml:space="preserve"> .</w:t>
-      </w:r>
-      <w:r>
-        <w:rPr>
-          <w:color w:val="555759"/>
-        </w:rPr>
-        <w:t>0)</w:t>
+        <w:t>2 .0)</w:t>
       </w:r>
       <w:r>
         <w:rPr>
@@ -2053,13 +2000,7 @@
         <w:rPr>
           <w:color w:val="555759"/>
         </w:rPr>
-        <w:t>gener</w:t>
-      </w:r>
-      <w:r>
-        <w:rPr>
-          <w:color w:val="555759"/>
-        </w:rPr>
-        <w:t xml:space="preserve">ally </w:t>
+        <w:t xml:space="preserve">generally </w:t>
       </w:r>
       <w:r>
         <w:rPr>
@@ -2121,19 +2062,7 @@
         <w:rPr>
           <w:color w:val="555759"/>
         </w:rPr>
-        <w:t>Mac-Man</w:t>
-      </w:r>
-      <w:r>
-        <w:rPr>
-          <w:color w:val="555759"/>
-        </w:rPr>
-        <w:t xml:space="preserve"> by </w:t>
-      </w:r>
-      <w:r>
-        <w:rPr>
-          <w:color w:val="555759"/>
-        </w:rPr>
-        <w:t>…</w:t>
+        <w:t>1942 by Capcom</w:t>
       </w:r>
     </w:p>
     <w:p>
@@ -2181,21 +2110,7 @@
         <w:rPr>
           <w:color w:val="555759"/>
         </w:rPr>
-        <w:t xml:space="preserve">You play the role of Pac-Man who is trying to avoid the 4 ghosts chasing </w:t>
-      </w:r>
-      <w:proofErr w:type="gramStart"/>
-      <w:r>
-        <w:rPr>
-          <w:color w:val="555759"/>
-        </w:rPr>
-        <w:t>him, and</w:t>
-      </w:r>
-      <w:proofErr w:type="gramEnd"/>
-      <w:r>
-        <w:rPr>
-          <w:color w:val="555759"/>
-        </w:rPr>
-        <w:t xml:space="preserve"> try to last as long as you can.</w:t>
+        <w:t>You play the role as a pilot taking down enemy planes and pushing your way through to make it to the final boss.</w:t>
       </w:r>
     </w:p>
     <w:p>
@@ -2413,40 +2328,20 @@
         <w:rPr>
           <w:color w:val="555759"/>
         </w:rPr>
-        <w:t>eating cherries so that you can attack the ghosts</w:t>
-      </w:r>
-      <w:r>
-        <w:rPr>
-          <w:color w:val="555759"/>
-        </w:rPr>
-        <w:t xml:space="preserve"> </w:t>
-      </w:r>
-      <w:r>
-        <w:rPr>
-          <w:color w:val="555759"/>
-        </w:rPr>
-        <w:t xml:space="preserve">and scoring </w:t>
-      </w:r>
-      <w:proofErr w:type="gramStart"/>
-      <w:r>
-        <w:rPr>
-          <w:color w:val="555759"/>
-        </w:rPr>
-        <w:t>points</w:t>
-      </w:r>
-      <w:r>
-        <w:rPr>
-          <w:color w:val="555759"/>
-        </w:rPr>
-        <w:t xml:space="preserve"> </w:t>
-      </w:r>
-      <w:r>
-        <w:rPr>
-          <w:color w:val="555759"/>
-        </w:rPr>
-        <w:t>.</w:t>
-      </w:r>
-      <w:proofErr w:type="gramEnd"/>
+        <w:t xml:space="preserve">working together to destroy the final boss after a certain </w:t>
+      </w:r>
+      <w:r>
+        <w:rPr>
+          <w:color w:val="555759"/>
+        </w:rPr>
+        <w:t>number</w:t>
+      </w:r>
+      <w:r>
+        <w:rPr>
+          <w:color w:val="555759"/>
+        </w:rPr>
+        <w:t xml:space="preserve"> of levels.</w:t>
+      </w:r>
     </w:p>
     <w:p>
       <w:pPr>
@@ -2541,7 +2436,7 @@
       </w:pPr>
       <w:r>
         <w:pict w14:anchorId="79616D46">
-          <v:group id="_x0000_s1046" style="position:absolute;margin-left:81pt;margin-top:13.2pt;width:192.4pt;height:192.25pt;z-index:-251655680;mso-wrap-distance-left:0;mso-wrap-distance-right:0;mso-position-horizontal-relative:page" coordorigin="1620,264" coordsize="3848,3845">
+          <v:group id="_x0000_s2070" style="position:absolute;margin-left:81pt;margin-top:13.2pt;width:192.4pt;height:192.25pt;z-index:-251655680;mso-wrap-distance-left:0;mso-wrap-distance-right:0;mso-position-horizontal-relative:page" coordorigin="1620,264" coordsize="3848,3845">
             <v:shapetype id="_x0000_t75" coordsize="21600,21600" o:spt="75" o:preferrelative="t" path="m@4@5l@4@11@9@11@9@5xe" filled="f" stroked="f">
               <v:stroke joinstyle="miter"/>
               <v:formulas>
@@ -2561,10 +2456,10 @@
               <v:path o:extrusionok="f" gradientshapeok="t" o:connecttype="rect"/>
               <o:lock v:ext="edit" aspectratio="t"/>
             </v:shapetype>
-            <v:shape id="_x0000_s1048" type="#_x0000_t75" style="position:absolute;left:1990;top:552;width:3108;height:3225">
+            <v:shape id="_x0000_s2072" type="#_x0000_t75" style="position:absolute;left:1990;top:552;width:3108;height:3225">
               <v:imagedata r:id="rId11" o:title=""/>
             </v:shape>
-            <v:rect id="_x0000_s1047" style="position:absolute;left:1625;top:268;width:3838;height:3835" filled="f" strokecolor="#a0a1a0" strokeweight=".5pt"/>
+            <v:rect id="_x0000_s2071" style="position:absolute;left:1625;top:268;width:3838;height:3835" filled="f" strokecolor="#a0a1a0" strokeweight=".5pt"/>
             <w10:wrap type="topAndBottom" anchorx="page"/>
           </v:group>
         </w:pict>
@@ -2617,6 +2512,34 @@
         </w:rPr>
         <w:t>Game Controls (PC)</w:t>
       </w:r>
+      <w:r>
+        <w:rPr>
+          <w:rFonts w:ascii="Gill Sans MT"/>
+          <w:color w:val="1E252B"/>
+          <w:w w:val="105"/>
+          <w:sz w:val="40"/>
+        </w:rPr>
+        <w:t>, 1</w:t>
+      </w:r>
+      <w:r>
+        <w:rPr>
+          <w:rFonts w:ascii="Gill Sans MT"/>
+          <w:color w:val="1E252B"/>
+          <w:w w:val="105"/>
+          <w:sz w:val="40"/>
+          <w:vertAlign w:val="superscript"/>
+        </w:rPr>
+        <w:t>ST</w:t>
+      </w:r>
+      <w:r>
+        <w:rPr>
+          <w:rFonts w:ascii="Gill Sans MT"/>
+          <w:color w:val="1E252B"/>
+          <w:w w:val="105"/>
+          <w:sz w:val="40"/>
+        </w:rPr>
+        <w:t xml:space="preserve"> PLAYER</w:t>
+      </w:r>
     </w:p>
     <w:p>
       <w:pPr>
@@ -2627,16 +2550,153 @@
         </w:rPr>
       </w:pPr>
       <w:r>
-        <w:pict w14:anchorId="29AA010E">
-          <v:group id="_x0000_s1043" style="position:absolute;margin-left:81pt;margin-top:14.15pt;width:425.25pt;height:196.25pt;z-index:-251654656;mso-wrap-distance-left:0;mso-wrap-distance-right:0;mso-position-horizontal-relative:page" coordorigin="1620,283" coordsize="8505,3925">
-            <v:shape id="_x0000_s1045" type="#_x0000_t75" style="position:absolute;left:1865;top:567;width:7760;height:3320">
-              <v:imagedata r:id="rId14" o:title=""/>
-            </v:shape>
-            <v:rect id="_x0000_s1044" style="position:absolute;left:1625;top:287;width:8495;height:3915" filled="f" strokecolor="#a0a1a0" strokeweight=".5pt"/>
-            <w10:wrap type="topAndBottom" anchorx="page"/>
-          </v:group>
-        </w:pict>
-      </w:r>
+        <w:rPr>
+          <w:noProof/>
+        </w:rPr>
+        <w:drawing>
+          <wp:inline distT="0" distB="0" distL="0" distR="0" wp14:anchorId="1C1A57A5" wp14:editId="3558CC1B">
+            <wp:extent cx="4425351" cy="3243287"/>
+            <wp:effectExtent l="0" t="0" r="0" b="0"/>
+            <wp:docPr id="1" name="Picture 1" descr="Diagram&#10;&#10;Description automatically generated"/>
+            <wp:cNvGraphicFramePr>
+              <a:graphicFrameLocks xmlns:a="http://schemas.openxmlformats.org/drawingml/2006/main" noChangeAspect="1"/>
+            </wp:cNvGraphicFramePr>
+            <a:graphic xmlns:a="http://schemas.openxmlformats.org/drawingml/2006/main">
+              <a:graphicData uri="http://schemas.openxmlformats.org/drawingml/2006/picture">
+                <pic:pic xmlns:pic="http://schemas.openxmlformats.org/drawingml/2006/picture">
+                  <pic:nvPicPr>
+                    <pic:cNvPr id="1" name="Picture 1" descr="Diagram&#10;&#10;Description automatically generated"/>
+                    <pic:cNvPicPr/>
+                  </pic:nvPicPr>
+                  <pic:blipFill>
+                    <a:blip r:embed="rId14"/>
+                    <a:stretch>
+                      <a:fillRect/>
+                    </a:stretch>
+                  </pic:blipFill>
+                  <pic:spPr>
+                    <a:xfrm>
+                      <a:off x="0" y="0"/>
+                      <a:ext cx="4430857" cy="3247322"/>
+                    </a:xfrm>
+                    <a:prstGeom prst="rect">
+                      <a:avLst/>
+                    </a:prstGeom>
+                  </pic:spPr>
+                </pic:pic>
+              </a:graphicData>
+            </a:graphic>
+          </wp:inline>
+        </w:drawing>
+      </w:r>
+    </w:p>
+    <w:p>
+      <w:pPr>
+        <w:spacing w:before="219"/>
+        <w:ind w:left="640"/>
+        <w:rPr>
+          <w:rFonts w:ascii="Gill Sans MT"/>
+          <w:color w:val="1E252B"/>
+          <w:w w:val="105"/>
+          <w:sz w:val="40"/>
+        </w:rPr>
+      </w:pPr>
+      <w:r>
+        <w:rPr>
+          <w:rFonts w:ascii="Gill Sans MT"/>
+          <w:color w:val="1E252B"/>
+          <w:w w:val="105"/>
+          <w:sz w:val="40"/>
+        </w:rPr>
+        <w:t>Game Controls (PC)</w:t>
+      </w:r>
+      <w:r>
+        <w:rPr>
+          <w:rFonts w:ascii="Gill Sans MT"/>
+          <w:color w:val="1E252B"/>
+          <w:w w:val="105"/>
+          <w:sz w:val="40"/>
+        </w:rPr>
+        <w:t>, 2</w:t>
+      </w:r>
+      <w:r>
+        <w:rPr>
+          <w:rFonts w:ascii="Gill Sans MT"/>
+          <w:color w:val="1E252B"/>
+          <w:w w:val="105"/>
+          <w:sz w:val="40"/>
+          <w:vertAlign w:val="superscript"/>
+        </w:rPr>
+        <w:t>ND</w:t>
+      </w:r>
+      <w:r>
+        <w:rPr>
+          <w:rFonts w:ascii="Gill Sans MT"/>
+          <w:color w:val="1E252B"/>
+          <w:w w:val="105"/>
+          <w:sz w:val="40"/>
+        </w:rPr>
+        <w:t xml:space="preserve"> PLAYER</w:t>
+      </w:r>
+    </w:p>
+    <w:p>
+      <w:pPr>
+        <w:spacing w:before="219"/>
+        <w:ind w:left="640"/>
+        <w:rPr>
+          <w:rFonts w:ascii="Gill Sans MT"/>
+          <w:sz w:val="40"/>
+        </w:rPr>
+      </w:pPr>
+      <w:r>
+        <w:rPr>
+          <w:noProof/>
+        </w:rPr>
+        <w:drawing>
+          <wp:inline distT="0" distB="0" distL="0" distR="0" wp14:anchorId="564942B5" wp14:editId="3D8B47C7">
+            <wp:extent cx="4761249" cy="2674189"/>
+            <wp:effectExtent l="0" t="0" r="0" b="0"/>
+            <wp:docPr id="3" name="Picture 3" descr="A picture containing diagram&#10;&#10;Description automatically generated"/>
+            <wp:cNvGraphicFramePr>
+              <a:graphicFrameLocks xmlns:a="http://schemas.openxmlformats.org/drawingml/2006/main" noChangeAspect="1"/>
+            </wp:cNvGraphicFramePr>
+            <a:graphic xmlns:a="http://schemas.openxmlformats.org/drawingml/2006/main">
+              <a:graphicData uri="http://schemas.openxmlformats.org/drawingml/2006/picture">
+                <pic:pic xmlns:pic="http://schemas.openxmlformats.org/drawingml/2006/picture">
+                  <pic:nvPicPr>
+                    <pic:cNvPr id="3" name="Picture 3" descr="A picture containing diagram&#10;&#10;Description automatically generated"/>
+                    <pic:cNvPicPr/>
+                  </pic:nvPicPr>
+                  <pic:blipFill>
+                    <a:blip r:embed="rId15"/>
+                    <a:stretch>
+                      <a:fillRect/>
+                    </a:stretch>
+                  </pic:blipFill>
+                  <pic:spPr>
+                    <a:xfrm>
+                      <a:off x="0" y="0"/>
+                      <a:ext cx="4765125" cy="2676366"/>
+                    </a:xfrm>
+                    <a:prstGeom prst="rect">
+                      <a:avLst/>
+                    </a:prstGeom>
+                  </pic:spPr>
+                </pic:pic>
+              </a:graphicData>
+            </a:graphic>
+          </wp:inline>
+        </w:drawing>
+      </w:r>
+    </w:p>
+    <w:p>
+      <w:pPr>
+        <w:pStyle w:val="BodyText"/>
+        <w:rPr>
+          <w:rFonts w:ascii="Gill Sans MT"/>
+          <w:sz w:val="21"/>
+        </w:rPr>
+      </w:pPr>
     </w:p>
     <w:p>
       <w:pPr>
@@ -2658,8 +2718,8 @@
       <w:pPr>
         <w:spacing w:line="297" w:lineRule="auto"/>
         <w:sectPr>
-          <w:headerReference w:type="default" r:id="rId15"/>
-          <w:footerReference w:type="default" r:id="rId16"/>
+          <w:headerReference w:type="default" r:id="rId16"/>
+          <w:footerReference w:type="default" r:id="rId17"/>
           <w:pgSz w:w="12240" w:h="15840"/>
           <w:pgMar w:top="1040" w:right="880" w:bottom="880" w:left="980" w:header="0" w:footer="690" w:gutter="0"/>
           <w:pgNumType w:start="7"/>
@@ -2801,13 +2861,7 @@
         <w:rPr>
           <w:color w:val="555759"/>
         </w:rPr>
-        <w:t xml:space="preserve">Attack Damage: </w:t>
-      </w:r>
-      <w:r>
-        <w:rPr>
-          <w:color w:val="555759"/>
-        </w:rPr>
-        <w:t>N/A</w:t>
+        <w:t>Attack Damage: N/A</w:t>
       </w:r>
     </w:p>
     <w:p>
@@ -2868,7 +2922,13 @@
         <w:rPr>
           <w:color w:val="555759"/>
         </w:rPr>
-        <w:t>Idle:</w:t>
+        <w:t xml:space="preserve">Idle: </w:t>
+      </w:r>
+      <w:r>
+        <w:rPr>
+          <w:color w:val="555759"/>
+        </w:rPr>
+        <w:t>The</w:t>
       </w:r>
       <w:r>
         <w:rPr>
@@ -2880,7 +2940,7 @@
         <w:rPr>
           <w:color w:val="555759"/>
         </w:rPr>
-        <w:t>The</w:t>
+        <w:t>idle</w:t>
       </w:r>
       <w:r>
         <w:rPr>
@@ -2892,7 +2952,7 @@
         <w:rPr>
           <w:color w:val="555759"/>
         </w:rPr>
-        <w:t>idle</w:t>
+        <w:t>state</w:t>
       </w:r>
       <w:r>
         <w:rPr>
@@ -2904,31 +2964,13 @@
         <w:rPr>
           <w:color w:val="555759"/>
         </w:rPr>
-        <w:t>state</w:t>
-      </w:r>
-      <w:r>
-        <w:rPr>
-          <w:color w:val="555759"/>
-        </w:rPr>
-        <w:t xml:space="preserve"> </w:t>
-      </w:r>
-      <w:r>
-        <w:rPr>
-          <w:color w:val="555759"/>
-        </w:rPr>
         <w:t>is</w:t>
       </w:r>
       <w:r>
         <w:rPr>
           <w:color w:val="555759"/>
         </w:rPr>
-        <w:t xml:space="preserve"> </w:t>
-      </w:r>
-      <w:r>
-        <w:rPr>
-          <w:color w:val="555759"/>
-        </w:rPr>
-        <w:t>…</w:t>
+        <w:t xml:space="preserve"> stand still.</w:t>
       </w:r>
     </w:p>
     <w:p>
@@ -2944,7 +2986,13 @@
         <w:rPr>
           <w:color w:val="555759"/>
         </w:rPr>
-        <w:t>Move:</w:t>
+        <w:t xml:space="preserve">Move: </w:t>
+      </w:r>
+      <w:r>
+        <w:rPr>
+          <w:color w:val="555759"/>
+        </w:rPr>
+        <w:t>The</w:t>
       </w:r>
       <w:r>
         <w:rPr>
@@ -2956,7 +3004,7 @@
         <w:rPr>
           <w:color w:val="555759"/>
         </w:rPr>
-        <w:t>The</w:t>
+        <w:t>movement</w:t>
       </w:r>
       <w:r>
         <w:rPr>
@@ -2968,25 +3016,13 @@
         <w:rPr>
           <w:color w:val="555759"/>
         </w:rPr>
-        <w:t>movement</w:t>
-      </w:r>
-      <w:r>
-        <w:rPr>
-          <w:color w:val="555759"/>
-        </w:rPr>
-        <w:t xml:space="preserve"> </w:t>
-      </w:r>
-      <w:r>
-        <w:rPr>
-          <w:color w:val="555759"/>
-        </w:rPr>
         <w:t xml:space="preserve">state </w:t>
       </w:r>
       <w:r>
         <w:rPr>
           <w:color w:val="555759"/>
         </w:rPr>
-        <w:t>….</w:t>
+        <w:t>is a top-down 2D movement.</w:t>
       </w:r>
     </w:p>
     <w:p>
@@ -3002,28 +3038,62 @@
         <w:rPr>
           <w:color w:val="555759"/>
         </w:rPr>
+        <w:t>Damaged: The player will have iframes for 3 seconds after losing health, and continuously blink until the iframes are over.</w:t>
+      </w:r>
+    </w:p>
+    <w:p>
+      <w:pPr>
+        <w:pStyle w:val="BodyText"/>
+        <w:ind w:left="709" w:right="1024"/>
+        <w:jc w:val="both"/>
+        <w:rPr>
+          <w:color w:val="555759"/>
+        </w:rPr>
+      </w:pPr>
+      <w:r>
+        <w:rPr>
+          <w:color w:val="555759"/>
+        </w:rPr>
+        <w:t>Power Up: Player will look different depending on the power-ups the player has collected.</w:t>
+      </w:r>
+    </w:p>
+    <w:p>
+      <w:pPr>
+        <w:pStyle w:val="BodyText"/>
+        <w:ind w:left="709" w:right="1024"/>
+        <w:jc w:val="both"/>
+        <w:rPr>
+          <w:color w:val="555759"/>
+        </w:rPr>
+      </w:pPr>
+      <w:r>
+        <w:rPr>
+          <w:color w:val="555759"/>
+        </w:rPr>
         <w:t xml:space="preserve">Death: </w:t>
       </w:r>
       <w:r>
         <w:rPr>
           <w:color w:val="555759"/>
         </w:rPr>
-        <w:t xml:space="preserve">The death animation will make the character fall backwards when their life reaches </w:t>
-      </w:r>
-      <w:proofErr w:type="gramStart"/>
-      <w:r>
-        <w:rPr>
-          <w:color w:val="555759"/>
-        </w:rPr>
-        <w:t xml:space="preserve">zero </w:t>
-      </w:r>
-      <w:r>
-        <w:rPr>
-          <w:color w:val="555759"/>
-        </w:rPr>
-        <w:t>.</w:t>
-      </w:r>
-      <w:proofErr w:type="gramEnd"/>
+        <w:t xml:space="preserve">The death animation will make the </w:t>
+      </w:r>
+      <w:r>
+        <w:rPr>
+          <w:color w:val="555759"/>
+        </w:rPr>
+        <w:t>player’s aircraft explode and die.</w:t>
+      </w:r>
+    </w:p>
+    <w:p>
+      <w:pPr>
+        <w:pStyle w:val="BodyText"/>
+        <w:ind w:left="709" w:right="1024"/>
+        <w:jc w:val="both"/>
+        <w:rPr>
+          <w:color w:val="555759"/>
+        </w:rPr>
+      </w:pPr>
     </w:p>
     <w:p>
       <w:pPr>
@@ -3061,13 +3131,7 @@
         <w:rPr>
           <w:color w:val="555759"/>
         </w:rPr>
-        <w:t>Nil</w:t>
-      </w:r>
-      <w:r>
-        <w:rPr>
-          <w:color w:val="555759"/>
-        </w:rPr>
-        <w:t>.</w:t>
+        <w:t>Bullet: Basic shooting that shoots out in front of the aircraft.</w:t>
       </w:r>
     </w:p>
     <w:p>
@@ -3094,8 +3158,8 @@
           <w:sz w:val="18"/>
         </w:rPr>
         <w:sectPr>
-          <w:headerReference w:type="default" r:id="rId17"/>
-          <w:footerReference w:type="default" r:id="rId18"/>
+          <w:headerReference w:type="default" r:id="rId18"/>
+          <w:footerReference w:type="default" r:id="rId19"/>
           <w:pgSz w:w="12240" w:h="15840"/>
           <w:pgMar w:top="1080" w:right="880" w:bottom="880" w:left="980" w:header="0" w:footer="690" w:gutter="0"/>
           <w:pgNumType w:start="8"/>
@@ -3149,7 +3213,7 @@
                     </pic:cNvPicPr>
                   </pic:nvPicPr>
                   <pic:blipFill>
-                    <a:blip r:embed="rId19">
+                    <a:blip r:embed="rId20">
                       <a:extLst>
                         <a:ext uri="{28A0092B-C50C-407E-A947-70E740481C1C}">
                           <a14:useLocalDpi xmlns:a14="http://schemas.microsoft.com/office/drawing/2010/main" val="0"/>
@@ -4714,8 +4778,8 @@
           <w:sz w:val="20"/>
         </w:rPr>
         <w:sectPr>
-          <w:headerReference w:type="default" r:id="rId20"/>
-          <w:footerReference w:type="default" r:id="rId21"/>
+          <w:headerReference w:type="default" r:id="rId21"/>
+          <w:footerReference w:type="default" r:id="rId22"/>
           <w:pgSz w:w="12240" w:h="15840"/>
           <w:pgMar w:top="1080" w:right="880" w:bottom="880" w:left="980" w:header="0" w:footer="690" w:gutter="0"/>
           <w:pgNumType w:start="9"/>
@@ -4790,13 +4854,7 @@
         <w:rPr>
           <w:color w:val="555759"/>
         </w:rPr>
-        <w:t>Idle:</w:t>
-      </w:r>
-      <w:r>
-        <w:rPr>
-          <w:color w:val="555759"/>
-        </w:rPr>
-        <w:t xml:space="preserve"> </w:t>
+        <w:t xml:space="preserve">Idle: </w:t>
       </w:r>
       <w:r>
         <w:rPr>
@@ -4828,13 +4886,7 @@
         <w:rPr>
           <w:color w:val="555759"/>
         </w:rPr>
-        <w:t>Move:</w:t>
-      </w:r>
-      <w:r>
-        <w:rPr>
-          <w:color w:val="555759"/>
-        </w:rPr>
-        <w:t xml:space="preserve"> </w:t>
+        <w:t xml:space="preserve">Move: </w:t>
       </w:r>
       <w:r>
         <w:rPr>
@@ -5090,7 +5142,7 @@
                     </pic:cNvPicPr>
                   </pic:nvPicPr>
                   <pic:blipFill>
-                    <a:blip r:embed="rId22">
+                    <a:blip r:embed="rId23">
                       <a:extLst>
                         <a:ext uri="{28A0092B-C50C-407E-A947-70E740481C1C}">
                           <a14:useLocalDpi xmlns:a14="http://schemas.microsoft.com/office/drawing/2010/main" val="0"/>
@@ -5175,8 +5227,8 @@
           <w:color w:val="555759"/>
         </w:rPr>
         <w:sectPr>
-          <w:headerReference w:type="default" r:id="rId23"/>
-          <w:footerReference w:type="default" r:id="rId24"/>
+          <w:headerReference w:type="default" r:id="rId24"/>
+          <w:footerReference w:type="default" r:id="rId25"/>
           <w:pgSz w:w="12240" w:h="15840"/>
           <w:pgMar w:top="1080" w:right="880" w:bottom="880" w:left="980" w:header="0" w:footer="690" w:gutter="0"/>
           <w:pgNumType w:start="11"/>
@@ -5646,8 +5698,8 @@
           <w:sz w:val="18"/>
         </w:rPr>
         <w:sectPr>
-          <w:headerReference w:type="default" r:id="rId25"/>
-          <w:footerReference w:type="default" r:id="rId26"/>
+          <w:headerReference w:type="default" r:id="rId26"/>
+          <w:footerReference w:type="default" r:id="rId27"/>
           <w:pgSz w:w="12240" w:h="15840"/>
           <w:pgMar w:top="560" w:right="880" w:bottom="880" w:left="980" w:header="0" w:footer="690" w:gutter="0"/>
           <w:pgNumType w:start="12"/>
@@ -5914,8 +5966,8 @@
       </w:pPr>
     </w:p>
     <w:sectPr>
-      <w:headerReference w:type="default" r:id="rId27"/>
-      <w:footerReference w:type="default" r:id="rId28"/>
+      <w:headerReference w:type="default" r:id="rId28"/>
+      <w:footerReference w:type="default" r:id="rId29"/>
       <w:pgSz w:w="12240" w:h="15840"/>
       <w:pgMar w:top="1080" w:right="880" w:bottom="880" w:left="980" w:header="0" w:footer="690" w:gutter="0"/>
       <w:pgNumType w:start="13"/>
@@ -5926,7 +5978,7 @@
 </file>
 
 <file path=word/endnotes.xml><?xml version="1.0" encoding="utf-8"?>
-<w:endnotes xmlns:wpc="http://schemas.microsoft.com/office/word/2010/wordprocessingCanvas" xmlns:cx="http://schemas.microsoft.com/office/drawing/2014/chartex" xmlns:cx1="http://schemas.microsoft.com/office/drawing/2015/9/8/chartex" xmlns:cx2="http://schemas.microsoft.com/office/drawing/2015/10/21/chartex" xmlns:cx3="http://schemas.microsoft.com/office/drawing/2016/5/9/chartex" xmlns:cx4="http://schemas.microsoft.com/office/drawing/2016/5/10/chartex" xmlns:cx5="http://schemas.microsoft.com/office/drawing/2016/5/11/chartex" xmlns:cx6="http://schemas.microsoft.com/office/drawing/2016/5/12/chartex" xmlns:cx7="http://schemas.microsoft.com/office/drawing/2016/5/13/chartex" xmlns:cx8="http://schemas.microsoft.com/office/drawing/2016/5/14/chartex" xmlns:mc="http://schemas.openxmlformats.org/markup-compatibility/2006" xmlns:aink="http://schemas.microsoft.com/office/drawing/2016/ink" xmlns:am3d="http://schemas.microsoft.com/office/drawing/2017/model3d" xmlns:o="urn:schemas-microsoft-com:office:office" xmlns:r="http://schemas.openxmlformats.org/officeDocument/2006/relationships" xmlns:m="http://schemas.openxmlformats.org/officeDocument/2006/math" xmlns:v="urn:schemas-microsoft-com:vml" xmlns:wp14="http://schemas.microsoft.com/office/word/2010/wordprocessingDrawing" xmlns:wp="http://schemas.openxmlformats.org/drawingml/2006/wordprocessingDrawing" xmlns:w10="urn:schemas-microsoft-com:office:word" xmlns:w="http://schemas.openxmlformats.org/wordprocessingml/2006/main" xmlns:w14="http://schemas.microsoft.com/office/word/2010/wordml" xmlns:w15="http://schemas.microsoft.com/office/word/2012/wordml" xmlns:w16cex="http://schemas.microsoft.com/office/word/2018/wordml/cex" xmlns:w16cid="http://schemas.microsoft.com/office/word/2016/wordml/cid" xmlns:w16="http://schemas.microsoft.com/office/word/2018/wordml" xmlns:w16se="http://schemas.microsoft.com/office/word/2015/wordml/symex" xmlns:wpg="http://schemas.microsoft.com/office/word/2010/wordprocessingGroup" xmlns:wpi="http://schemas.microsoft.com/office/word/2010/wordprocessingInk" xmlns:wne="http://schemas.microsoft.com/office/word/2006/wordml" xmlns:wps="http://schemas.microsoft.com/office/word/2010/wordprocessingShape" mc:Ignorable="w14 w15 w16se w16cid w16 w16cex wp14">
+<w:endnotes xmlns:wpc="http://schemas.microsoft.com/office/word/2010/wordprocessingCanvas" xmlns:cx="http://schemas.microsoft.com/office/drawing/2014/chartex" xmlns:cx1="http://schemas.microsoft.com/office/drawing/2015/9/8/chartex" xmlns:cx2="http://schemas.microsoft.com/office/drawing/2015/10/21/chartex" xmlns:cx3="http://schemas.microsoft.com/office/drawing/2016/5/9/chartex" xmlns:cx4="http://schemas.microsoft.com/office/drawing/2016/5/10/chartex" xmlns:cx5="http://schemas.microsoft.com/office/drawing/2016/5/11/chartex" xmlns:cx6="http://schemas.microsoft.com/office/drawing/2016/5/12/chartex" xmlns:cx7="http://schemas.microsoft.com/office/drawing/2016/5/13/chartex" xmlns:cx8="http://schemas.microsoft.com/office/drawing/2016/5/14/chartex" xmlns:mc="http://schemas.openxmlformats.org/markup-compatibility/2006" xmlns:aink="http://schemas.microsoft.com/office/drawing/2016/ink" xmlns:am3d="http://schemas.microsoft.com/office/drawing/2017/model3d" xmlns:o="urn:schemas-microsoft-com:office:office" xmlns:oel="http://schemas.microsoft.com/office/2019/extlst" xmlns:r="http://schemas.openxmlformats.org/officeDocument/2006/relationships" xmlns:m="http://schemas.openxmlformats.org/officeDocument/2006/math" xmlns:v="urn:schemas-microsoft-com:vml" xmlns:wp14="http://schemas.microsoft.com/office/word/2010/wordprocessingDrawing" xmlns:wp="http://schemas.openxmlformats.org/drawingml/2006/wordprocessingDrawing" xmlns:w10="urn:schemas-microsoft-com:office:word" xmlns:w="http://schemas.openxmlformats.org/wordprocessingml/2006/main" xmlns:w14="http://schemas.microsoft.com/office/word/2010/wordml" xmlns:w15="http://schemas.microsoft.com/office/word/2012/wordml" xmlns:w16cex="http://schemas.microsoft.com/office/word/2018/wordml/cex" xmlns:w16cid="http://schemas.microsoft.com/office/word/2016/wordml/cid" xmlns:w16="http://schemas.microsoft.com/office/word/2018/wordml" xmlns:w16sdtdh="http://schemas.microsoft.com/office/word/2020/wordml/sdtdatahash" xmlns:w16se="http://schemas.microsoft.com/office/word/2015/wordml/symex" xmlns:wpg="http://schemas.microsoft.com/office/word/2010/wordprocessingGroup" xmlns:wpi="http://schemas.microsoft.com/office/word/2010/wordprocessingInk" xmlns:wne="http://schemas.microsoft.com/office/word/2006/wordml" xmlns:wps="http://schemas.microsoft.com/office/word/2010/wordprocessingShape" mc:Ignorable="w14 w15 w16se w16cid w16 w16cex w16sdtdh wp14">
   <w:endnote w:type="separator" w:id="-1">
     <w:p>
       <w:r>
@@ -5945,7 +5997,7 @@
 </file>
 
 <file path=word/footer1.xml><?xml version="1.0" encoding="utf-8"?>
-<w:ftr xmlns:wpc="http://schemas.microsoft.com/office/word/2010/wordprocessingCanvas" xmlns:cx="http://schemas.microsoft.com/office/drawing/2014/chartex" xmlns:cx1="http://schemas.microsoft.com/office/drawing/2015/9/8/chartex" xmlns:cx2="http://schemas.microsoft.com/office/drawing/2015/10/21/chartex" xmlns:cx3="http://schemas.microsoft.com/office/drawing/2016/5/9/chartex" xmlns:cx4="http://schemas.microsoft.com/office/drawing/2016/5/10/chartex" xmlns:cx5="http://schemas.microsoft.com/office/drawing/2016/5/11/chartex" xmlns:cx6="http://schemas.microsoft.com/office/drawing/2016/5/12/chartex" xmlns:cx7="http://schemas.microsoft.com/office/drawing/2016/5/13/chartex" xmlns:cx8="http://schemas.microsoft.com/office/drawing/2016/5/14/chartex" xmlns:mc="http://schemas.openxmlformats.org/markup-compatibility/2006" xmlns:aink="http://schemas.microsoft.com/office/drawing/2016/ink" xmlns:am3d="http://schemas.microsoft.com/office/drawing/2017/model3d" xmlns:o="urn:schemas-microsoft-com:office:office" xmlns:r="http://schemas.openxmlformats.org/officeDocument/2006/relationships" xmlns:m="http://schemas.openxmlformats.org/officeDocument/2006/math" xmlns:v="urn:schemas-microsoft-com:vml" xmlns:wp14="http://schemas.microsoft.com/office/word/2010/wordprocessingDrawing" xmlns:wp="http://schemas.openxmlformats.org/drawingml/2006/wordprocessingDrawing" xmlns:w10="urn:schemas-microsoft-com:office:word" xmlns:w="http://schemas.openxmlformats.org/wordprocessingml/2006/main" xmlns:w14="http://schemas.microsoft.com/office/word/2010/wordml" xmlns:w15="http://schemas.microsoft.com/office/word/2012/wordml" xmlns:w16cex="http://schemas.microsoft.com/office/word/2018/wordml/cex" xmlns:w16cid="http://schemas.microsoft.com/office/word/2016/wordml/cid" xmlns:w16="http://schemas.microsoft.com/office/word/2018/wordml" xmlns:w16se="http://schemas.microsoft.com/office/word/2015/wordml/symex" xmlns:wpg="http://schemas.microsoft.com/office/word/2010/wordprocessingGroup" xmlns:wpi="http://schemas.microsoft.com/office/word/2010/wordprocessingInk" xmlns:wne="http://schemas.microsoft.com/office/word/2006/wordml" xmlns:wps="http://schemas.microsoft.com/office/word/2010/wordprocessingShape" mc:Ignorable="w14 w15 w16se w16cid w16 w16cex wp14">
+<w:ftr xmlns:wpc="http://schemas.microsoft.com/office/word/2010/wordprocessingCanvas" xmlns:cx="http://schemas.microsoft.com/office/drawing/2014/chartex" xmlns:cx1="http://schemas.microsoft.com/office/drawing/2015/9/8/chartex" xmlns:cx2="http://schemas.microsoft.com/office/drawing/2015/10/21/chartex" xmlns:cx3="http://schemas.microsoft.com/office/drawing/2016/5/9/chartex" xmlns:cx4="http://schemas.microsoft.com/office/drawing/2016/5/10/chartex" xmlns:cx5="http://schemas.microsoft.com/office/drawing/2016/5/11/chartex" xmlns:cx6="http://schemas.microsoft.com/office/drawing/2016/5/12/chartex" xmlns:cx7="http://schemas.microsoft.com/office/drawing/2016/5/13/chartex" xmlns:cx8="http://schemas.microsoft.com/office/drawing/2016/5/14/chartex" xmlns:mc="http://schemas.openxmlformats.org/markup-compatibility/2006" xmlns:aink="http://schemas.microsoft.com/office/drawing/2016/ink" xmlns:am3d="http://schemas.microsoft.com/office/drawing/2017/model3d" xmlns:o="urn:schemas-microsoft-com:office:office" xmlns:oel="http://schemas.microsoft.com/office/2019/extlst" xmlns:r="http://schemas.openxmlformats.org/officeDocument/2006/relationships" xmlns:m="http://schemas.openxmlformats.org/officeDocument/2006/math" xmlns:v="urn:schemas-microsoft-com:vml" xmlns:wp14="http://schemas.microsoft.com/office/word/2010/wordprocessingDrawing" xmlns:wp="http://schemas.openxmlformats.org/drawingml/2006/wordprocessingDrawing" xmlns:w10="urn:schemas-microsoft-com:office:word" xmlns:w="http://schemas.openxmlformats.org/wordprocessingml/2006/main" xmlns:w14="http://schemas.microsoft.com/office/word/2010/wordml" xmlns:w15="http://schemas.microsoft.com/office/word/2012/wordml" xmlns:w16cex="http://schemas.microsoft.com/office/word/2018/wordml/cex" xmlns:w16cid="http://schemas.microsoft.com/office/word/2016/wordml/cid" xmlns:w16="http://schemas.microsoft.com/office/word/2018/wordml" xmlns:w16sdtdh="http://schemas.microsoft.com/office/word/2020/wordml/sdtdatahash" xmlns:w16se="http://schemas.microsoft.com/office/word/2015/wordml/symex" xmlns:wpg="http://schemas.microsoft.com/office/word/2010/wordprocessingGroup" xmlns:wpi="http://schemas.microsoft.com/office/word/2010/wordprocessingInk" xmlns:wne="http://schemas.microsoft.com/office/word/2006/wordml" xmlns:wps="http://schemas.microsoft.com/office/word/2010/wordprocessingShape" mc:Ignorable="w14 w15 w16se w16cid w16 w16cex w16sdtdh wp14">
   <w:p>
     <w:pPr>
       <w:pStyle w:val="BodyText"/>
@@ -5957,7 +6009,7 @@
           <v:stroke joinstyle="miter"/>
           <v:path gradientshapeok="t" o:connecttype="rect"/>
         </v:shapetype>
-        <v:shape id="_x0000_s2059" type="#_x0000_t202" style="position:absolute;margin-left:233.95pt;margin-top:746.5pt;width:144.2pt;height:24.9pt;z-index:-30976;mso-position-horizontal-relative:page;mso-position-vertical-relative:page" filled="f" stroked="f">
+        <v:shape id="_x0000_s1035" type="#_x0000_t202" style="position:absolute;margin-left:233.95pt;margin-top:746.5pt;width:144.2pt;height:24.9pt;z-index:-30976;mso-position-horizontal-relative:page;mso-position-vertical-relative:page" filled="f" stroked="f">
           <v:textbox inset="0,0,0,0">
             <w:txbxContent>
               <w:p>
@@ -6116,7 +6168,7 @@
 </file>
 
 <file path=word/footer2.xml><?xml version="1.0" encoding="utf-8"?>
-<w:ftr xmlns:wpc="http://schemas.microsoft.com/office/word/2010/wordprocessingCanvas" xmlns:cx="http://schemas.microsoft.com/office/drawing/2014/chartex" xmlns:cx1="http://schemas.microsoft.com/office/drawing/2015/9/8/chartex" xmlns:cx2="http://schemas.microsoft.com/office/drawing/2015/10/21/chartex" xmlns:cx3="http://schemas.microsoft.com/office/drawing/2016/5/9/chartex" xmlns:cx4="http://schemas.microsoft.com/office/drawing/2016/5/10/chartex" xmlns:cx5="http://schemas.microsoft.com/office/drawing/2016/5/11/chartex" xmlns:cx6="http://schemas.microsoft.com/office/drawing/2016/5/12/chartex" xmlns:cx7="http://schemas.microsoft.com/office/drawing/2016/5/13/chartex" xmlns:cx8="http://schemas.microsoft.com/office/drawing/2016/5/14/chartex" xmlns:mc="http://schemas.openxmlformats.org/markup-compatibility/2006" xmlns:aink="http://schemas.microsoft.com/office/drawing/2016/ink" xmlns:am3d="http://schemas.microsoft.com/office/drawing/2017/model3d" xmlns:o="urn:schemas-microsoft-com:office:office" xmlns:r="http://schemas.openxmlformats.org/officeDocument/2006/relationships" xmlns:m="http://schemas.openxmlformats.org/officeDocument/2006/math" xmlns:v="urn:schemas-microsoft-com:vml" xmlns:wp14="http://schemas.microsoft.com/office/word/2010/wordprocessingDrawing" xmlns:wp="http://schemas.openxmlformats.org/drawingml/2006/wordprocessingDrawing" xmlns:w10="urn:schemas-microsoft-com:office:word" xmlns:w="http://schemas.openxmlformats.org/wordprocessingml/2006/main" xmlns:w14="http://schemas.microsoft.com/office/word/2010/wordml" xmlns:w15="http://schemas.microsoft.com/office/word/2012/wordml" xmlns:w16cex="http://schemas.microsoft.com/office/word/2018/wordml/cex" xmlns:w16cid="http://schemas.microsoft.com/office/word/2016/wordml/cid" xmlns:w16="http://schemas.microsoft.com/office/word/2018/wordml" xmlns:w16se="http://schemas.microsoft.com/office/word/2015/wordml/symex" xmlns:wpg="http://schemas.microsoft.com/office/word/2010/wordprocessingGroup" xmlns:wpi="http://schemas.microsoft.com/office/word/2010/wordprocessingInk" xmlns:wne="http://schemas.microsoft.com/office/word/2006/wordml" xmlns:wps="http://schemas.microsoft.com/office/word/2010/wordprocessingShape" mc:Ignorable="w14 w15 w16se w16cid w16 w16cex wp14">
+<w:ftr xmlns:wpc="http://schemas.microsoft.com/office/word/2010/wordprocessingCanvas" xmlns:cx="http://schemas.microsoft.com/office/drawing/2014/chartex" xmlns:cx1="http://schemas.microsoft.com/office/drawing/2015/9/8/chartex" xmlns:cx2="http://schemas.microsoft.com/office/drawing/2015/10/21/chartex" xmlns:cx3="http://schemas.microsoft.com/office/drawing/2016/5/9/chartex" xmlns:cx4="http://schemas.microsoft.com/office/drawing/2016/5/10/chartex" xmlns:cx5="http://schemas.microsoft.com/office/drawing/2016/5/11/chartex" xmlns:cx6="http://schemas.microsoft.com/office/drawing/2016/5/12/chartex" xmlns:cx7="http://schemas.microsoft.com/office/drawing/2016/5/13/chartex" xmlns:cx8="http://schemas.microsoft.com/office/drawing/2016/5/14/chartex" xmlns:mc="http://schemas.openxmlformats.org/markup-compatibility/2006" xmlns:aink="http://schemas.microsoft.com/office/drawing/2016/ink" xmlns:am3d="http://schemas.microsoft.com/office/drawing/2017/model3d" xmlns:o="urn:schemas-microsoft-com:office:office" xmlns:oel="http://schemas.microsoft.com/office/2019/extlst" xmlns:r="http://schemas.openxmlformats.org/officeDocument/2006/relationships" xmlns:m="http://schemas.openxmlformats.org/officeDocument/2006/math" xmlns:v="urn:schemas-microsoft-com:vml" xmlns:wp14="http://schemas.microsoft.com/office/word/2010/wordprocessingDrawing" xmlns:wp="http://schemas.openxmlformats.org/drawingml/2006/wordprocessingDrawing" xmlns:w10="urn:schemas-microsoft-com:office:word" xmlns:w="http://schemas.openxmlformats.org/wordprocessingml/2006/main" xmlns:w14="http://schemas.microsoft.com/office/word/2010/wordml" xmlns:w15="http://schemas.microsoft.com/office/word/2012/wordml" xmlns:w16cex="http://schemas.microsoft.com/office/word/2018/wordml/cex" xmlns:w16cid="http://schemas.microsoft.com/office/word/2016/wordml/cid" xmlns:w16="http://schemas.microsoft.com/office/word/2018/wordml" xmlns:w16sdtdh="http://schemas.microsoft.com/office/word/2020/wordml/sdtdatahash" xmlns:w16se="http://schemas.microsoft.com/office/word/2015/wordml/symex" xmlns:wpg="http://schemas.microsoft.com/office/word/2010/wordprocessingGroup" xmlns:wpi="http://schemas.microsoft.com/office/word/2010/wordprocessingInk" xmlns:wne="http://schemas.microsoft.com/office/word/2006/wordml" xmlns:wps="http://schemas.microsoft.com/office/word/2010/wordprocessingShape" mc:Ignorable="w14 w15 w16se w16cid w16 w16cex w16sdtdh wp14">
   <w:p>
     <w:pPr>
       <w:pStyle w:val="BodyText"/>
@@ -6128,7 +6180,7 @@
           <v:stroke joinstyle="miter"/>
           <v:path gradientshapeok="t" o:connecttype="rect"/>
         </v:shapetype>
-        <v:shape id="_x0000_s2058" type="#_x0000_t202" style="position:absolute;margin-left:233.95pt;margin-top:746.5pt;width:144.2pt;height:24.9pt;z-index:-30952;mso-position-horizontal-relative:page;mso-position-vertical-relative:page" filled="f" stroked="f">
+        <v:shape id="_x0000_s1034" type="#_x0000_t202" style="position:absolute;margin-left:233.95pt;margin-top:746.5pt;width:144.2pt;height:24.9pt;z-index:-30952;mso-position-horizontal-relative:page;mso-position-vertical-relative:page" filled="f" stroked="f">
           <v:textbox inset="0,0,0,0">
             <w:txbxContent>
               <w:p>
@@ -6288,7 +6340,7 @@
 </file>
 
 <file path=word/footer3.xml><?xml version="1.0" encoding="utf-8"?>
-<w:ftr xmlns:wpc="http://schemas.microsoft.com/office/word/2010/wordprocessingCanvas" xmlns:cx="http://schemas.microsoft.com/office/drawing/2014/chartex" xmlns:cx1="http://schemas.microsoft.com/office/drawing/2015/9/8/chartex" xmlns:cx2="http://schemas.microsoft.com/office/drawing/2015/10/21/chartex" xmlns:cx3="http://schemas.microsoft.com/office/drawing/2016/5/9/chartex" xmlns:cx4="http://schemas.microsoft.com/office/drawing/2016/5/10/chartex" xmlns:cx5="http://schemas.microsoft.com/office/drawing/2016/5/11/chartex" xmlns:cx6="http://schemas.microsoft.com/office/drawing/2016/5/12/chartex" xmlns:cx7="http://schemas.microsoft.com/office/drawing/2016/5/13/chartex" xmlns:cx8="http://schemas.microsoft.com/office/drawing/2016/5/14/chartex" xmlns:mc="http://schemas.openxmlformats.org/markup-compatibility/2006" xmlns:aink="http://schemas.microsoft.com/office/drawing/2016/ink" xmlns:am3d="http://schemas.microsoft.com/office/drawing/2017/model3d" xmlns:o="urn:schemas-microsoft-com:office:office" xmlns:r="http://schemas.openxmlformats.org/officeDocument/2006/relationships" xmlns:m="http://schemas.openxmlformats.org/officeDocument/2006/math" xmlns:v="urn:schemas-microsoft-com:vml" xmlns:wp14="http://schemas.microsoft.com/office/word/2010/wordprocessingDrawing" xmlns:wp="http://schemas.openxmlformats.org/drawingml/2006/wordprocessingDrawing" xmlns:w10="urn:schemas-microsoft-com:office:word" xmlns:w="http://schemas.openxmlformats.org/wordprocessingml/2006/main" xmlns:w14="http://schemas.microsoft.com/office/word/2010/wordml" xmlns:w15="http://schemas.microsoft.com/office/word/2012/wordml" xmlns:w16cex="http://schemas.microsoft.com/office/word/2018/wordml/cex" xmlns:w16cid="http://schemas.microsoft.com/office/word/2016/wordml/cid" xmlns:w16="http://schemas.microsoft.com/office/word/2018/wordml" xmlns:w16se="http://schemas.microsoft.com/office/word/2015/wordml/symex" xmlns:wpg="http://schemas.microsoft.com/office/word/2010/wordprocessingGroup" xmlns:wpi="http://schemas.microsoft.com/office/word/2010/wordprocessingInk" xmlns:wne="http://schemas.microsoft.com/office/word/2006/wordml" xmlns:wps="http://schemas.microsoft.com/office/word/2010/wordprocessingShape" mc:Ignorable="w14 w15 w16se w16cid w16 w16cex wp14">
+<w:ftr xmlns:wpc="http://schemas.microsoft.com/office/word/2010/wordprocessingCanvas" xmlns:cx="http://schemas.microsoft.com/office/drawing/2014/chartex" xmlns:cx1="http://schemas.microsoft.com/office/drawing/2015/9/8/chartex" xmlns:cx2="http://schemas.microsoft.com/office/drawing/2015/10/21/chartex" xmlns:cx3="http://schemas.microsoft.com/office/drawing/2016/5/9/chartex" xmlns:cx4="http://schemas.microsoft.com/office/drawing/2016/5/10/chartex" xmlns:cx5="http://schemas.microsoft.com/office/drawing/2016/5/11/chartex" xmlns:cx6="http://schemas.microsoft.com/office/drawing/2016/5/12/chartex" xmlns:cx7="http://schemas.microsoft.com/office/drawing/2016/5/13/chartex" xmlns:cx8="http://schemas.microsoft.com/office/drawing/2016/5/14/chartex" xmlns:mc="http://schemas.openxmlformats.org/markup-compatibility/2006" xmlns:aink="http://schemas.microsoft.com/office/drawing/2016/ink" xmlns:am3d="http://schemas.microsoft.com/office/drawing/2017/model3d" xmlns:o="urn:schemas-microsoft-com:office:office" xmlns:oel="http://schemas.microsoft.com/office/2019/extlst" xmlns:r="http://schemas.openxmlformats.org/officeDocument/2006/relationships" xmlns:m="http://schemas.openxmlformats.org/officeDocument/2006/math" xmlns:v="urn:schemas-microsoft-com:vml" xmlns:wp14="http://schemas.microsoft.com/office/word/2010/wordprocessingDrawing" xmlns:wp="http://schemas.openxmlformats.org/drawingml/2006/wordprocessingDrawing" xmlns:w10="urn:schemas-microsoft-com:office:word" xmlns:w="http://schemas.openxmlformats.org/wordprocessingml/2006/main" xmlns:w14="http://schemas.microsoft.com/office/word/2010/wordml" xmlns:w15="http://schemas.microsoft.com/office/word/2012/wordml" xmlns:w16cex="http://schemas.microsoft.com/office/word/2018/wordml/cex" xmlns:w16cid="http://schemas.microsoft.com/office/word/2016/wordml/cid" xmlns:w16="http://schemas.microsoft.com/office/word/2018/wordml" xmlns:w16sdtdh="http://schemas.microsoft.com/office/word/2020/wordml/sdtdatahash" xmlns:w16se="http://schemas.microsoft.com/office/word/2015/wordml/symex" xmlns:wpg="http://schemas.microsoft.com/office/word/2010/wordprocessingGroup" xmlns:wpi="http://schemas.microsoft.com/office/word/2010/wordprocessingInk" xmlns:wne="http://schemas.microsoft.com/office/word/2006/wordml" xmlns:wps="http://schemas.microsoft.com/office/word/2010/wordprocessingShape" mc:Ignorable="w14 w15 w16se w16cid w16 w16cex w16sdtdh wp14">
   <w:p>
     <w:pPr>
       <w:pStyle w:val="BodyText"/>
@@ -6300,7 +6352,7 @@
           <v:stroke joinstyle="miter"/>
           <v:path gradientshapeok="t" o:connecttype="rect"/>
         </v:shapetype>
-        <v:shape id="_x0000_s2057" type="#_x0000_t202" style="position:absolute;margin-left:233.95pt;margin-top:746.5pt;width:144.2pt;height:24.9pt;z-index:-30928;mso-position-horizontal-relative:page;mso-position-vertical-relative:page" filled="f" stroked="f">
+        <v:shape id="_x0000_s1033" type="#_x0000_t202" style="position:absolute;margin-left:233.95pt;margin-top:746.5pt;width:144.2pt;height:24.9pt;z-index:-30928;mso-position-horizontal-relative:page;mso-position-vertical-relative:page" filled="f" stroked="f">
           <v:textbox inset="0,0,0,0">
             <w:txbxContent>
               <w:p>
@@ -6460,7 +6512,7 @@
 </file>
 
 <file path=word/footer4.xml><?xml version="1.0" encoding="utf-8"?>
-<w:ftr xmlns:wpc="http://schemas.microsoft.com/office/word/2010/wordprocessingCanvas" xmlns:cx="http://schemas.microsoft.com/office/drawing/2014/chartex" xmlns:cx1="http://schemas.microsoft.com/office/drawing/2015/9/8/chartex" xmlns:cx2="http://schemas.microsoft.com/office/drawing/2015/10/21/chartex" xmlns:cx3="http://schemas.microsoft.com/office/drawing/2016/5/9/chartex" xmlns:cx4="http://schemas.microsoft.com/office/drawing/2016/5/10/chartex" xmlns:cx5="http://schemas.microsoft.com/office/drawing/2016/5/11/chartex" xmlns:cx6="http://schemas.microsoft.com/office/drawing/2016/5/12/chartex" xmlns:cx7="http://schemas.microsoft.com/office/drawing/2016/5/13/chartex" xmlns:cx8="http://schemas.microsoft.com/office/drawing/2016/5/14/chartex" xmlns:mc="http://schemas.openxmlformats.org/markup-compatibility/2006" xmlns:aink="http://schemas.microsoft.com/office/drawing/2016/ink" xmlns:am3d="http://schemas.microsoft.com/office/drawing/2017/model3d" xmlns:o="urn:schemas-microsoft-com:office:office" xmlns:r="http://schemas.openxmlformats.org/officeDocument/2006/relationships" xmlns:m="http://schemas.openxmlformats.org/officeDocument/2006/math" xmlns:v="urn:schemas-microsoft-com:vml" xmlns:wp14="http://schemas.microsoft.com/office/word/2010/wordprocessingDrawing" xmlns:wp="http://schemas.openxmlformats.org/drawingml/2006/wordprocessingDrawing" xmlns:w10="urn:schemas-microsoft-com:office:word" xmlns:w="http://schemas.openxmlformats.org/wordprocessingml/2006/main" xmlns:w14="http://schemas.microsoft.com/office/word/2010/wordml" xmlns:w15="http://schemas.microsoft.com/office/word/2012/wordml" xmlns:w16cex="http://schemas.microsoft.com/office/word/2018/wordml/cex" xmlns:w16cid="http://schemas.microsoft.com/office/word/2016/wordml/cid" xmlns:w16="http://schemas.microsoft.com/office/word/2018/wordml" xmlns:w16se="http://schemas.microsoft.com/office/word/2015/wordml/symex" xmlns:wpg="http://schemas.microsoft.com/office/word/2010/wordprocessingGroup" xmlns:wpi="http://schemas.microsoft.com/office/word/2010/wordprocessingInk" xmlns:wne="http://schemas.microsoft.com/office/word/2006/wordml" xmlns:wps="http://schemas.microsoft.com/office/word/2010/wordprocessingShape" mc:Ignorable="w14 w15 w16se w16cid w16 w16cex wp14">
+<w:ftr xmlns:wpc="http://schemas.microsoft.com/office/word/2010/wordprocessingCanvas" xmlns:cx="http://schemas.microsoft.com/office/drawing/2014/chartex" xmlns:cx1="http://schemas.microsoft.com/office/drawing/2015/9/8/chartex" xmlns:cx2="http://schemas.microsoft.com/office/drawing/2015/10/21/chartex" xmlns:cx3="http://schemas.microsoft.com/office/drawing/2016/5/9/chartex" xmlns:cx4="http://schemas.microsoft.com/office/drawing/2016/5/10/chartex" xmlns:cx5="http://schemas.microsoft.com/office/drawing/2016/5/11/chartex" xmlns:cx6="http://schemas.microsoft.com/office/drawing/2016/5/12/chartex" xmlns:cx7="http://schemas.microsoft.com/office/drawing/2016/5/13/chartex" xmlns:cx8="http://schemas.microsoft.com/office/drawing/2016/5/14/chartex" xmlns:mc="http://schemas.openxmlformats.org/markup-compatibility/2006" xmlns:aink="http://schemas.microsoft.com/office/drawing/2016/ink" xmlns:am3d="http://schemas.microsoft.com/office/drawing/2017/model3d" xmlns:o="urn:schemas-microsoft-com:office:office" xmlns:oel="http://schemas.microsoft.com/office/2019/extlst" xmlns:r="http://schemas.openxmlformats.org/officeDocument/2006/relationships" xmlns:m="http://schemas.openxmlformats.org/officeDocument/2006/math" xmlns:v="urn:schemas-microsoft-com:vml" xmlns:wp14="http://schemas.microsoft.com/office/word/2010/wordprocessingDrawing" xmlns:wp="http://schemas.openxmlformats.org/drawingml/2006/wordprocessingDrawing" xmlns:w10="urn:schemas-microsoft-com:office:word" xmlns:w="http://schemas.openxmlformats.org/wordprocessingml/2006/main" xmlns:w14="http://schemas.microsoft.com/office/word/2010/wordml" xmlns:w15="http://schemas.microsoft.com/office/word/2012/wordml" xmlns:w16cex="http://schemas.microsoft.com/office/word/2018/wordml/cex" xmlns:w16cid="http://schemas.microsoft.com/office/word/2016/wordml/cid" xmlns:w16="http://schemas.microsoft.com/office/word/2018/wordml" xmlns:w16sdtdh="http://schemas.microsoft.com/office/word/2020/wordml/sdtdatahash" xmlns:w16se="http://schemas.microsoft.com/office/word/2015/wordml/symex" xmlns:wpg="http://schemas.microsoft.com/office/word/2010/wordprocessingGroup" xmlns:wpi="http://schemas.microsoft.com/office/word/2010/wordprocessingInk" xmlns:wne="http://schemas.microsoft.com/office/word/2006/wordml" xmlns:wps="http://schemas.microsoft.com/office/word/2010/wordprocessingShape" mc:Ignorable="w14 w15 w16se w16cid w16 w16cex w16sdtdh wp14">
   <w:p>
     <w:pPr>
       <w:pStyle w:val="BodyText"/>
@@ -6472,7 +6524,7 @@
           <v:stroke joinstyle="miter"/>
           <v:path gradientshapeok="t" o:connecttype="rect"/>
         </v:shapetype>
-        <v:shape id="_x0000_s2055" type="#_x0000_t202" style="position:absolute;margin-left:233.95pt;margin-top:746.5pt;width:144.2pt;height:24.9pt;z-index:-30880;mso-position-horizontal-relative:page;mso-position-vertical-relative:page" filled="f" stroked="f">
+        <v:shape id="_x0000_s1031" type="#_x0000_t202" style="position:absolute;margin-left:233.95pt;margin-top:746.5pt;width:144.2pt;height:24.9pt;z-index:-30880;mso-position-horizontal-relative:page;mso-position-vertical-relative:page" filled="f" stroked="f">
           <v:textbox inset="0,0,0,0">
             <w:txbxContent>
               <w:p>
@@ -6632,7 +6684,7 @@
 </file>
 
 <file path=word/footer5.xml><?xml version="1.0" encoding="utf-8"?>
-<w:ftr xmlns:wpc="http://schemas.microsoft.com/office/word/2010/wordprocessingCanvas" xmlns:cx="http://schemas.microsoft.com/office/drawing/2014/chartex" xmlns:cx1="http://schemas.microsoft.com/office/drawing/2015/9/8/chartex" xmlns:cx2="http://schemas.microsoft.com/office/drawing/2015/10/21/chartex" xmlns:cx3="http://schemas.microsoft.com/office/drawing/2016/5/9/chartex" xmlns:cx4="http://schemas.microsoft.com/office/drawing/2016/5/10/chartex" xmlns:cx5="http://schemas.microsoft.com/office/drawing/2016/5/11/chartex" xmlns:cx6="http://schemas.microsoft.com/office/drawing/2016/5/12/chartex" xmlns:cx7="http://schemas.microsoft.com/office/drawing/2016/5/13/chartex" xmlns:cx8="http://schemas.microsoft.com/office/drawing/2016/5/14/chartex" xmlns:mc="http://schemas.openxmlformats.org/markup-compatibility/2006" xmlns:aink="http://schemas.microsoft.com/office/drawing/2016/ink" xmlns:am3d="http://schemas.microsoft.com/office/drawing/2017/model3d" xmlns:o="urn:schemas-microsoft-com:office:office" xmlns:r="http://schemas.openxmlformats.org/officeDocument/2006/relationships" xmlns:m="http://schemas.openxmlformats.org/officeDocument/2006/math" xmlns:v="urn:schemas-microsoft-com:vml" xmlns:wp14="http://schemas.microsoft.com/office/word/2010/wordprocessingDrawing" xmlns:wp="http://schemas.openxmlformats.org/drawingml/2006/wordprocessingDrawing" xmlns:w10="urn:schemas-microsoft-com:office:word" xmlns:w="http://schemas.openxmlformats.org/wordprocessingml/2006/main" xmlns:w14="http://schemas.microsoft.com/office/word/2010/wordml" xmlns:w15="http://schemas.microsoft.com/office/word/2012/wordml" xmlns:w16cex="http://schemas.microsoft.com/office/word/2018/wordml/cex" xmlns:w16cid="http://schemas.microsoft.com/office/word/2016/wordml/cid" xmlns:w16="http://schemas.microsoft.com/office/word/2018/wordml" xmlns:w16se="http://schemas.microsoft.com/office/word/2015/wordml/symex" xmlns:wpg="http://schemas.microsoft.com/office/word/2010/wordprocessingGroup" xmlns:wpi="http://schemas.microsoft.com/office/word/2010/wordprocessingInk" xmlns:wne="http://schemas.microsoft.com/office/word/2006/wordml" xmlns:wps="http://schemas.microsoft.com/office/word/2010/wordprocessingShape" mc:Ignorable="w14 w15 w16se w16cid w16 w16cex wp14">
+<w:ftr xmlns:wpc="http://schemas.microsoft.com/office/word/2010/wordprocessingCanvas" xmlns:cx="http://schemas.microsoft.com/office/drawing/2014/chartex" xmlns:cx1="http://schemas.microsoft.com/office/drawing/2015/9/8/chartex" xmlns:cx2="http://schemas.microsoft.com/office/drawing/2015/10/21/chartex" xmlns:cx3="http://schemas.microsoft.com/office/drawing/2016/5/9/chartex" xmlns:cx4="http://schemas.microsoft.com/office/drawing/2016/5/10/chartex" xmlns:cx5="http://schemas.microsoft.com/office/drawing/2016/5/11/chartex" xmlns:cx6="http://schemas.microsoft.com/office/drawing/2016/5/12/chartex" xmlns:cx7="http://schemas.microsoft.com/office/drawing/2016/5/13/chartex" xmlns:cx8="http://schemas.microsoft.com/office/drawing/2016/5/14/chartex" xmlns:mc="http://schemas.openxmlformats.org/markup-compatibility/2006" xmlns:aink="http://schemas.microsoft.com/office/drawing/2016/ink" xmlns:am3d="http://schemas.microsoft.com/office/drawing/2017/model3d" xmlns:o="urn:schemas-microsoft-com:office:office" xmlns:oel="http://schemas.microsoft.com/office/2019/extlst" xmlns:r="http://schemas.openxmlformats.org/officeDocument/2006/relationships" xmlns:m="http://schemas.openxmlformats.org/officeDocument/2006/math" xmlns:v="urn:schemas-microsoft-com:vml" xmlns:wp14="http://schemas.microsoft.com/office/word/2010/wordprocessingDrawing" xmlns:wp="http://schemas.openxmlformats.org/drawingml/2006/wordprocessingDrawing" xmlns:w10="urn:schemas-microsoft-com:office:word" xmlns:w="http://schemas.openxmlformats.org/wordprocessingml/2006/main" xmlns:w14="http://schemas.microsoft.com/office/word/2010/wordml" xmlns:w15="http://schemas.microsoft.com/office/word/2012/wordml" xmlns:w16cex="http://schemas.microsoft.com/office/word/2018/wordml/cex" xmlns:w16cid="http://schemas.microsoft.com/office/word/2016/wordml/cid" xmlns:w16="http://schemas.microsoft.com/office/word/2018/wordml" xmlns:w16sdtdh="http://schemas.microsoft.com/office/word/2020/wordml/sdtdatahash" xmlns:w16se="http://schemas.microsoft.com/office/word/2015/wordml/symex" xmlns:wpg="http://schemas.microsoft.com/office/word/2010/wordprocessingGroup" xmlns:wpi="http://schemas.microsoft.com/office/word/2010/wordprocessingInk" xmlns:wne="http://schemas.microsoft.com/office/word/2006/wordml" xmlns:wps="http://schemas.microsoft.com/office/word/2010/wordprocessingShape" mc:Ignorable="w14 w15 w16se w16cid w16 w16cex w16sdtdh wp14">
   <w:p>
     <w:pPr>
       <w:pStyle w:val="BodyText"/>
@@ -6644,7 +6696,7 @@
           <v:stroke joinstyle="miter"/>
           <v:path gradientshapeok="t" o:connecttype="rect"/>
         </v:shapetype>
-        <v:shape id="_x0000_s2054" type="#_x0000_t202" style="position:absolute;margin-left:233.95pt;margin-top:746.5pt;width:144.2pt;height:24.9pt;z-index:-30856;mso-position-horizontal-relative:page;mso-position-vertical-relative:page" filled="f" stroked="f">
+        <v:shape id="_x0000_s1030" type="#_x0000_t202" style="position:absolute;margin-left:233.95pt;margin-top:746.5pt;width:144.2pt;height:24.9pt;z-index:-30856;mso-position-horizontal-relative:page;mso-position-vertical-relative:page" filled="f" stroked="f">
           <v:textbox inset="0,0,0,0">
             <w:txbxContent>
               <w:p>
@@ -6804,7 +6856,7 @@
 </file>
 
 <file path=word/footer6.xml><?xml version="1.0" encoding="utf-8"?>
-<w:ftr xmlns:wpc="http://schemas.microsoft.com/office/word/2010/wordprocessingCanvas" xmlns:cx="http://schemas.microsoft.com/office/drawing/2014/chartex" xmlns:cx1="http://schemas.microsoft.com/office/drawing/2015/9/8/chartex" xmlns:cx2="http://schemas.microsoft.com/office/drawing/2015/10/21/chartex" xmlns:cx3="http://schemas.microsoft.com/office/drawing/2016/5/9/chartex" xmlns:cx4="http://schemas.microsoft.com/office/drawing/2016/5/10/chartex" xmlns:cx5="http://schemas.microsoft.com/office/drawing/2016/5/11/chartex" xmlns:cx6="http://schemas.microsoft.com/office/drawing/2016/5/12/chartex" xmlns:cx7="http://schemas.microsoft.com/office/drawing/2016/5/13/chartex" xmlns:cx8="http://schemas.microsoft.com/office/drawing/2016/5/14/chartex" xmlns:mc="http://schemas.openxmlformats.org/markup-compatibility/2006" xmlns:aink="http://schemas.microsoft.com/office/drawing/2016/ink" xmlns:am3d="http://schemas.microsoft.com/office/drawing/2017/model3d" xmlns:o="urn:schemas-microsoft-com:office:office" xmlns:r="http://schemas.openxmlformats.org/officeDocument/2006/relationships" xmlns:m="http://schemas.openxmlformats.org/officeDocument/2006/math" xmlns:v="urn:schemas-microsoft-com:vml" xmlns:wp14="http://schemas.microsoft.com/office/word/2010/wordprocessingDrawing" xmlns:wp="http://schemas.openxmlformats.org/drawingml/2006/wordprocessingDrawing" xmlns:w10="urn:schemas-microsoft-com:office:word" xmlns:w="http://schemas.openxmlformats.org/wordprocessingml/2006/main" xmlns:w14="http://schemas.microsoft.com/office/word/2010/wordml" xmlns:w15="http://schemas.microsoft.com/office/word/2012/wordml" xmlns:w16cex="http://schemas.microsoft.com/office/word/2018/wordml/cex" xmlns:w16cid="http://schemas.microsoft.com/office/word/2016/wordml/cid" xmlns:w16="http://schemas.microsoft.com/office/word/2018/wordml" xmlns:w16se="http://schemas.microsoft.com/office/word/2015/wordml/symex" xmlns:wpg="http://schemas.microsoft.com/office/word/2010/wordprocessingGroup" xmlns:wpi="http://schemas.microsoft.com/office/word/2010/wordprocessingInk" xmlns:wne="http://schemas.microsoft.com/office/word/2006/wordml" xmlns:wps="http://schemas.microsoft.com/office/word/2010/wordprocessingShape" mc:Ignorable="w14 w15 w16se w16cid w16 w16cex wp14">
+<w:ftr xmlns:wpc="http://schemas.microsoft.com/office/word/2010/wordprocessingCanvas" xmlns:cx="http://schemas.microsoft.com/office/drawing/2014/chartex" xmlns:cx1="http://schemas.microsoft.com/office/drawing/2015/9/8/chartex" xmlns:cx2="http://schemas.microsoft.com/office/drawing/2015/10/21/chartex" xmlns:cx3="http://schemas.microsoft.com/office/drawing/2016/5/9/chartex" xmlns:cx4="http://schemas.microsoft.com/office/drawing/2016/5/10/chartex" xmlns:cx5="http://schemas.microsoft.com/office/drawing/2016/5/11/chartex" xmlns:cx6="http://schemas.microsoft.com/office/drawing/2016/5/12/chartex" xmlns:cx7="http://schemas.microsoft.com/office/drawing/2016/5/13/chartex" xmlns:cx8="http://schemas.microsoft.com/office/drawing/2016/5/14/chartex" xmlns:mc="http://schemas.openxmlformats.org/markup-compatibility/2006" xmlns:aink="http://schemas.microsoft.com/office/drawing/2016/ink" xmlns:am3d="http://schemas.microsoft.com/office/drawing/2017/model3d" xmlns:o="urn:schemas-microsoft-com:office:office" xmlns:oel="http://schemas.microsoft.com/office/2019/extlst" xmlns:r="http://schemas.openxmlformats.org/officeDocument/2006/relationships" xmlns:m="http://schemas.openxmlformats.org/officeDocument/2006/math" xmlns:v="urn:schemas-microsoft-com:vml" xmlns:wp14="http://schemas.microsoft.com/office/word/2010/wordprocessingDrawing" xmlns:wp="http://schemas.openxmlformats.org/drawingml/2006/wordprocessingDrawing" xmlns:w10="urn:schemas-microsoft-com:office:word" xmlns:w="http://schemas.openxmlformats.org/wordprocessingml/2006/main" xmlns:w14="http://schemas.microsoft.com/office/word/2010/wordml" xmlns:w15="http://schemas.microsoft.com/office/word/2012/wordml" xmlns:w16cex="http://schemas.microsoft.com/office/word/2018/wordml/cex" xmlns:w16cid="http://schemas.microsoft.com/office/word/2016/wordml/cid" xmlns:w16="http://schemas.microsoft.com/office/word/2018/wordml" xmlns:w16sdtdh="http://schemas.microsoft.com/office/word/2020/wordml/sdtdatahash" xmlns:w16se="http://schemas.microsoft.com/office/word/2015/wordml/symex" xmlns:wpg="http://schemas.microsoft.com/office/word/2010/wordprocessingGroup" xmlns:wpi="http://schemas.microsoft.com/office/word/2010/wordprocessingInk" xmlns:wne="http://schemas.microsoft.com/office/word/2006/wordml" xmlns:wps="http://schemas.microsoft.com/office/word/2010/wordprocessingShape" mc:Ignorable="w14 w15 w16se w16cid w16 w16cex w16sdtdh wp14">
   <w:p>
     <w:pPr>
       <w:pStyle w:val="BodyText"/>
@@ -6816,7 +6868,7 @@
           <v:stroke joinstyle="miter"/>
           <v:path gradientshapeok="t" o:connecttype="rect"/>
         </v:shapetype>
-        <v:shape id="_x0000_s2053" type="#_x0000_t202" style="position:absolute;margin-left:233.95pt;margin-top:746.5pt;width:144.2pt;height:24.9pt;z-index:-30832;mso-position-horizontal-relative:page;mso-position-vertical-relative:page" filled="f" stroked="f">
+        <v:shape id="_x0000_s1029" type="#_x0000_t202" style="position:absolute;margin-left:233.95pt;margin-top:746.5pt;width:144.2pt;height:24.9pt;z-index:-30832;mso-position-horizontal-relative:page;mso-position-vertical-relative:page" filled="f" stroked="f">
           <v:textbox inset="0,0,0,0">
             <w:txbxContent>
               <w:p>
@@ -6976,7 +7028,7 @@
 </file>
 
 <file path=word/footer7.xml><?xml version="1.0" encoding="utf-8"?>
-<w:ftr xmlns:wpc="http://schemas.microsoft.com/office/word/2010/wordprocessingCanvas" xmlns:cx="http://schemas.microsoft.com/office/drawing/2014/chartex" xmlns:cx1="http://schemas.microsoft.com/office/drawing/2015/9/8/chartex" xmlns:cx2="http://schemas.microsoft.com/office/drawing/2015/10/21/chartex" xmlns:cx3="http://schemas.microsoft.com/office/drawing/2016/5/9/chartex" xmlns:cx4="http://schemas.microsoft.com/office/drawing/2016/5/10/chartex" xmlns:cx5="http://schemas.microsoft.com/office/drawing/2016/5/11/chartex" xmlns:cx6="http://schemas.microsoft.com/office/drawing/2016/5/12/chartex" xmlns:cx7="http://schemas.microsoft.com/office/drawing/2016/5/13/chartex" xmlns:cx8="http://schemas.microsoft.com/office/drawing/2016/5/14/chartex" xmlns:mc="http://schemas.openxmlformats.org/markup-compatibility/2006" xmlns:aink="http://schemas.microsoft.com/office/drawing/2016/ink" xmlns:am3d="http://schemas.microsoft.com/office/drawing/2017/model3d" xmlns:o="urn:schemas-microsoft-com:office:office" xmlns:r="http://schemas.openxmlformats.org/officeDocument/2006/relationships" xmlns:m="http://schemas.openxmlformats.org/officeDocument/2006/math" xmlns:v="urn:schemas-microsoft-com:vml" xmlns:wp14="http://schemas.microsoft.com/office/word/2010/wordprocessingDrawing" xmlns:wp="http://schemas.openxmlformats.org/drawingml/2006/wordprocessingDrawing" xmlns:w10="urn:schemas-microsoft-com:office:word" xmlns:w="http://schemas.openxmlformats.org/wordprocessingml/2006/main" xmlns:w14="http://schemas.microsoft.com/office/word/2010/wordml" xmlns:w15="http://schemas.microsoft.com/office/word/2012/wordml" xmlns:w16cex="http://schemas.microsoft.com/office/word/2018/wordml/cex" xmlns:w16cid="http://schemas.microsoft.com/office/word/2016/wordml/cid" xmlns:w16="http://schemas.microsoft.com/office/word/2018/wordml" xmlns:w16se="http://schemas.microsoft.com/office/word/2015/wordml/symex" xmlns:wpg="http://schemas.microsoft.com/office/word/2010/wordprocessingGroup" xmlns:wpi="http://schemas.microsoft.com/office/word/2010/wordprocessingInk" xmlns:wne="http://schemas.microsoft.com/office/word/2006/wordml" xmlns:wps="http://schemas.microsoft.com/office/word/2010/wordprocessingShape" mc:Ignorable="w14 w15 w16se w16cid w16 w16cex wp14">
+<w:ftr xmlns:wpc="http://schemas.microsoft.com/office/word/2010/wordprocessingCanvas" xmlns:cx="http://schemas.microsoft.com/office/drawing/2014/chartex" xmlns:cx1="http://schemas.microsoft.com/office/drawing/2015/9/8/chartex" xmlns:cx2="http://schemas.microsoft.com/office/drawing/2015/10/21/chartex" xmlns:cx3="http://schemas.microsoft.com/office/drawing/2016/5/9/chartex" xmlns:cx4="http://schemas.microsoft.com/office/drawing/2016/5/10/chartex" xmlns:cx5="http://schemas.microsoft.com/office/drawing/2016/5/11/chartex" xmlns:cx6="http://schemas.microsoft.com/office/drawing/2016/5/12/chartex" xmlns:cx7="http://schemas.microsoft.com/office/drawing/2016/5/13/chartex" xmlns:cx8="http://schemas.microsoft.com/office/drawing/2016/5/14/chartex" xmlns:mc="http://schemas.openxmlformats.org/markup-compatibility/2006" xmlns:aink="http://schemas.microsoft.com/office/drawing/2016/ink" xmlns:am3d="http://schemas.microsoft.com/office/drawing/2017/model3d" xmlns:o="urn:schemas-microsoft-com:office:office" xmlns:oel="http://schemas.microsoft.com/office/2019/extlst" xmlns:r="http://schemas.openxmlformats.org/officeDocument/2006/relationships" xmlns:m="http://schemas.openxmlformats.org/officeDocument/2006/math" xmlns:v="urn:schemas-microsoft-com:vml" xmlns:wp14="http://schemas.microsoft.com/office/word/2010/wordprocessingDrawing" xmlns:wp="http://schemas.openxmlformats.org/drawingml/2006/wordprocessingDrawing" xmlns:w10="urn:schemas-microsoft-com:office:word" xmlns:w="http://schemas.openxmlformats.org/wordprocessingml/2006/main" xmlns:w14="http://schemas.microsoft.com/office/word/2010/wordml" xmlns:w15="http://schemas.microsoft.com/office/word/2012/wordml" xmlns:w16cex="http://schemas.microsoft.com/office/word/2018/wordml/cex" xmlns:w16cid="http://schemas.microsoft.com/office/word/2016/wordml/cid" xmlns:w16="http://schemas.microsoft.com/office/word/2018/wordml" xmlns:w16sdtdh="http://schemas.microsoft.com/office/word/2020/wordml/sdtdatahash" xmlns:w16se="http://schemas.microsoft.com/office/word/2015/wordml/symex" xmlns:wpg="http://schemas.microsoft.com/office/word/2010/wordprocessingGroup" xmlns:wpi="http://schemas.microsoft.com/office/word/2010/wordprocessingInk" xmlns:wne="http://schemas.microsoft.com/office/word/2006/wordml" xmlns:wps="http://schemas.microsoft.com/office/word/2010/wordprocessingShape" mc:Ignorable="w14 w15 w16se w16cid w16 w16cex w16sdtdh wp14">
   <w:p>
     <w:pPr>
       <w:pStyle w:val="BodyText"/>
@@ -6988,7 +7040,7 @@
           <v:stroke joinstyle="miter"/>
           <v:path gradientshapeok="t" o:connecttype="rect"/>
         </v:shapetype>
-        <v:shape id="_x0000_s2051" type="#_x0000_t202" style="position:absolute;margin-left:233.95pt;margin-top:746.5pt;width:144.2pt;height:24.9pt;z-index:-30784;mso-position-horizontal-relative:page;mso-position-vertical-relative:page" filled="f" stroked="f">
+        <v:shape id="_x0000_s1027" type="#_x0000_t202" style="position:absolute;margin-left:233.95pt;margin-top:746.5pt;width:144.2pt;height:24.9pt;z-index:-30784;mso-position-horizontal-relative:page;mso-position-vertical-relative:page" filled="f" stroked="f">
           <v:textbox inset="0,0,0,0">
             <w:txbxContent>
               <w:p>
@@ -7147,7 +7199,7 @@
 </file>
 
 <file path=word/footer8.xml><?xml version="1.0" encoding="utf-8"?>
-<w:ftr xmlns:wpc="http://schemas.microsoft.com/office/word/2010/wordprocessingCanvas" xmlns:cx="http://schemas.microsoft.com/office/drawing/2014/chartex" xmlns:cx1="http://schemas.microsoft.com/office/drawing/2015/9/8/chartex" xmlns:cx2="http://schemas.microsoft.com/office/drawing/2015/10/21/chartex" xmlns:cx3="http://schemas.microsoft.com/office/drawing/2016/5/9/chartex" xmlns:cx4="http://schemas.microsoft.com/office/drawing/2016/5/10/chartex" xmlns:cx5="http://schemas.microsoft.com/office/drawing/2016/5/11/chartex" xmlns:cx6="http://schemas.microsoft.com/office/drawing/2016/5/12/chartex" xmlns:cx7="http://schemas.microsoft.com/office/drawing/2016/5/13/chartex" xmlns:cx8="http://schemas.microsoft.com/office/drawing/2016/5/14/chartex" xmlns:mc="http://schemas.openxmlformats.org/markup-compatibility/2006" xmlns:aink="http://schemas.microsoft.com/office/drawing/2016/ink" xmlns:am3d="http://schemas.microsoft.com/office/drawing/2017/model3d" xmlns:o="urn:schemas-microsoft-com:office:office" xmlns:r="http://schemas.openxmlformats.org/officeDocument/2006/relationships" xmlns:m="http://schemas.openxmlformats.org/officeDocument/2006/math" xmlns:v="urn:schemas-microsoft-com:vml" xmlns:wp14="http://schemas.microsoft.com/office/word/2010/wordprocessingDrawing" xmlns:wp="http://schemas.openxmlformats.org/drawingml/2006/wordprocessingDrawing" xmlns:w10="urn:schemas-microsoft-com:office:word" xmlns:w="http://schemas.openxmlformats.org/wordprocessingml/2006/main" xmlns:w14="http://schemas.microsoft.com/office/word/2010/wordml" xmlns:w15="http://schemas.microsoft.com/office/word/2012/wordml" xmlns:w16cex="http://schemas.microsoft.com/office/word/2018/wordml/cex" xmlns:w16cid="http://schemas.microsoft.com/office/word/2016/wordml/cid" xmlns:w16="http://schemas.microsoft.com/office/word/2018/wordml" xmlns:w16se="http://schemas.microsoft.com/office/word/2015/wordml/symex" xmlns:wpg="http://schemas.microsoft.com/office/word/2010/wordprocessingGroup" xmlns:wpi="http://schemas.microsoft.com/office/word/2010/wordprocessingInk" xmlns:wne="http://schemas.microsoft.com/office/word/2006/wordml" xmlns:wps="http://schemas.microsoft.com/office/word/2010/wordprocessingShape" mc:Ignorable="w14 w15 w16se w16cid w16 w16cex wp14">
+<w:ftr xmlns:wpc="http://schemas.microsoft.com/office/word/2010/wordprocessingCanvas" xmlns:cx="http://schemas.microsoft.com/office/drawing/2014/chartex" xmlns:cx1="http://schemas.microsoft.com/office/drawing/2015/9/8/chartex" xmlns:cx2="http://schemas.microsoft.com/office/drawing/2015/10/21/chartex" xmlns:cx3="http://schemas.microsoft.com/office/drawing/2016/5/9/chartex" xmlns:cx4="http://schemas.microsoft.com/office/drawing/2016/5/10/chartex" xmlns:cx5="http://schemas.microsoft.com/office/drawing/2016/5/11/chartex" xmlns:cx6="http://schemas.microsoft.com/office/drawing/2016/5/12/chartex" xmlns:cx7="http://schemas.microsoft.com/office/drawing/2016/5/13/chartex" xmlns:cx8="http://schemas.microsoft.com/office/drawing/2016/5/14/chartex" xmlns:mc="http://schemas.openxmlformats.org/markup-compatibility/2006" xmlns:aink="http://schemas.microsoft.com/office/drawing/2016/ink" xmlns:am3d="http://schemas.microsoft.com/office/drawing/2017/model3d" xmlns:o="urn:schemas-microsoft-com:office:office" xmlns:oel="http://schemas.microsoft.com/office/2019/extlst" xmlns:r="http://schemas.openxmlformats.org/officeDocument/2006/relationships" xmlns:m="http://schemas.openxmlformats.org/officeDocument/2006/math" xmlns:v="urn:schemas-microsoft-com:vml" xmlns:wp14="http://schemas.microsoft.com/office/word/2010/wordprocessingDrawing" xmlns:wp="http://schemas.openxmlformats.org/drawingml/2006/wordprocessingDrawing" xmlns:w10="urn:schemas-microsoft-com:office:word" xmlns:w="http://schemas.openxmlformats.org/wordprocessingml/2006/main" xmlns:w14="http://schemas.microsoft.com/office/word/2010/wordml" xmlns:w15="http://schemas.microsoft.com/office/word/2012/wordml" xmlns:w16cex="http://schemas.microsoft.com/office/word/2018/wordml/cex" xmlns:w16cid="http://schemas.microsoft.com/office/word/2016/wordml/cid" xmlns:w16="http://schemas.microsoft.com/office/word/2018/wordml" xmlns:w16sdtdh="http://schemas.microsoft.com/office/word/2020/wordml/sdtdatahash" xmlns:w16se="http://schemas.microsoft.com/office/word/2015/wordml/symex" xmlns:wpg="http://schemas.microsoft.com/office/word/2010/wordprocessingGroup" xmlns:wpi="http://schemas.microsoft.com/office/word/2010/wordprocessingInk" xmlns:wne="http://schemas.microsoft.com/office/word/2006/wordml" xmlns:wps="http://schemas.microsoft.com/office/word/2010/wordprocessingShape" mc:Ignorable="w14 w15 w16se w16cid w16 w16cex w16sdtdh wp14">
   <w:p>
     <w:pPr>
       <w:pStyle w:val="BodyText"/>
@@ -7159,7 +7211,7 @@
           <v:stroke joinstyle="miter"/>
           <v:path gradientshapeok="t" o:connecttype="rect"/>
         </v:shapetype>
-        <v:shape id="_x0000_s2050" type="#_x0000_t202" style="position:absolute;margin-left:233.95pt;margin-top:746.5pt;width:144.2pt;height:24.9pt;z-index:-30760;mso-position-horizontal-relative:page;mso-position-vertical-relative:page" filled="f" stroked="f">
+        <v:shape id="_x0000_s1026" type="#_x0000_t202" style="position:absolute;margin-left:233.95pt;margin-top:746.5pt;width:144.2pt;height:24.9pt;z-index:-30760;mso-position-horizontal-relative:page;mso-position-vertical-relative:page" filled="f" stroked="f">
           <v:textbox inset="0,0,0,0">
             <w:txbxContent>
               <w:p>
@@ -7318,7 +7370,7 @@
 </file>
 
 <file path=word/footer9.xml><?xml version="1.0" encoding="utf-8"?>
-<w:ftr xmlns:wpc="http://schemas.microsoft.com/office/word/2010/wordprocessingCanvas" xmlns:cx="http://schemas.microsoft.com/office/drawing/2014/chartex" xmlns:cx1="http://schemas.microsoft.com/office/drawing/2015/9/8/chartex" xmlns:cx2="http://schemas.microsoft.com/office/drawing/2015/10/21/chartex" xmlns:cx3="http://schemas.microsoft.com/office/drawing/2016/5/9/chartex" xmlns:cx4="http://schemas.microsoft.com/office/drawing/2016/5/10/chartex" xmlns:cx5="http://schemas.microsoft.com/office/drawing/2016/5/11/chartex" xmlns:cx6="http://schemas.microsoft.com/office/drawing/2016/5/12/chartex" xmlns:cx7="http://schemas.microsoft.com/office/drawing/2016/5/13/chartex" xmlns:cx8="http://schemas.microsoft.com/office/drawing/2016/5/14/chartex" xmlns:mc="http://schemas.openxmlformats.org/markup-compatibility/2006" xmlns:aink="http://schemas.microsoft.com/office/drawing/2016/ink" xmlns:am3d="http://schemas.microsoft.com/office/drawing/2017/model3d" xmlns:o="urn:schemas-microsoft-com:office:office" xmlns:r="http://schemas.openxmlformats.org/officeDocument/2006/relationships" xmlns:m="http://schemas.openxmlformats.org/officeDocument/2006/math" xmlns:v="urn:schemas-microsoft-com:vml" xmlns:wp14="http://schemas.microsoft.com/office/word/2010/wordprocessingDrawing" xmlns:wp="http://schemas.openxmlformats.org/drawingml/2006/wordprocessingDrawing" xmlns:w10="urn:schemas-microsoft-com:office:word" xmlns:w="http://schemas.openxmlformats.org/wordprocessingml/2006/main" xmlns:w14="http://schemas.microsoft.com/office/word/2010/wordml" xmlns:w15="http://schemas.microsoft.com/office/word/2012/wordml" xmlns:w16cex="http://schemas.microsoft.com/office/word/2018/wordml/cex" xmlns:w16cid="http://schemas.microsoft.com/office/word/2016/wordml/cid" xmlns:w16="http://schemas.microsoft.com/office/word/2018/wordml" xmlns:w16se="http://schemas.microsoft.com/office/word/2015/wordml/symex" xmlns:wpg="http://schemas.microsoft.com/office/word/2010/wordprocessingGroup" xmlns:wpi="http://schemas.microsoft.com/office/word/2010/wordprocessingInk" xmlns:wne="http://schemas.microsoft.com/office/word/2006/wordml" xmlns:wps="http://schemas.microsoft.com/office/word/2010/wordprocessingShape" mc:Ignorable="w14 w15 w16se w16cid w16 w16cex wp14">
+<w:ftr xmlns:wpc="http://schemas.microsoft.com/office/word/2010/wordprocessingCanvas" xmlns:cx="http://schemas.microsoft.com/office/drawing/2014/chartex" xmlns:cx1="http://schemas.microsoft.com/office/drawing/2015/9/8/chartex" xmlns:cx2="http://schemas.microsoft.com/office/drawing/2015/10/21/chartex" xmlns:cx3="http://schemas.microsoft.com/office/drawing/2016/5/9/chartex" xmlns:cx4="http://schemas.microsoft.com/office/drawing/2016/5/10/chartex" xmlns:cx5="http://schemas.microsoft.com/office/drawing/2016/5/11/chartex" xmlns:cx6="http://schemas.microsoft.com/office/drawing/2016/5/12/chartex" xmlns:cx7="http://schemas.microsoft.com/office/drawing/2016/5/13/chartex" xmlns:cx8="http://schemas.microsoft.com/office/drawing/2016/5/14/chartex" xmlns:mc="http://schemas.openxmlformats.org/markup-compatibility/2006" xmlns:aink="http://schemas.microsoft.com/office/drawing/2016/ink" xmlns:am3d="http://schemas.microsoft.com/office/drawing/2017/model3d" xmlns:o="urn:schemas-microsoft-com:office:office" xmlns:oel="http://schemas.microsoft.com/office/2019/extlst" xmlns:r="http://schemas.openxmlformats.org/officeDocument/2006/relationships" xmlns:m="http://schemas.openxmlformats.org/officeDocument/2006/math" xmlns:v="urn:schemas-microsoft-com:vml" xmlns:wp14="http://schemas.microsoft.com/office/word/2010/wordprocessingDrawing" xmlns:wp="http://schemas.openxmlformats.org/drawingml/2006/wordprocessingDrawing" xmlns:w10="urn:schemas-microsoft-com:office:word" xmlns:w="http://schemas.openxmlformats.org/wordprocessingml/2006/main" xmlns:w14="http://schemas.microsoft.com/office/word/2010/wordml" xmlns:w15="http://schemas.microsoft.com/office/word/2012/wordml" xmlns:w16cex="http://schemas.microsoft.com/office/word/2018/wordml/cex" xmlns:w16cid="http://schemas.microsoft.com/office/word/2016/wordml/cid" xmlns:w16="http://schemas.microsoft.com/office/word/2018/wordml" xmlns:w16sdtdh="http://schemas.microsoft.com/office/word/2020/wordml/sdtdatahash" xmlns:w16se="http://schemas.microsoft.com/office/word/2015/wordml/symex" xmlns:wpg="http://schemas.microsoft.com/office/word/2010/wordprocessingGroup" xmlns:wpi="http://schemas.microsoft.com/office/word/2010/wordprocessingInk" xmlns:wne="http://schemas.microsoft.com/office/word/2006/wordml" xmlns:wps="http://schemas.microsoft.com/office/word/2010/wordprocessingShape" mc:Ignorable="w14 w15 w16se w16cid w16 w16cex w16sdtdh wp14">
   <w:p>
     <w:pPr>
       <w:pStyle w:val="BodyText"/>
@@ -7330,7 +7382,7 @@
           <v:stroke joinstyle="miter"/>
           <v:path gradientshapeok="t" o:connecttype="rect"/>
         </v:shapetype>
-        <v:shape id="_x0000_s2049" type="#_x0000_t202" style="position:absolute;margin-left:233.95pt;margin-top:746.5pt;width:144.2pt;height:24.9pt;z-index:-30736;mso-position-horizontal-relative:page;mso-position-vertical-relative:page" filled="f" stroked="f">
+        <v:shape id="_x0000_s1025" type="#_x0000_t202" style="position:absolute;margin-left:233.95pt;margin-top:746.5pt;width:144.2pt;height:24.9pt;z-index:-30736;mso-position-horizontal-relative:page;mso-position-vertical-relative:page" filled="f" stroked="f">
           <v:textbox inset="0,0,0,0">
             <w:txbxContent>
               <w:p>
@@ -7478,7 +7530,7 @@
 </file>
 
 <file path=word/footnotes.xml><?xml version="1.0" encoding="utf-8"?>
-<w:footnotes xmlns:wpc="http://schemas.microsoft.com/office/word/2010/wordprocessingCanvas" xmlns:cx="http://schemas.microsoft.com/office/drawing/2014/chartex" xmlns:cx1="http://schemas.microsoft.com/office/drawing/2015/9/8/chartex" xmlns:cx2="http://schemas.microsoft.com/office/drawing/2015/10/21/chartex" xmlns:cx3="http://schemas.microsoft.com/office/drawing/2016/5/9/chartex" xmlns:cx4="http://schemas.microsoft.com/office/drawing/2016/5/10/chartex" xmlns:cx5="http://schemas.microsoft.com/office/drawing/2016/5/11/chartex" xmlns:cx6="http://schemas.microsoft.com/office/drawing/2016/5/12/chartex" xmlns:cx7="http://schemas.microsoft.com/office/drawing/2016/5/13/chartex" xmlns:cx8="http://schemas.microsoft.com/office/drawing/2016/5/14/chartex" xmlns:mc="http://schemas.openxmlformats.org/markup-compatibility/2006" xmlns:aink="http://schemas.microsoft.com/office/drawing/2016/ink" xmlns:am3d="http://schemas.microsoft.com/office/drawing/2017/model3d" xmlns:o="urn:schemas-microsoft-com:office:office" xmlns:r="http://schemas.openxmlformats.org/officeDocument/2006/relationships" xmlns:m="http://schemas.openxmlformats.org/officeDocument/2006/math" xmlns:v="urn:schemas-microsoft-com:vml" xmlns:wp14="http://schemas.microsoft.com/office/word/2010/wordprocessingDrawing" xmlns:wp="http://schemas.openxmlformats.org/drawingml/2006/wordprocessingDrawing" xmlns:w10="urn:schemas-microsoft-com:office:word" xmlns:w="http://schemas.openxmlformats.org/wordprocessingml/2006/main" xmlns:w14="http://schemas.microsoft.com/office/word/2010/wordml" xmlns:w15="http://schemas.microsoft.com/office/word/2012/wordml" xmlns:w16cex="http://schemas.microsoft.com/office/word/2018/wordml/cex" xmlns:w16cid="http://schemas.microsoft.com/office/word/2016/wordml/cid" xmlns:w16="http://schemas.microsoft.com/office/word/2018/wordml" xmlns:w16se="http://schemas.microsoft.com/office/word/2015/wordml/symex" xmlns:wpg="http://schemas.microsoft.com/office/word/2010/wordprocessingGroup" xmlns:wpi="http://schemas.microsoft.com/office/word/2010/wordprocessingInk" xmlns:wne="http://schemas.microsoft.com/office/word/2006/wordml" xmlns:wps="http://schemas.microsoft.com/office/word/2010/wordprocessingShape" mc:Ignorable="w14 w15 w16se w16cid w16 w16cex wp14">
+<w:footnotes xmlns:wpc="http://schemas.microsoft.com/office/word/2010/wordprocessingCanvas" xmlns:cx="http://schemas.microsoft.com/office/drawing/2014/chartex" xmlns:cx1="http://schemas.microsoft.com/office/drawing/2015/9/8/chartex" xmlns:cx2="http://schemas.microsoft.com/office/drawing/2015/10/21/chartex" xmlns:cx3="http://schemas.microsoft.com/office/drawing/2016/5/9/chartex" xmlns:cx4="http://schemas.microsoft.com/office/drawing/2016/5/10/chartex" xmlns:cx5="http://schemas.microsoft.com/office/drawing/2016/5/11/chartex" xmlns:cx6="http://schemas.microsoft.com/office/drawing/2016/5/12/chartex" xmlns:cx7="http://schemas.microsoft.com/office/drawing/2016/5/13/chartex" xmlns:cx8="http://schemas.microsoft.com/office/drawing/2016/5/14/chartex" xmlns:mc="http://schemas.openxmlformats.org/markup-compatibility/2006" xmlns:aink="http://schemas.microsoft.com/office/drawing/2016/ink" xmlns:am3d="http://schemas.microsoft.com/office/drawing/2017/model3d" xmlns:o="urn:schemas-microsoft-com:office:office" xmlns:oel="http://schemas.microsoft.com/office/2019/extlst" xmlns:r="http://schemas.openxmlformats.org/officeDocument/2006/relationships" xmlns:m="http://schemas.openxmlformats.org/officeDocument/2006/math" xmlns:v="urn:schemas-microsoft-com:vml" xmlns:wp14="http://schemas.microsoft.com/office/word/2010/wordprocessingDrawing" xmlns:wp="http://schemas.openxmlformats.org/drawingml/2006/wordprocessingDrawing" xmlns:w10="urn:schemas-microsoft-com:office:word" xmlns:w="http://schemas.openxmlformats.org/wordprocessingml/2006/main" xmlns:w14="http://schemas.microsoft.com/office/word/2010/wordml" xmlns:w15="http://schemas.microsoft.com/office/word/2012/wordml" xmlns:w16cex="http://schemas.microsoft.com/office/word/2018/wordml/cex" xmlns:w16cid="http://schemas.microsoft.com/office/word/2016/wordml/cid" xmlns:w16="http://schemas.microsoft.com/office/word/2018/wordml" xmlns:w16sdtdh="http://schemas.microsoft.com/office/word/2020/wordml/sdtdatahash" xmlns:w16se="http://schemas.microsoft.com/office/word/2015/wordml/symex" xmlns:wpg="http://schemas.microsoft.com/office/word/2010/wordprocessingGroup" xmlns:wpi="http://schemas.microsoft.com/office/word/2010/wordprocessingInk" xmlns:wne="http://schemas.microsoft.com/office/word/2006/wordml" xmlns:wps="http://schemas.microsoft.com/office/word/2010/wordprocessingShape" mc:Ignorable="w14 w15 w16se w16cid w16 w16cex w16sdtdh wp14">
   <w:footnote w:type="separator" w:id="-1">
     <w:p>
       <w:r>
@@ -7497,7 +7549,7 @@
 </file>
 
 <file path=word/header1.xml><?xml version="1.0" encoding="utf-8"?>
-<w:hdr xmlns:wpc="http://schemas.microsoft.com/office/word/2010/wordprocessingCanvas" xmlns:cx="http://schemas.microsoft.com/office/drawing/2014/chartex" xmlns:cx1="http://schemas.microsoft.com/office/drawing/2015/9/8/chartex" xmlns:cx2="http://schemas.microsoft.com/office/drawing/2015/10/21/chartex" xmlns:cx3="http://schemas.microsoft.com/office/drawing/2016/5/9/chartex" xmlns:cx4="http://schemas.microsoft.com/office/drawing/2016/5/10/chartex" xmlns:cx5="http://schemas.microsoft.com/office/drawing/2016/5/11/chartex" xmlns:cx6="http://schemas.microsoft.com/office/drawing/2016/5/12/chartex" xmlns:cx7="http://schemas.microsoft.com/office/drawing/2016/5/13/chartex" xmlns:cx8="http://schemas.microsoft.com/office/drawing/2016/5/14/chartex" xmlns:mc="http://schemas.openxmlformats.org/markup-compatibility/2006" xmlns:aink="http://schemas.microsoft.com/office/drawing/2016/ink" xmlns:am3d="http://schemas.microsoft.com/office/drawing/2017/model3d" xmlns:o="urn:schemas-microsoft-com:office:office" xmlns:r="http://schemas.openxmlformats.org/officeDocument/2006/relationships" xmlns:m="http://schemas.openxmlformats.org/officeDocument/2006/math" xmlns:v="urn:schemas-microsoft-com:vml" xmlns:wp14="http://schemas.microsoft.com/office/word/2010/wordprocessingDrawing" xmlns:wp="http://schemas.openxmlformats.org/drawingml/2006/wordprocessingDrawing" xmlns:w10="urn:schemas-microsoft-com:office:word" xmlns:w="http://schemas.openxmlformats.org/wordprocessingml/2006/main" xmlns:w14="http://schemas.microsoft.com/office/word/2010/wordml" xmlns:w15="http://schemas.microsoft.com/office/word/2012/wordml" xmlns:w16cex="http://schemas.microsoft.com/office/word/2018/wordml/cex" xmlns:w16cid="http://schemas.microsoft.com/office/word/2016/wordml/cid" xmlns:w16="http://schemas.microsoft.com/office/word/2018/wordml" xmlns:w16se="http://schemas.microsoft.com/office/word/2015/wordml/symex" xmlns:wpg="http://schemas.microsoft.com/office/word/2010/wordprocessingGroup" xmlns:wpi="http://schemas.microsoft.com/office/word/2010/wordprocessingInk" xmlns:wne="http://schemas.microsoft.com/office/word/2006/wordml" xmlns:wps="http://schemas.microsoft.com/office/word/2010/wordprocessingShape" mc:Ignorable="w14 w15 w16se w16cid w16 w16cex wp14">
+<w:hdr xmlns:wpc="http://schemas.microsoft.com/office/word/2010/wordprocessingCanvas" xmlns:cx="http://schemas.microsoft.com/office/drawing/2014/chartex" xmlns:cx1="http://schemas.microsoft.com/office/drawing/2015/9/8/chartex" xmlns:cx2="http://schemas.microsoft.com/office/drawing/2015/10/21/chartex" xmlns:cx3="http://schemas.microsoft.com/office/drawing/2016/5/9/chartex" xmlns:cx4="http://schemas.microsoft.com/office/drawing/2016/5/10/chartex" xmlns:cx5="http://schemas.microsoft.com/office/drawing/2016/5/11/chartex" xmlns:cx6="http://schemas.microsoft.com/office/drawing/2016/5/12/chartex" xmlns:cx7="http://schemas.microsoft.com/office/drawing/2016/5/13/chartex" xmlns:cx8="http://schemas.microsoft.com/office/drawing/2016/5/14/chartex" xmlns:mc="http://schemas.openxmlformats.org/markup-compatibility/2006" xmlns:aink="http://schemas.microsoft.com/office/drawing/2016/ink" xmlns:am3d="http://schemas.microsoft.com/office/drawing/2017/model3d" xmlns:o="urn:schemas-microsoft-com:office:office" xmlns:oel="http://schemas.microsoft.com/office/2019/extlst" xmlns:r="http://schemas.openxmlformats.org/officeDocument/2006/relationships" xmlns:m="http://schemas.openxmlformats.org/officeDocument/2006/math" xmlns:v="urn:schemas-microsoft-com:vml" xmlns:wp14="http://schemas.microsoft.com/office/word/2010/wordprocessingDrawing" xmlns:wp="http://schemas.openxmlformats.org/drawingml/2006/wordprocessingDrawing" xmlns:w10="urn:schemas-microsoft-com:office:word" xmlns:w="http://schemas.openxmlformats.org/wordprocessingml/2006/main" xmlns:w14="http://schemas.microsoft.com/office/word/2010/wordml" xmlns:w15="http://schemas.microsoft.com/office/word/2012/wordml" xmlns:w16cex="http://schemas.microsoft.com/office/word/2018/wordml/cex" xmlns:w16cid="http://schemas.microsoft.com/office/word/2016/wordml/cid" xmlns:w16="http://schemas.microsoft.com/office/word/2018/wordml" xmlns:w16sdtdh="http://schemas.microsoft.com/office/word/2020/wordml/sdtdatahash" xmlns:w16se="http://schemas.microsoft.com/office/word/2015/wordml/symex" xmlns:wpg="http://schemas.microsoft.com/office/word/2010/wordprocessingGroup" xmlns:wpi="http://schemas.microsoft.com/office/word/2010/wordprocessingInk" xmlns:wne="http://schemas.microsoft.com/office/word/2006/wordml" xmlns:wps="http://schemas.microsoft.com/office/word/2010/wordprocessingShape" mc:Ignorable="w14 w15 w16se w16cid w16 w16cex w16sdtdh wp14">
   <w:p>
     <w:pPr>
       <w:pStyle w:val="BodyText"/>
@@ -7511,7 +7563,7 @@
 </file>
 
 <file path=word/header2.xml><?xml version="1.0" encoding="utf-8"?>
-<w:hdr xmlns:wpc="http://schemas.microsoft.com/office/word/2010/wordprocessingCanvas" xmlns:cx="http://schemas.microsoft.com/office/drawing/2014/chartex" xmlns:cx1="http://schemas.microsoft.com/office/drawing/2015/9/8/chartex" xmlns:cx2="http://schemas.microsoft.com/office/drawing/2015/10/21/chartex" xmlns:cx3="http://schemas.microsoft.com/office/drawing/2016/5/9/chartex" xmlns:cx4="http://schemas.microsoft.com/office/drawing/2016/5/10/chartex" xmlns:cx5="http://schemas.microsoft.com/office/drawing/2016/5/11/chartex" xmlns:cx6="http://schemas.microsoft.com/office/drawing/2016/5/12/chartex" xmlns:cx7="http://schemas.microsoft.com/office/drawing/2016/5/13/chartex" xmlns:cx8="http://schemas.microsoft.com/office/drawing/2016/5/14/chartex" xmlns:mc="http://schemas.openxmlformats.org/markup-compatibility/2006" xmlns:aink="http://schemas.microsoft.com/office/drawing/2016/ink" xmlns:am3d="http://schemas.microsoft.com/office/drawing/2017/model3d" xmlns:o="urn:schemas-microsoft-com:office:office" xmlns:r="http://schemas.openxmlformats.org/officeDocument/2006/relationships" xmlns:m="http://schemas.openxmlformats.org/officeDocument/2006/math" xmlns:v="urn:schemas-microsoft-com:vml" xmlns:wp14="http://schemas.microsoft.com/office/word/2010/wordprocessingDrawing" xmlns:wp="http://schemas.openxmlformats.org/drawingml/2006/wordprocessingDrawing" xmlns:w10="urn:schemas-microsoft-com:office:word" xmlns:w="http://schemas.openxmlformats.org/wordprocessingml/2006/main" xmlns:w14="http://schemas.microsoft.com/office/word/2010/wordml" xmlns:w15="http://schemas.microsoft.com/office/word/2012/wordml" xmlns:w16cex="http://schemas.microsoft.com/office/word/2018/wordml/cex" xmlns:w16cid="http://schemas.microsoft.com/office/word/2016/wordml/cid" xmlns:w16="http://schemas.microsoft.com/office/word/2018/wordml" xmlns:w16se="http://schemas.microsoft.com/office/word/2015/wordml/symex" xmlns:wpg="http://schemas.microsoft.com/office/word/2010/wordprocessingGroup" xmlns:wpi="http://schemas.microsoft.com/office/word/2010/wordprocessingInk" xmlns:wne="http://schemas.microsoft.com/office/word/2006/wordml" xmlns:wps="http://schemas.microsoft.com/office/word/2010/wordprocessingShape" mc:Ignorable="w14 w15 w16se w16cid w16 w16cex wp14">
+<w:hdr xmlns:wpc="http://schemas.microsoft.com/office/word/2010/wordprocessingCanvas" xmlns:cx="http://schemas.microsoft.com/office/drawing/2014/chartex" xmlns:cx1="http://schemas.microsoft.com/office/drawing/2015/9/8/chartex" xmlns:cx2="http://schemas.microsoft.com/office/drawing/2015/10/21/chartex" xmlns:cx3="http://schemas.microsoft.com/office/drawing/2016/5/9/chartex" xmlns:cx4="http://schemas.microsoft.com/office/drawing/2016/5/10/chartex" xmlns:cx5="http://schemas.microsoft.com/office/drawing/2016/5/11/chartex" xmlns:cx6="http://schemas.microsoft.com/office/drawing/2016/5/12/chartex" xmlns:cx7="http://schemas.microsoft.com/office/drawing/2016/5/13/chartex" xmlns:cx8="http://schemas.microsoft.com/office/drawing/2016/5/14/chartex" xmlns:mc="http://schemas.openxmlformats.org/markup-compatibility/2006" xmlns:aink="http://schemas.microsoft.com/office/drawing/2016/ink" xmlns:am3d="http://schemas.microsoft.com/office/drawing/2017/model3d" xmlns:o="urn:schemas-microsoft-com:office:office" xmlns:oel="http://schemas.microsoft.com/office/2019/extlst" xmlns:r="http://schemas.openxmlformats.org/officeDocument/2006/relationships" xmlns:m="http://schemas.openxmlformats.org/officeDocument/2006/math" xmlns:v="urn:schemas-microsoft-com:vml" xmlns:wp14="http://schemas.microsoft.com/office/word/2010/wordprocessingDrawing" xmlns:wp="http://schemas.openxmlformats.org/drawingml/2006/wordprocessingDrawing" xmlns:w10="urn:schemas-microsoft-com:office:word" xmlns:w="http://schemas.openxmlformats.org/wordprocessingml/2006/main" xmlns:w14="http://schemas.microsoft.com/office/word/2010/wordml" xmlns:w15="http://schemas.microsoft.com/office/word/2012/wordml" xmlns:w16cex="http://schemas.microsoft.com/office/word/2018/wordml/cex" xmlns:w16cid="http://schemas.microsoft.com/office/word/2016/wordml/cid" xmlns:w16="http://schemas.microsoft.com/office/word/2018/wordml" xmlns:w16sdtdh="http://schemas.microsoft.com/office/word/2020/wordml/sdtdatahash" xmlns:w16se="http://schemas.microsoft.com/office/word/2015/wordml/symex" xmlns:wpg="http://schemas.microsoft.com/office/word/2010/wordprocessingGroup" xmlns:wpi="http://schemas.microsoft.com/office/word/2010/wordprocessingInk" xmlns:wne="http://schemas.microsoft.com/office/word/2006/wordml" xmlns:wps="http://schemas.microsoft.com/office/word/2010/wordprocessingShape" mc:Ignorable="w14 w15 w16se w16cid w16 w16cex w16sdtdh wp14">
   <w:p>
     <w:pPr>
       <w:pStyle w:val="BodyText"/>
@@ -7525,7 +7577,7 @@
 </file>
 
 <file path=word/header3.xml><?xml version="1.0" encoding="utf-8"?>
-<w:hdr xmlns:wpc="http://schemas.microsoft.com/office/word/2010/wordprocessingCanvas" xmlns:cx="http://schemas.microsoft.com/office/drawing/2014/chartex" xmlns:cx1="http://schemas.microsoft.com/office/drawing/2015/9/8/chartex" xmlns:cx2="http://schemas.microsoft.com/office/drawing/2015/10/21/chartex" xmlns:cx3="http://schemas.microsoft.com/office/drawing/2016/5/9/chartex" xmlns:cx4="http://schemas.microsoft.com/office/drawing/2016/5/10/chartex" xmlns:cx5="http://schemas.microsoft.com/office/drawing/2016/5/11/chartex" xmlns:cx6="http://schemas.microsoft.com/office/drawing/2016/5/12/chartex" xmlns:cx7="http://schemas.microsoft.com/office/drawing/2016/5/13/chartex" xmlns:cx8="http://schemas.microsoft.com/office/drawing/2016/5/14/chartex" xmlns:mc="http://schemas.openxmlformats.org/markup-compatibility/2006" xmlns:aink="http://schemas.microsoft.com/office/drawing/2016/ink" xmlns:am3d="http://schemas.microsoft.com/office/drawing/2017/model3d" xmlns:o="urn:schemas-microsoft-com:office:office" xmlns:r="http://schemas.openxmlformats.org/officeDocument/2006/relationships" xmlns:m="http://schemas.openxmlformats.org/officeDocument/2006/math" xmlns:v="urn:schemas-microsoft-com:vml" xmlns:wp14="http://schemas.microsoft.com/office/word/2010/wordprocessingDrawing" xmlns:wp="http://schemas.openxmlformats.org/drawingml/2006/wordprocessingDrawing" xmlns:w10="urn:schemas-microsoft-com:office:word" xmlns:w="http://schemas.openxmlformats.org/wordprocessingml/2006/main" xmlns:w14="http://schemas.microsoft.com/office/word/2010/wordml" xmlns:w15="http://schemas.microsoft.com/office/word/2012/wordml" xmlns:w16cex="http://schemas.microsoft.com/office/word/2018/wordml/cex" xmlns:w16cid="http://schemas.microsoft.com/office/word/2016/wordml/cid" xmlns:w16="http://schemas.microsoft.com/office/word/2018/wordml" xmlns:w16se="http://schemas.microsoft.com/office/word/2015/wordml/symex" xmlns:wpg="http://schemas.microsoft.com/office/word/2010/wordprocessingGroup" xmlns:wpi="http://schemas.microsoft.com/office/word/2010/wordprocessingInk" xmlns:wne="http://schemas.microsoft.com/office/word/2006/wordml" xmlns:wps="http://schemas.microsoft.com/office/word/2010/wordprocessingShape" mc:Ignorable="w14 w15 w16se w16cid w16 w16cex wp14">
+<w:hdr xmlns:wpc="http://schemas.microsoft.com/office/word/2010/wordprocessingCanvas" xmlns:cx="http://schemas.microsoft.com/office/drawing/2014/chartex" xmlns:cx1="http://schemas.microsoft.com/office/drawing/2015/9/8/chartex" xmlns:cx2="http://schemas.microsoft.com/office/drawing/2015/10/21/chartex" xmlns:cx3="http://schemas.microsoft.com/office/drawing/2016/5/9/chartex" xmlns:cx4="http://schemas.microsoft.com/office/drawing/2016/5/10/chartex" xmlns:cx5="http://schemas.microsoft.com/office/drawing/2016/5/11/chartex" xmlns:cx6="http://schemas.microsoft.com/office/drawing/2016/5/12/chartex" xmlns:cx7="http://schemas.microsoft.com/office/drawing/2016/5/13/chartex" xmlns:cx8="http://schemas.microsoft.com/office/drawing/2016/5/14/chartex" xmlns:mc="http://schemas.openxmlformats.org/markup-compatibility/2006" xmlns:aink="http://schemas.microsoft.com/office/drawing/2016/ink" xmlns:am3d="http://schemas.microsoft.com/office/drawing/2017/model3d" xmlns:o="urn:schemas-microsoft-com:office:office" xmlns:oel="http://schemas.microsoft.com/office/2019/extlst" xmlns:r="http://schemas.openxmlformats.org/officeDocument/2006/relationships" xmlns:m="http://schemas.openxmlformats.org/officeDocument/2006/math" xmlns:v="urn:schemas-microsoft-com:vml" xmlns:wp14="http://schemas.microsoft.com/office/word/2010/wordprocessingDrawing" xmlns:wp="http://schemas.openxmlformats.org/drawingml/2006/wordprocessingDrawing" xmlns:w10="urn:schemas-microsoft-com:office:word" xmlns:w="http://schemas.openxmlformats.org/wordprocessingml/2006/main" xmlns:w14="http://schemas.microsoft.com/office/word/2010/wordml" xmlns:w15="http://schemas.microsoft.com/office/word/2012/wordml" xmlns:w16cex="http://schemas.microsoft.com/office/word/2018/wordml/cex" xmlns:w16cid="http://schemas.microsoft.com/office/word/2016/wordml/cid" xmlns:w16="http://schemas.microsoft.com/office/word/2018/wordml" xmlns:w16sdtdh="http://schemas.microsoft.com/office/word/2020/wordml/sdtdatahash" xmlns:w16se="http://schemas.microsoft.com/office/word/2015/wordml/symex" xmlns:wpg="http://schemas.microsoft.com/office/word/2010/wordprocessingGroup" xmlns:wpi="http://schemas.microsoft.com/office/word/2010/wordprocessingInk" xmlns:wne="http://schemas.microsoft.com/office/word/2006/wordml" xmlns:wps="http://schemas.microsoft.com/office/word/2010/wordprocessingShape" mc:Ignorable="w14 w15 w16se w16cid w16 w16cex w16sdtdh wp14">
   <w:p>
     <w:pPr>
       <w:pStyle w:val="BodyText"/>
@@ -7539,7 +7591,7 @@
 </file>
 
 <file path=word/header4.xml><?xml version="1.0" encoding="utf-8"?>
-<w:hdr xmlns:wpc="http://schemas.microsoft.com/office/word/2010/wordprocessingCanvas" xmlns:cx="http://schemas.microsoft.com/office/drawing/2014/chartex" xmlns:cx1="http://schemas.microsoft.com/office/drawing/2015/9/8/chartex" xmlns:cx2="http://schemas.microsoft.com/office/drawing/2015/10/21/chartex" xmlns:cx3="http://schemas.microsoft.com/office/drawing/2016/5/9/chartex" xmlns:cx4="http://schemas.microsoft.com/office/drawing/2016/5/10/chartex" xmlns:cx5="http://schemas.microsoft.com/office/drawing/2016/5/11/chartex" xmlns:cx6="http://schemas.microsoft.com/office/drawing/2016/5/12/chartex" xmlns:cx7="http://schemas.microsoft.com/office/drawing/2016/5/13/chartex" xmlns:cx8="http://schemas.microsoft.com/office/drawing/2016/5/14/chartex" xmlns:mc="http://schemas.openxmlformats.org/markup-compatibility/2006" xmlns:aink="http://schemas.microsoft.com/office/drawing/2016/ink" xmlns:am3d="http://schemas.microsoft.com/office/drawing/2017/model3d" xmlns:o="urn:schemas-microsoft-com:office:office" xmlns:r="http://schemas.openxmlformats.org/officeDocument/2006/relationships" xmlns:m="http://schemas.openxmlformats.org/officeDocument/2006/math" xmlns:v="urn:schemas-microsoft-com:vml" xmlns:wp14="http://schemas.microsoft.com/office/word/2010/wordprocessingDrawing" xmlns:wp="http://schemas.openxmlformats.org/drawingml/2006/wordprocessingDrawing" xmlns:w10="urn:schemas-microsoft-com:office:word" xmlns:w="http://schemas.openxmlformats.org/wordprocessingml/2006/main" xmlns:w14="http://schemas.microsoft.com/office/word/2010/wordml" xmlns:w15="http://schemas.microsoft.com/office/word/2012/wordml" xmlns:w16cex="http://schemas.microsoft.com/office/word/2018/wordml/cex" xmlns:w16cid="http://schemas.microsoft.com/office/word/2016/wordml/cid" xmlns:w16="http://schemas.microsoft.com/office/word/2018/wordml" xmlns:w16se="http://schemas.microsoft.com/office/word/2015/wordml/symex" xmlns:wpg="http://schemas.microsoft.com/office/word/2010/wordprocessingGroup" xmlns:wpi="http://schemas.microsoft.com/office/word/2010/wordprocessingInk" xmlns:wne="http://schemas.microsoft.com/office/word/2006/wordml" xmlns:wps="http://schemas.microsoft.com/office/word/2010/wordprocessingShape" mc:Ignorable="w14 w15 w16se w16cid w16 w16cex wp14">
+<w:hdr xmlns:wpc="http://schemas.microsoft.com/office/word/2010/wordprocessingCanvas" xmlns:cx="http://schemas.microsoft.com/office/drawing/2014/chartex" xmlns:cx1="http://schemas.microsoft.com/office/drawing/2015/9/8/chartex" xmlns:cx2="http://schemas.microsoft.com/office/drawing/2015/10/21/chartex" xmlns:cx3="http://schemas.microsoft.com/office/drawing/2016/5/9/chartex" xmlns:cx4="http://schemas.microsoft.com/office/drawing/2016/5/10/chartex" xmlns:cx5="http://schemas.microsoft.com/office/drawing/2016/5/11/chartex" xmlns:cx6="http://schemas.microsoft.com/office/drawing/2016/5/12/chartex" xmlns:cx7="http://schemas.microsoft.com/office/drawing/2016/5/13/chartex" xmlns:cx8="http://schemas.microsoft.com/office/drawing/2016/5/14/chartex" xmlns:mc="http://schemas.openxmlformats.org/markup-compatibility/2006" xmlns:aink="http://schemas.microsoft.com/office/drawing/2016/ink" xmlns:am3d="http://schemas.microsoft.com/office/drawing/2017/model3d" xmlns:o="urn:schemas-microsoft-com:office:office" xmlns:oel="http://schemas.microsoft.com/office/2019/extlst" xmlns:r="http://schemas.openxmlformats.org/officeDocument/2006/relationships" xmlns:m="http://schemas.openxmlformats.org/officeDocument/2006/math" xmlns:v="urn:schemas-microsoft-com:vml" xmlns:wp14="http://schemas.microsoft.com/office/word/2010/wordprocessingDrawing" xmlns:wp="http://schemas.openxmlformats.org/drawingml/2006/wordprocessingDrawing" xmlns:w10="urn:schemas-microsoft-com:office:word" xmlns:w="http://schemas.openxmlformats.org/wordprocessingml/2006/main" xmlns:w14="http://schemas.microsoft.com/office/word/2010/wordml" xmlns:w15="http://schemas.microsoft.com/office/word/2012/wordml" xmlns:w16cex="http://schemas.microsoft.com/office/word/2018/wordml/cex" xmlns:w16cid="http://schemas.microsoft.com/office/word/2016/wordml/cid" xmlns:w16="http://schemas.microsoft.com/office/word/2018/wordml" xmlns:w16sdtdh="http://schemas.microsoft.com/office/word/2020/wordml/sdtdatahash" xmlns:w16se="http://schemas.microsoft.com/office/word/2015/wordml/symex" xmlns:wpg="http://schemas.microsoft.com/office/word/2010/wordprocessingGroup" xmlns:wpi="http://schemas.microsoft.com/office/word/2010/wordprocessingInk" xmlns:wne="http://schemas.microsoft.com/office/word/2006/wordml" xmlns:wps="http://schemas.microsoft.com/office/word/2010/wordprocessingShape" mc:Ignorable="w14 w15 w16se w16cid w16 w16cex w16sdtdh wp14">
   <w:p>
     <w:pPr>
       <w:pStyle w:val="BodyText"/>
@@ -7553,7 +7605,7 @@
 </file>
 
 <file path=word/header5.xml><?xml version="1.0" encoding="utf-8"?>
-<w:hdr xmlns:wpc="http://schemas.microsoft.com/office/word/2010/wordprocessingCanvas" xmlns:cx="http://schemas.microsoft.com/office/drawing/2014/chartex" xmlns:cx1="http://schemas.microsoft.com/office/drawing/2015/9/8/chartex" xmlns:cx2="http://schemas.microsoft.com/office/drawing/2015/10/21/chartex" xmlns:cx3="http://schemas.microsoft.com/office/drawing/2016/5/9/chartex" xmlns:cx4="http://schemas.microsoft.com/office/drawing/2016/5/10/chartex" xmlns:cx5="http://schemas.microsoft.com/office/drawing/2016/5/11/chartex" xmlns:cx6="http://schemas.microsoft.com/office/drawing/2016/5/12/chartex" xmlns:cx7="http://schemas.microsoft.com/office/drawing/2016/5/13/chartex" xmlns:cx8="http://schemas.microsoft.com/office/drawing/2016/5/14/chartex" xmlns:mc="http://schemas.openxmlformats.org/markup-compatibility/2006" xmlns:aink="http://schemas.microsoft.com/office/drawing/2016/ink" xmlns:am3d="http://schemas.microsoft.com/office/drawing/2017/model3d" xmlns:o="urn:schemas-microsoft-com:office:office" xmlns:r="http://schemas.openxmlformats.org/officeDocument/2006/relationships" xmlns:m="http://schemas.openxmlformats.org/officeDocument/2006/math" xmlns:v="urn:schemas-microsoft-com:vml" xmlns:wp14="http://schemas.microsoft.com/office/word/2010/wordprocessingDrawing" xmlns:wp="http://schemas.openxmlformats.org/drawingml/2006/wordprocessingDrawing" xmlns:w10="urn:schemas-microsoft-com:office:word" xmlns:w="http://schemas.openxmlformats.org/wordprocessingml/2006/main" xmlns:w14="http://schemas.microsoft.com/office/word/2010/wordml" xmlns:w15="http://schemas.microsoft.com/office/word/2012/wordml" xmlns:w16cex="http://schemas.microsoft.com/office/word/2018/wordml/cex" xmlns:w16cid="http://schemas.microsoft.com/office/word/2016/wordml/cid" xmlns:w16="http://schemas.microsoft.com/office/word/2018/wordml" xmlns:w16se="http://schemas.microsoft.com/office/word/2015/wordml/symex" xmlns:wpg="http://schemas.microsoft.com/office/word/2010/wordprocessingGroup" xmlns:wpi="http://schemas.microsoft.com/office/word/2010/wordprocessingInk" xmlns:wne="http://schemas.microsoft.com/office/word/2006/wordml" xmlns:wps="http://schemas.microsoft.com/office/word/2010/wordprocessingShape" mc:Ignorable="w14 w15 w16se w16cid w16 w16cex wp14">
+<w:hdr xmlns:wpc="http://schemas.microsoft.com/office/word/2010/wordprocessingCanvas" xmlns:cx="http://schemas.microsoft.com/office/drawing/2014/chartex" xmlns:cx1="http://schemas.microsoft.com/office/drawing/2015/9/8/chartex" xmlns:cx2="http://schemas.microsoft.com/office/drawing/2015/10/21/chartex" xmlns:cx3="http://schemas.microsoft.com/office/drawing/2016/5/9/chartex" xmlns:cx4="http://schemas.microsoft.com/office/drawing/2016/5/10/chartex" xmlns:cx5="http://schemas.microsoft.com/office/drawing/2016/5/11/chartex" xmlns:cx6="http://schemas.microsoft.com/office/drawing/2016/5/12/chartex" xmlns:cx7="http://schemas.microsoft.com/office/drawing/2016/5/13/chartex" xmlns:cx8="http://schemas.microsoft.com/office/drawing/2016/5/14/chartex" xmlns:mc="http://schemas.openxmlformats.org/markup-compatibility/2006" xmlns:aink="http://schemas.microsoft.com/office/drawing/2016/ink" xmlns:am3d="http://schemas.microsoft.com/office/drawing/2017/model3d" xmlns:o="urn:schemas-microsoft-com:office:office" xmlns:oel="http://schemas.microsoft.com/office/2019/extlst" xmlns:r="http://schemas.openxmlformats.org/officeDocument/2006/relationships" xmlns:m="http://schemas.openxmlformats.org/officeDocument/2006/math" xmlns:v="urn:schemas-microsoft-com:vml" xmlns:wp14="http://schemas.microsoft.com/office/word/2010/wordprocessingDrawing" xmlns:wp="http://schemas.openxmlformats.org/drawingml/2006/wordprocessingDrawing" xmlns:w10="urn:schemas-microsoft-com:office:word" xmlns:w="http://schemas.openxmlformats.org/wordprocessingml/2006/main" xmlns:w14="http://schemas.microsoft.com/office/word/2010/wordml" xmlns:w15="http://schemas.microsoft.com/office/word/2012/wordml" xmlns:w16cex="http://schemas.microsoft.com/office/word/2018/wordml/cex" xmlns:w16cid="http://schemas.microsoft.com/office/word/2016/wordml/cid" xmlns:w16="http://schemas.microsoft.com/office/word/2018/wordml" xmlns:w16sdtdh="http://schemas.microsoft.com/office/word/2020/wordml/sdtdatahash" xmlns:w16se="http://schemas.microsoft.com/office/word/2015/wordml/symex" xmlns:wpg="http://schemas.microsoft.com/office/word/2010/wordprocessingGroup" xmlns:wpi="http://schemas.microsoft.com/office/word/2010/wordprocessingInk" xmlns:wne="http://schemas.microsoft.com/office/word/2006/wordml" xmlns:wps="http://schemas.microsoft.com/office/word/2010/wordprocessingShape" mc:Ignorable="w14 w15 w16se w16cid w16 w16cex w16sdtdh wp14">
   <w:p>
     <w:pPr>
       <w:pStyle w:val="BodyText"/>
@@ -7567,7 +7619,7 @@
 </file>
 
 <file path=word/header6.xml><?xml version="1.0" encoding="utf-8"?>
-<w:hdr xmlns:wpc="http://schemas.microsoft.com/office/word/2010/wordprocessingCanvas" xmlns:cx="http://schemas.microsoft.com/office/drawing/2014/chartex" xmlns:cx1="http://schemas.microsoft.com/office/drawing/2015/9/8/chartex" xmlns:cx2="http://schemas.microsoft.com/office/drawing/2015/10/21/chartex" xmlns:cx3="http://schemas.microsoft.com/office/drawing/2016/5/9/chartex" xmlns:cx4="http://schemas.microsoft.com/office/drawing/2016/5/10/chartex" xmlns:cx5="http://schemas.microsoft.com/office/drawing/2016/5/11/chartex" xmlns:cx6="http://schemas.microsoft.com/office/drawing/2016/5/12/chartex" xmlns:cx7="http://schemas.microsoft.com/office/drawing/2016/5/13/chartex" xmlns:cx8="http://schemas.microsoft.com/office/drawing/2016/5/14/chartex" xmlns:mc="http://schemas.openxmlformats.org/markup-compatibility/2006" xmlns:aink="http://schemas.microsoft.com/office/drawing/2016/ink" xmlns:am3d="http://schemas.microsoft.com/office/drawing/2017/model3d" xmlns:o="urn:schemas-microsoft-com:office:office" xmlns:r="http://schemas.openxmlformats.org/officeDocument/2006/relationships" xmlns:m="http://schemas.openxmlformats.org/officeDocument/2006/math" xmlns:v="urn:schemas-microsoft-com:vml" xmlns:wp14="http://schemas.microsoft.com/office/word/2010/wordprocessingDrawing" xmlns:wp="http://schemas.openxmlformats.org/drawingml/2006/wordprocessingDrawing" xmlns:w10="urn:schemas-microsoft-com:office:word" xmlns:w="http://schemas.openxmlformats.org/wordprocessingml/2006/main" xmlns:w14="http://schemas.microsoft.com/office/word/2010/wordml" xmlns:w15="http://schemas.microsoft.com/office/word/2012/wordml" xmlns:w16cex="http://schemas.microsoft.com/office/word/2018/wordml/cex" xmlns:w16cid="http://schemas.microsoft.com/office/word/2016/wordml/cid" xmlns:w16="http://schemas.microsoft.com/office/word/2018/wordml" xmlns:w16se="http://schemas.microsoft.com/office/word/2015/wordml/symex" xmlns:wpg="http://schemas.microsoft.com/office/word/2010/wordprocessingGroup" xmlns:wpi="http://schemas.microsoft.com/office/word/2010/wordprocessingInk" xmlns:wne="http://schemas.microsoft.com/office/word/2006/wordml" xmlns:wps="http://schemas.microsoft.com/office/word/2010/wordprocessingShape" mc:Ignorable="w14 w15 w16se w16cid w16 w16cex wp14">
+<w:hdr xmlns:wpc="http://schemas.microsoft.com/office/word/2010/wordprocessingCanvas" xmlns:cx="http://schemas.microsoft.com/office/drawing/2014/chartex" xmlns:cx1="http://schemas.microsoft.com/office/drawing/2015/9/8/chartex" xmlns:cx2="http://schemas.microsoft.com/office/drawing/2015/10/21/chartex" xmlns:cx3="http://schemas.microsoft.com/office/drawing/2016/5/9/chartex" xmlns:cx4="http://schemas.microsoft.com/office/drawing/2016/5/10/chartex" xmlns:cx5="http://schemas.microsoft.com/office/drawing/2016/5/11/chartex" xmlns:cx6="http://schemas.microsoft.com/office/drawing/2016/5/12/chartex" xmlns:cx7="http://schemas.microsoft.com/office/drawing/2016/5/13/chartex" xmlns:cx8="http://schemas.microsoft.com/office/drawing/2016/5/14/chartex" xmlns:mc="http://schemas.openxmlformats.org/markup-compatibility/2006" xmlns:aink="http://schemas.microsoft.com/office/drawing/2016/ink" xmlns:am3d="http://schemas.microsoft.com/office/drawing/2017/model3d" xmlns:o="urn:schemas-microsoft-com:office:office" xmlns:oel="http://schemas.microsoft.com/office/2019/extlst" xmlns:r="http://schemas.openxmlformats.org/officeDocument/2006/relationships" xmlns:m="http://schemas.openxmlformats.org/officeDocument/2006/math" xmlns:v="urn:schemas-microsoft-com:vml" xmlns:wp14="http://schemas.microsoft.com/office/word/2010/wordprocessingDrawing" xmlns:wp="http://schemas.openxmlformats.org/drawingml/2006/wordprocessingDrawing" xmlns:w10="urn:schemas-microsoft-com:office:word" xmlns:w="http://schemas.openxmlformats.org/wordprocessingml/2006/main" xmlns:w14="http://schemas.microsoft.com/office/word/2010/wordml" xmlns:w15="http://schemas.microsoft.com/office/word/2012/wordml" xmlns:w16cex="http://schemas.microsoft.com/office/word/2018/wordml/cex" xmlns:w16cid="http://schemas.microsoft.com/office/word/2016/wordml/cid" xmlns:w16="http://schemas.microsoft.com/office/word/2018/wordml" xmlns:w16sdtdh="http://schemas.microsoft.com/office/word/2020/wordml/sdtdatahash" xmlns:w16se="http://schemas.microsoft.com/office/word/2015/wordml/symex" xmlns:wpg="http://schemas.microsoft.com/office/word/2010/wordprocessingGroup" xmlns:wpi="http://schemas.microsoft.com/office/word/2010/wordprocessingInk" xmlns:wne="http://schemas.microsoft.com/office/word/2006/wordml" xmlns:wps="http://schemas.microsoft.com/office/word/2010/wordprocessingShape" mc:Ignorable="w14 w15 w16se w16cid w16 w16cex w16sdtdh wp14">
   <w:p>
     <w:pPr>
       <w:pStyle w:val="BodyText"/>
@@ -7581,7 +7633,7 @@
 </file>
 
 <file path=word/header7.xml><?xml version="1.0" encoding="utf-8"?>
-<w:hdr xmlns:wpc="http://schemas.microsoft.com/office/word/2010/wordprocessingCanvas" xmlns:cx="http://schemas.microsoft.com/office/drawing/2014/chartex" xmlns:cx1="http://schemas.microsoft.com/office/drawing/2015/9/8/chartex" xmlns:cx2="http://schemas.microsoft.com/office/drawing/2015/10/21/chartex" xmlns:cx3="http://schemas.microsoft.com/office/drawing/2016/5/9/chartex" xmlns:cx4="http://schemas.microsoft.com/office/drawing/2016/5/10/chartex" xmlns:cx5="http://schemas.microsoft.com/office/drawing/2016/5/11/chartex" xmlns:cx6="http://schemas.microsoft.com/office/drawing/2016/5/12/chartex" xmlns:cx7="http://schemas.microsoft.com/office/drawing/2016/5/13/chartex" xmlns:cx8="http://schemas.microsoft.com/office/drawing/2016/5/14/chartex" xmlns:mc="http://schemas.openxmlformats.org/markup-compatibility/2006" xmlns:aink="http://schemas.microsoft.com/office/drawing/2016/ink" xmlns:am3d="http://schemas.microsoft.com/office/drawing/2017/model3d" xmlns:o="urn:schemas-microsoft-com:office:office" xmlns:r="http://schemas.openxmlformats.org/officeDocument/2006/relationships" xmlns:m="http://schemas.openxmlformats.org/officeDocument/2006/math" xmlns:v="urn:schemas-microsoft-com:vml" xmlns:wp14="http://schemas.microsoft.com/office/word/2010/wordprocessingDrawing" xmlns:wp="http://schemas.openxmlformats.org/drawingml/2006/wordprocessingDrawing" xmlns:w10="urn:schemas-microsoft-com:office:word" xmlns:w="http://schemas.openxmlformats.org/wordprocessingml/2006/main" xmlns:w14="http://schemas.microsoft.com/office/word/2010/wordml" xmlns:w15="http://schemas.microsoft.com/office/word/2012/wordml" xmlns:w16cex="http://schemas.microsoft.com/office/word/2018/wordml/cex" xmlns:w16cid="http://schemas.microsoft.com/office/word/2016/wordml/cid" xmlns:w16="http://schemas.microsoft.com/office/word/2018/wordml" xmlns:w16se="http://schemas.microsoft.com/office/word/2015/wordml/symex" xmlns:wpg="http://schemas.microsoft.com/office/word/2010/wordprocessingGroup" xmlns:wpi="http://schemas.microsoft.com/office/word/2010/wordprocessingInk" xmlns:wne="http://schemas.microsoft.com/office/word/2006/wordml" xmlns:wps="http://schemas.microsoft.com/office/word/2010/wordprocessingShape" mc:Ignorable="w14 w15 w16se w16cid w16 w16cex wp14">
+<w:hdr xmlns:wpc="http://schemas.microsoft.com/office/word/2010/wordprocessingCanvas" xmlns:cx="http://schemas.microsoft.com/office/drawing/2014/chartex" xmlns:cx1="http://schemas.microsoft.com/office/drawing/2015/9/8/chartex" xmlns:cx2="http://schemas.microsoft.com/office/drawing/2015/10/21/chartex" xmlns:cx3="http://schemas.microsoft.com/office/drawing/2016/5/9/chartex" xmlns:cx4="http://schemas.microsoft.com/office/drawing/2016/5/10/chartex" xmlns:cx5="http://schemas.microsoft.com/office/drawing/2016/5/11/chartex" xmlns:cx6="http://schemas.microsoft.com/office/drawing/2016/5/12/chartex" xmlns:cx7="http://schemas.microsoft.com/office/drawing/2016/5/13/chartex" xmlns:cx8="http://schemas.microsoft.com/office/drawing/2016/5/14/chartex" xmlns:mc="http://schemas.openxmlformats.org/markup-compatibility/2006" xmlns:aink="http://schemas.microsoft.com/office/drawing/2016/ink" xmlns:am3d="http://schemas.microsoft.com/office/drawing/2017/model3d" xmlns:o="urn:schemas-microsoft-com:office:office" xmlns:oel="http://schemas.microsoft.com/office/2019/extlst" xmlns:r="http://schemas.openxmlformats.org/officeDocument/2006/relationships" xmlns:m="http://schemas.openxmlformats.org/officeDocument/2006/math" xmlns:v="urn:schemas-microsoft-com:vml" xmlns:wp14="http://schemas.microsoft.com/office/word/2010/wordprocessingDrawing" xmlns:wp="http://schemas.openxmlformats.org/drawingml/2006/wordprocessingDrawing" xmlns:w10="urn:schemas-microsoft-com:office:word" xmlns:w="http://schemas.openxmlformats.org/wordprocessingml/2006/main" xmlns:w14="http://schemas.microsoft.com/office/word/2010/wordml" xmlns:w15="http://schemas.microsoft.com/office/word/2012/wordml" xmlns:w16cex="http://schemas.microsoft.com/office/word/2018/wordml/cex" xmlns:w16cid="http://schemas.microsoft.com/office/word/2016/wordml/cid" xmlns:w16="http://schemas.microsoft.com/office/word/2018/wordml" xmlns:w16sdtdh="http://schemas.microsoft.com/office/word/2020/wordml/sdtdatahash" xmlns:w16se="http://schemas.microsoft.com/office/word/2015/wordml/symex" xmlns:wpg="http://schemas.microsoft.com/office/word/2010/wordprocessingGroup" xmlns:wpi="http://schemas.microsoft.com/office/word/2010/wordprocessingInk" xmlns:wne="http://schemas.microsoft.com/office/word/2006/wordml" xmlns:wps="http://schemas.microsoft.com/office/word/2010/wordprocessingShape" mc:Ignorable="w14 w15 w16se w16cid w16 w16cex w16sdtdh wp14">
   <w:p>
     <w:pPr>
       <w:pStyle w:val="BodyText"/>
@@ -7595,7 +7647,7 @@
 </file>
 
 <file path=word/header8.xml><?xml version="1.0" encoding="utf-8"?>
-<w:hdr xmlns:wpc="http://schemas.microsoft.com/office/word/2010/wordprocessingCanvas" xmlns:cx="http://schemas.microsoft.com/office/drawing/2014/chartex" xmlns:cx1="http://schemas.microsoft.com/office/drawing/2015/9/8/chartex" xmlns:cx2="http://schemas.microsoft.com/office/drawing/2015/10/21/chartex" xmlns:cx3="http://schemas.microsoft.com/office/drawing/2016/5/9/chartex" xmlns:cx4="http://schemas.microsoft.com/office/drawing/2016/5/10/chartex" xmlns:cx5="http://schemas.microsoft.com/office/drawing/2016/5/11/chartex" xmlns:cx6="http://schemas.microsoft.com/office/drawing/2016/5/12/chartex" xmlns:cx7="http://schemas.microsoft.com/office/drawing/2016/5/13/chartex" xmlns:cx8="http://schemas.microsoft.com/office/drawing/2016/5/14/chartex" xmlns:mc="http://schemas.openxmlformats.org/markup-compatibility/2006" xmlns:aink="http://schemas.microsoft.com/office/drawing/2016/ink" xmlns:am3d="http://schemas.microsoft.com/office/drawing/2017/model3d" xmlns:o="urn:schemas-microsoft-com:office:office" xmlns:r="http://schemas.openxmlformats.org/officeDocument/2006/relationships" xmlns:m="http://schemas.openxmlformats.org/officeDocument/2006/math" xmlns:v="urn:schemas-microsoft-com:vml" xmlns:wp14="http://schemas.microsoft.com/office/word/2010/wordprocessingDrawing" xmlns:wp="http://schemas.openxmlformats.org/drawingml/2006/wordprocessingDrawing" xmlns:w10="urn:schemas-microsoft-com:office:word" xmlns:w="http://schemas.openxmlformats.org/wordprocessingml/2006/main" xmlns:w14="http://schemas.microsoft.com/office/word/2010/wordml" xmlns:w15="http://schemas.microsoft.com/office/word/2012/wordml" xmlns:w16cex="http://schemas.microsoft.com/office/word/2018/wordml/cex" xmlns:w16cid="http://schemas.microsoft.com/office/word/2016/wordml/cid" xmlns:w16="http://schemas.microsoft.com/office/word/2018/wordml" xmlns:w16se="http://schemas.microsoft.com/office/word/2015/wordml/symex" xmlns:wpg="http://schemas.microsoft.com/office/word/2010/wordprocessingGroup" xmlns:wpi="http://schemas.microsoft.com/office/word/2010/wordprocessingInk" xmlns:wne="http://schemas.microsoft.com/office/word/2006/wordml" xmlns:wps="http://schemas.microsoft.com/office/word/2010/wordprocessingShape" mc:Ignorable="w14 w15 w16se w16cid w16 w16cex wp14">
+<w:hdr xmlns:wpc="http://schemas.microsoft.com/office/word/2010/wordprocessingCanvas" xmlns:cx="http://schemas.microsoft.com/office/drawing/2014/chartex" xmlns:cx1="http://schemas.microsoft.com/office/drawing/2015/9/8/chartex" xmlns:cx2="http://schemas.microsoft.com/office/drawing/2015/10/21/chartex" xmlns:cx3="http://schemas.microsoft.com/office/drawing/2016/5/9/chartex" xmlns:cx4="http://schemas.microsoft.com/office/drawing/2016/5/10/chartex" xmlns:cx5="http://schemas.microsoft.com/office/drawing/2016/5/11/chartex" xmlns:cx6="http://schemas.microsoft.com/office/drawing/2016/5/12/chartex" xmlns:cx7="http://schemas.microsoft.com/office/drawing/2016/5/13/chartex" xmlns:cx8="http://schemas.microsoft.com/office/drawing/2016/5/14/chartex" xmlns:mc="http://schemas.openxmlformats.org/markup-compatibility/2006" xmlns:aink="http://schemas.microsoft.com/office/drawing/2016/ink" xmlns:am3d="http://schemas.microsoft.com/office/drawing/2017/model3d" xmlns:o="urn:schemas-microsoft-com:office:office" xmlns:oel="http://schemas.microsoft.com/office/2019/extlst" xmlns:r="http://schemas.openxmlformats.org/officeDocument/2006/relationships" xmlns:m="http://schemas.openxmlformats.org/officeDocument/2006/math" xmlns:v="urn:schemas-microsoft-com:vml" xmlns:wp14="http://schemas.microsoft.com/office/word/2010/wordprocessingDrawing" xmlns:wp="http://schemas.openxmlformats.org/drawingml/2006/wordprocessingDrawing" xmlns:w10="urn:schemas-microsoft-com:office:word" xmlns:w="http://schemas.openxmlformats.org/wordprocessingml/2006/main" xmlns:w14="http://schemas.microsoft.com/office/word/2010/wordml" xmlns:w15="http://schemas.microsoft.com/office/word/2012/wordml" xmlns:w16cex="http://schemas.microsoft.com/office/word/2018/wordml/cex" xmlns:w16cid="http://schemas.microsoft.com/office/word/2016/wordml/cid" xmlns:w16="http://schemas.microsoft.com/office/word/2018/wordml" xmlns:w16sdtdh="http://schemas.microsoft.com/office/word/2020/wordml/sdtdatahash" xmlns:w16se="http://schemas.microsoft.com/office/word/2015/wordml/symex" xmlns:wpg="http://schemas.microsoft.com/office/word/2010/wordprocessingGroup" xmlns:wpi="http://schemas.microsoft.com/office/word/2010/wordprocessingInk" xmlns:wne="http://schemas.microsoft.com/office/word/2006/wordml" xmlns:wps="http://schemas.microsoft.com/office/word/2010/wordprocessingShape" mc:Ignorable="w14 w15 w16se w16cid w16 w16cex w16sdtdh wp14">
   <w:p>
     <w:pPr>
       <w:pStyle w:val="BodyText"/>
@@ -7609,7 +7661,7 @@
 </file>
 
 <file path=word/header9.xml><?xml version="1.0" encoding="utf-8"?>
-<w:hdr xmlns:wpc="http://schemas.microsoft.com/office/word/2010/wordprocessingCanvas" xmlns:cx="http://schemas.microsoft.com/office/drawing/2014/chartex" xmlns:cx1="http://schemas.microsoft.com/office/drawing/2015/9/8/chartex" xmlns:cx2="http://schemas.microsoft.com/office/drawing/2015/10/21/chartex" xmlns:cx3="http://schemas.microsoft.com/office/drawing/2016/5/9/chartex" xmlns:cx4="http://schemas.microsoft.com/office/drawing/2016/5/10/chartex" xmlns:cx5="http://schemas.microsoft.com/office/drawing/2016/5/11/chartex" xmlns:cx6="http://schemas.microsoft.com/office/drawing/2016/5/12/chartex" xmlns:cx7="http://schemas.microsoft.com/office/drawing/2016/5/13/chartex" xmlns:cx8="http://schemas.microsoft.com/office/drawing/2016/5/14/chartex" xmlns:mc="http://schemas.openxmlformats.org/markup-compatibility/2006" xmlns:aink="http://schemas.microsoft.com/office/drawing/2016/ink" xmlns:am3d="http://schemas.microsoft.com/office/drawing/2017/model3d" xmlns:o="urn:schemas-microsoft-com:office:office" xmlns:r="http://schemas.openxmlformats.org/officeDocument/2006/relationships" xmlns:m="http://schemas.openxmlformats.org/officeDocument/2006/math" xmlns:v="urn:schemas-microsoft-com:vml" xmlns:wp14="http://schemas.microsoft.com/office/word/2010/wordprocessingDrawing" xmlns:wp="http://schemas.openxmlformats.org/drawingml/2006/wordprocessingDrawing" xmlns:w10="urn:schemas-microsoft-com:office:word" xmlns:w="http://schemas.openxmlformats.org/wordprocessingml/2006/main" xmlns:w14="http://schemas.microsoft.com/office/word/2010/wordml" xmlns:w15="http://schemas.microsoft.com/office/word/2012/wordml" xmlns:w16cex="http://schemas.microsoft.com/office/word/2018/wordml/cex" xmlns:w16cid="http://schemas.microsoft.com/office/word/2016/wordml/cid" xmlns:w16="http://schemas.microsoft.com/office/word/2018/wordml" xmlns:w16se="http://schemas.microsoft.com/office/word/2015/wordml/symex" xmlns:wpg="http://schemas.microsoft.com/office/word/2010/wordprocessingGroup" xmlns:wpi="http://schemas.microsoft.com/office/word/2010/wordprocessingInk" xmlns:wne="http://schemas.microsoft.com/office/word/2006/wordml" xmlns:wps="http://schemas.microsoft.com/office/word/2010/wordprocessingShape" mc:Ignorable="w14 w15 w16se w16cid w16 w16cex wp14">
+<w:hdr xmlns:wpc="http://schemas.microsoft.com/office/word/2010/wordprocessingCanvas" xmlns:cx="http://schemas.microsoft.com/office/drawing/2014/chartex" xmlns:cx1="http://schemas.microsoft.com/office/drawing/2015/9/8/chartex" xmlns:cx2="http://schemas.microsoft.com/office/drawing/2015/10/21/chartex" xmlns:cx3="http://schemas.microsoft.com/office/drawing/2016/5/9/chartex" xmlns:cx4="http://schemas.microsoft.com/office/drawing/2016/5/10/chartex" xmlns:cx5="http://schemas.microsoft.com/office/drawing/2016/5/11/chartex" xmlns:cx6="http://schemas.microsoft.com/office/drawing/2016/5/12/chartex" xmlns:cx7="http://schemas.microsoft.com/office/drawing/2016/5/13/chartex" xmlns:cx8="http://schemas.microsoft.com/office/drawing/2016/5/14/chartex" xmlns:mc="http://schemas.openxmlformats.org/markup-compatibility/2006" xmlns:aink="http://schemas.microsoft.com/office/drawing/2016/ink" xmlns:am3d="http://schemas.microsoft.com/office/drawing/2017/model3d" xmlns:o="urn:schemas-microsoft-com:office:office" xmlns:oel="http://schemas.microsoft.com/office/2019/extlst" xmlns:r="http://schemas.openxmlformats.org/officeDocument/2006/relationships" xmlns:m="http://schemas.openxmlformats.org/officeDocument/2006/math" xmlns:v="urn:schemas-microsoft-com:vml" xmlns:wp14="http://schemas.microsoft.com/office/word/2010/wordprocessingDrawing" xmlns:wp="http://schemas.openxmlformats.org/drawingml/2006/wordprocessingDrawing" xmlns:w10="urn:schemas-microsoft-com:office:word" xmlns:w="http://schemas.openxmlformats.org/wordprocessingml/2006/main" xmlns:w14="http://schemas.microsoft.com/office/word/2010/wordml" xmlns:w15="http://schemas.microsoft.com/office/word/2012/wordml" xmlns:w16cex="http://schemas.microsoft.com/office/word/2018/wordml/cex" xmlns:w16cid="http://schemas.microsoft.com/office/word/2016/wordml/cid" xmlns:w16="http://schemas.microsoft.com/office/word/2018/wordml" xmlns:w16sdtdh="http://schemas.microsoft.com/office/word/2020/wordml/sdtdatahash" xmlns:w16se="http://schemas.microsoft.com/office/word/2015/wordml/symex" xmlns:wpg="http://schemas.microsoft.com/office/word/2010/wordprocessingGroup" xmlns:wpi="http://schemas.microsoft.com/office/word/2010/wordprocessingInk" xmlns:wne="http://schemas.microsoft.com/office/word/2006/wordml" xmlns:wps="http://schemas.microsoft.com/office/word/2010/wordprocessingShape" mc:Ignorable="w14 w15 w16se w16cid w16 w16cex w16sdtdh wp14">
   <w:p>
     <w:pPr>
       <w:pStyle w:val="BodyText"/>
@@ -7623,7 +7675,7 @@
 </file>
 
 <file path=word/numbering.xml><?xml version="1.0" encoding="utf-8"?>
-<w:numbering xmlns:wpc="http://schemas.microsoft.com/office/word/2010/wordprocessingCanvas" xmlns:cx="http://schemas.microsoft.com/office/drawing/2014/chartex" xmlns:cx1="http://schemas.microsoft.com/office/drawing/2015/9/8/chartex" xmlns:cx2="http://schemas.microsoft.com/office/drawing/2015/10/21/chartex" xmlns:cx3="http://schemas.microsoft.com/office/drawing/2016/5/9/chartex" xmlns:cx4="http://schemas.microsoft.com/office/drawing/2016/5/10/chartex" xmlns:cx5="http://schemas.microsoft.com/office/drawing/2016/5/11/chartex" xmlns:cx6="http://schemas.microsoft.com/office/drawing/2016/5/12/chartex" xmlns:cx7="http://schemas.microsoft.com/office/drawing/2016/5/13/chartex" xmlns:cx8="http://schemas.microsoft.com/office/drawing/2016/5/14/chartex" xmlns:mc="http://schemas.openxmlformats.org/markup-compatibility/2006" xmlns:aink="http://schemas.microsoft.com/office/drawing/2016/ink" xmlns:am3d="http://schemas.microsoft.com/office/drawing/2017/model3d" xmlns:o="urn:schemas-microsoft-com:office:office" xmlns:r="http://schemas.openxmlformats.org/officeDocument/2006/relationships" xmlns:m="http://schemas.openxmlformats.org/officeDocument/2006/math" xmlns:v="urn:schemas-microsoft-com:vml" xmlns:wp14="http://schemas.microsoft.com/office/word/2010/wordprocessingDrawing" xmlns:wp="http://schemas.openxmlformats.org/drawingml/2006/wordprocessingDrawing" xmlns:w10="urn:schemas-microsoft-com:office:word" xmlns:w="http://schemas.openxmlformats.org/wordprocessingml/2006/main" xmlns:w14="http://schemas.microsoft.com/office/word/2010/wordml" xmlns:w15="http://schemas.microsoft.com/office/word/2012/wordml" xmlns:w16cex="http://schemas.microsoft.com/office/word/2018/wordml/cex" xmlns:w16cid="http://schemas.microsoft.com/office/word/2016/wordml/cid" xmlns:w16="http://schemas.microsoft.com/office/word/2018/wordml" xmlns:w16se="http://schemas.microsoft.com/office/word/2015/wordml/symex" xmlns:wpg="http://schemas.microsoft.com/office/word/2010/wordprocessingGroup" xmlns:wpi="http://schemas.microsoft.com/office/word/2010/wordprocessingInk" xmlns:wne="http://schemas.microsoft.com/office/word/2006/wordml" xmlns:wps="http://schemas.microsoft.com/office/word/2010/wordprocessingShape" mc:Ignorable="w14 w15 w16se w16cid w16 w16cex wp14">
+<w:numbering xmlns:wpc="http://schemas.microsoft.com/office/word/2010/wordprocessingCanvas" xmlns:cx="http://schemas.microsoft.com/office/drawing/2014/chartex" xmlns:cx1="http://schemas.microsoft.com/office/drawing/2015/9/8/chartex" xmlns:cx2="http://schemas.microsoft.com/office/drawing/2015/10/21/chartex" xmlns:cx3="http://schemas.microsoft.com/office/drawing/2016/5/9/chartex" xmlns:cx4="http://schemas.microsoft.com/office/drawing/2016/5/10/chartex" xmlns:cx5="http://schemas.microsoft.com/office/drawing/2016/5/11/chartex" xmlns:cx6="http://schemas.microsoft.com/office/drawing/2016/5/12/chartex" xmlns:cx7="http://schemas.microsoft.com/office/drawing/2016/5/13/chartex" xmlns:cx8="http://schemas.microsoft.com/office/drawing/2016/5/14/chartex" xmlns:mc="http://schemas.openxmlformats.org/markup-compatibility/2006" xmlns:aink="http://schemas.microsoft.com/office/drawing/2016/ink" xmlns:am3d="http://schemas.microsoft.com/office/drawing/2017/model3d" xmlns:o="urn:schemas-microsoft-com:office:office" xmlns:oel="http://schemas.microsoft.com/office/2019/extlst" xmlns:r="http://schemas.openxmlformats.org/officeDocument/2006/relationships" xmlns:m="http://schemas.openxmlformats.org/officeDocument/2006/math" xmlns:v="urn:schemas-microsoft-com:vml" xmlns:wp14="http://schemas.microsoft.com/office/word/2010/wordprocessingDrawing" xmlns:wp="http://schemas.openxmlformats.org/drawingml/2006/wordprocessingDrawing" xmlns:w10="urn:schemas-microsoft-com:office:word" xmlns:w="http://schemas.openxmlformats.org/wordprocessingml/2006/main" xmlns:w14="http://schemas.microsoft.com/office/word/2010/wordml" xmlns:w15="http://schemas.microsoft.com/office/word/2012/wordml" xmlns:w16cex="http://schemas.microsoft.com/office/word/2018/wordml/cex" xmlns:w16cid="http://schemas.microsoft.com/office/word/2016/wordml/cid" xmlns:w16="http://schemas.microsoft.com/office/word/2018/wordml" xmlns:w16sdtdh="http://schemas.microsoft.com/office/word/2020/wordml/sdtdatahash" xmlns:w16se="http://schemas.microsoft.com/office/word/2015/wordml/symex" xmlns:wpg="http://schemas.microsoft.com/office/word/2010/wordprocessingGroup" xmlns:wpi="http://schemas.microsoft.com/office/word/2010/wordprocessingInk" xmlns:wne="http://schemas.microsoft.com/office/word/2006/wordml" xmlns:wps="http://schemas.microsoft.com/office/word/2010/wordprocessingShape" mc:Ignorable="w14 w15 w16se w16cid w16 w16cex w16sdtdh wp14">
   <w:abstractNum w:abstractNumId="0" w15:restartNumberingAfterBreak="0">
     <w:nsid w:val="259D246F"/>
     <w:multiLevelType w:val="hybridMultilevel"/>
@@ -7827,17 +7879,17 @@
       </w:pPr>
     </w:lvl>
   </w:abstractNum>
-  <w:num w:numId="1">
+  <w:num w:numId="1" w16cid:durableId="1449591716">
     <w:abstractNumId w:val="0"/>
   </w:num>
-  <w:num w:numId="2">
+  <w:num w:numId="2" w16cid:durableId="436558571">
     <w:abstractNumId w:val="1"/>
   </w:num>
 </w:numbering>
 </file>
 
 <file path=word/styles.xml><?xml version="1.0" encoding="utf-8"?>
-<w:styles xmlns:mc="http://schemas.openxmlformats.org/markup-compatibility/2006" xmlns:r="http://schemas.openxmlformats.org/officeDocument/2006/relationships" xmlns:w="http://schemas.openxmlformats.org/wordprocessingml/2006/main" xmlns:w14="http://schemas.microsoft.com/office/word/2010/wordml" xmlns:w15="http://schemas.microsoft.com/office/word/2012/wordml" xmlns:w16cex="http://schemas.microsoft.com/office/word/2018/wordml/cex" xmlns:w16cid="http://schemas.microsoft.com/office/word/2016/wordml/cid" xmlns:w16="http://schemas.microsoft.com/office/word/2018/wordml" xmlns:w16se="http://schemas.microsoft.com/office/word/2015/wordml/symex" mc:Ignorable="w14 w15 w16se w16cid w16 w16cex">
+<w:styles xmlns:mc="http://schemas.openxmlformats.org/markup-compatibility/2006" xmlns:r="http://schemas.openxmlformats.org/officeDocument/2006/relationships" xmlns:w="http://schemas.openxmlformats.org/wordprocessingml/2006/main" xmlns:w14="http://schemas.microsoft.com/office/word/2010/wordml" xmlns:w15="http://schemas.microsoft.com/office/word/2012/wordml" xmlns:w16cex="http://schemas.microsoft.com/office/word/2018/wordml/cex" xmlns:w16cid="http://schemas.microsoft.com/office/word/2016/wordml/cid" xmlns:w16="http://schemas.microsoft.com/office/word/2018/wordml" xmlns:w16sdtdh="http://schemas.microsoft.com/office/word/2020/wordml/sdtdatahash" xmlns:w16se="http://schemas.microsoft.com/office/word/2015/wordml/symex" mc:Ignorable="w14 w15 w16se w16cid w16 w16cex w16sdtdh">
   <w:docDefaults>
     <w:rPrDefault>
       <w:rPr>

</xml_diff>

<commit_message>
document updates + gantt chart added
</commit_message>
<xml_diff>
--- a/190874H_IWP_DOCS/DM2293_Sample-Game-Design-Document.docx
+++ b/190874H_IWP_DOCS/DM2293_Sample-Game-Design-Document.docx
@@ -1786,15 +1786,27 @@
           <w:color w:val="555759"/>
         </w:rPr>
       </w:pPr>
-    </w:p>
-    <w:p>
-      <w:pPr>
-        <w:pStyle w:val="BodyText"/>
-        <w:numPr>
-          <w:ilvl w:val="0"/>
-          <w:numId w:val="2"/>
-        </w:numPr>
+      <w:r>
+        <w:rPr>
+          <w:color w:val="555759"/>
+        </w:rPr>
+        <w:t xml:space="preserve">Arcade-type style </w:t>
+      </w:r>
+    </w:p>
+    <w:p>
+      <w:pPr>
+        <w:pStyle w:val="BodyText"/>
         <w:ind w:right="1024"/>
+        <w:jc w:val="both"/>
+        <w:rPr>
+          <w:color w:val="555759"/>
+        </w:rPr>
+      </w:pPr>
+    </w:p>
+    <w:p>
+      <w:pPr>
+        <w:pStyle w:val="BodyText"/>
+        <w:ind w:left="640" w:right="1024" w:firstLine="80"/>
         <w:jc w:val="both"/>
         <w:rPr>
           <w:color w:val="555759"/>
@@ -1940,73 +1952,7 @@
         <w:rPr>
           <w:color w:val="555759"/>
         </w:rPr>
-        <w:t>DX9</w:t>
-      </w:r>
-      <w:r>
-        <w:rPr>
-          <w:color w:val="555759"/>
-        </w:rPr>
-        <w:t xml:space="preserve"> </w:t>
-      </w:r>
-      <w:r>
-        <w:rPr>
-          <w:color w:val="555759"/>
-        </w:rPr>
-        <w:t>(shader</w:t>
-      </w:r>
-      <w:r>
-        <w:rPr>
-          <w:color w:val="555759"/>
-        </w:rPr>
-        <w:t xml:space="preserve"> </w:t>
-      </w:r>
-      <w:r>
-        <w:rPr>
-          <w:color w:val="555759"/>
-        </w:rPr>
-        <w:t>model</w:t>
-      </w:r>
-      <w:r>
-        <w:rPr>
-          <w:color w:val="555759"/>
-        </w:rPr>
-        <w:t xml:space="preserve"> </w:t>
-      </w:r>
-      <w:r>
-        <w:rPr>
-          <w:color w:val="555759"/>
-        </w:rPr>
-        <w:t>2 .0)</w:t>
-      </w:r>
-      <w:r>
-        <w:rPr>
-          <w:color w:val="555759"/>
-        </w:rPr>
-        <w:t xml:space="preserve"> </w:t>
-      </w:r>
-      <w:r>
-        <w:rPr>
-          <w:color w:val="555759"/>
-        </w:rPr>
-        <w:t>capabilities;</w:t>
-      </w:r>
-      <w:r>
-        <w:rPr>
-          <w:color w:val="555759"/>
-        </w:rPr>
-        <w:t xml:space="preserve"> </w:t>
-      </w:r>
-      <w:r>
-        <w:rPr>
-          <w:color w:val="555759"/>
-        </w:rPr>
-        <w:t xml:space="preserve">generally </w:t>
-      </w:r>
-      <w:r>
-        <w:rPr>
-          <w:color w:val="555759"/>
-        </w:rPr>
-        <w:t>everything made since 2004 should work</w:t>
+        <w:t>NVDIA 1050</w:t>
       </w:r>
     </w:p>
     <w:p>
@@ -2064,6 +2010,16 @@
         </w:rPr>
         <w:t>1942 by Capcom</w:t>
       </w:r>
+    </w:p>
+    <w:p>
+      <w:pPr>
+        <w:pStyle w:val="BodyText"/>
+        <w:ind w:left="709" w:right="1024"/>
+        <w:jc w:val="both"/>
+        <w:rPr>
+          <w:color w:val="555759"/>
+        </w:rPr>
+      </w:pPr>
     </w:p>
     <w:p>
       <w:pPr>
@@ -2435,34 +2391,44 @@
         </w:rPr>
       </w:pPr>
       <w:r>
-        <w:pict w14:anchorId="79616D46">
-          <v:group id="_x0000_s2070" style="position:absolute;margin-left:81pt;margin-top:13.2pt;width:192.4pt;height:192.25pt;z-index:-251655680;mso-wrap-distance-left:0;mso-wrap-distance-right:0;mso-position-horizontal-relative:page" coordorigin="1620,264" coordsize="3848,3845">
-            <v:shapetype id="_x0000_t75" coordsize="21600,21600" o:spt="75" o:preferrelative="t" path="m@4@5l@4@11@9@11@9@5xe" filled="f" stroked="f">
-              <v:stroke joinstyle="miter"/>
-              <v:formulas>
-                <v:f eqn="if lineDrawn pixelLineWidth 0"/>
-                <v:f eqn="sum @0 1 0"/>
-                <v:f eqn="sum 0 0 @1"/>
-                <v:f eqn="prod @2 1 2"/>
-                <v:f eqn="prod @3 21600 pixelWidth"/>
-                <v:f eqn="prod @3 21600 pixelHeight"/>
-                <v:f eqn="sum @0 0 1"/>
-                <v:f eqn="prod @6 1 2"/>
-                <v:f eqn="prod @7 21600 pixelWidth"/>
-                <v:f eqn="sum @8 21600 0"/>
-                <v:f eqn="prod @7 21600 pixelHeight"/>
-                <v:f eqn="sum @10 21600 0"/>
-              </v:formulas>
-              <v:path o:extrusionok="f" gradientshapeok="t" o:connecttype="rect"/>
-              <o:lock v:ext="edit" aspectratio="t"/>
-            </v:shapetype>
-            <v:shape id="_x0000_s2072" type="#_x0000_t75" style="position:absolute;left:1990;top:552;width:3108;height:3225">
-              <v:imagedata r:id="rId11" o:title=""/>
-            </v:shape>
-            <v:rect id="_x0000_s2071" style="position:absolute;left:1625;top:268;width:3838;height:3835" filled="f" strokecolor="#a0a1a0" strokeweight=".5pt"/>
-            <w10:wrap type="topAndBottom" anchorx="page"/>
-          </v:group>
-        </w:pict>
+        <w:rPr>
+          <w:noProof/>
+        </w:rPr>
+        <w:drawing>
+          <wp:inline distT="0" distB="0" distL="0" distR="0" wp14:anchorId="537C158A" wp14:editId="4FE89D17">
+            <wp:extent cx="3102682" cy="4184294"/>
+            <wp:effectExtent l="0" t="0" r="0" b="0"/>
+            <wp:docPr id="5" name="Picture 5" descr="Chart, diagram&#10;&#10;Description automatically generated"/>
+            <wp:cNvGraphicFramePr>
+              <a:graphicFrameLocks xmlns:a="http://schemas.openxmlformats.org/drawingml/2006/main" noChangeAspect="1"/>
+            </wp:cNvGraphicFramePr>
+            <a:graphic xmlns:a="http://schemas.openxmlformats.org/drawingml/2006/main">
+              <a:graphicData uri="http://schemas.openxmlformats.org/drawingml/2006/picture">
+                <pic:pic xmlns:pic="http://schemas.openxmlformats.org/drawingml/2006/picture">
+                  <pic:nvPicPr>
+                    <pic:cNvPr id="5" name="Picture 5" descr="Chart, diagram&#10;&#10;Description automatically generated"/>
+                    <pic:cNvPicPr/>
+                  </pic:nvPicPr>
+                  <pic:blipFill>
+                    <a:blip r:embed="rId11"/>
+                    <a:stretch>
+                      <a:fillRect/>
+                    </a:stretch>
+                  </pic:blipFill>
+                  <pic:spPr>
+                    <a:xfrm>
+                      <a:off x="0" y="0"/>
+                      <a:ext cx="3105581" cy="4188204"/>
+                    </a:xfrm>
+                    <a:prstGeom prst="rect">
+                      <a:avLst/>
+                    </a:prstGeom>
+                  </pic:spPr>
+                </pic:pic>
+              </a:graphicData>
+            </a:graphic>
+          </wp:inline>
+        </w:drawing>
       </w:r>
     </w:p>
     <w:p>
@@ -2608,16 +2574,7 @@
           <w:w w:val="105"/>
           <w:sz w:val="40"/>
         </w:rPr>
-        <w:t>Game Controls (PC)</w:t>
-      </w:r>
-      <w:r>
-        <w:rPr>
-          <w:rFonts w:ascii="Gill Sans MT"/>
-          <w:color w:val="1E252B"/>
-          <w:w w:val="105"/>
-          <w:sz w:val="40"/>
-        </w:rPr>
-        <w:t>, 2</w:t>
+        <w:t>Game Controls (PC), 2</w:t>
       </w:r>
       <w:r>
         <w:rPr>
@@ -3137,6 +3094,26 @@
     <w:p>
       <w:pPr>
         <w:pStyle w:val="BodyText"/>
+        <w:ind w:left="709" w:right="1024"/>
+        <w:jc w:val="both"/>
+        <w:rPr>
+          <w:color w:val="555759"/>
+        </w:rPr>
+      </w:pPr>
+    </w:p>
+    <w:p>
+      <w:pPr>
+        <w:pStyle w:val="BodyText"/>
+        <w:ind w:left="709" w:right="1024"/>
+        <w:jc w:val="both"/>
+        <w:rPr>
+          <w:color w:val="555759"/>
+        </w:rPr>
+      </w:pPr>
+    </w:p>
+    <w:p>
+      <w:pPr>
+        <w:pStyle w:val="BodyText"/>
       </w:pPr>
     </w:p>
     <w:p>
@@ -3196,10 +3173,10 @@
           <w:sz w:val="19"/>
         </w:rPr>
         <w:drawing>
-          <wp:inline distT="0" distB="0" distL="0" distR="0" wp14:anchorId="02F7E8BB" wp14:editId="38175CC3">
-            <wp:extent cx="2860675" cy="1607185"/>
+          <wp:inline distT="0" distB="0" distL="0" distR="0" wp14:anchorId="3806FCD6" wp14:editId="4ED36C7F">
+            <wp:extent cx="5676900" cy="3986530"/>
             <wp:effectExtent l="0" t="0" r="0" b="0"/>
-            <wp:docPr id="2" name="Picture 2"/>
+            <wp:docPr id="4" name="Picture 4"/>
             <wp:cNvGraphicFramePr>
               <a:graphicFrameLocks xmlns:a="http://schemas.openxmlformats.org/drawingml/2006/main" noChangeAspect="1"/>
             </wp:cNvGraphicFramePr>
@@ -3228,7 +3205,7 @@
                   <pic:spPr bwMode="auto">
                     <a:xfrm>
                       <a:off x="0" y="0"/>
-                      <a:ext cx="2860675" cy="1607185"/>
+                      <a:ext cx="5676900" cy="3986530"/>
                     </a:xfrm>
                     <a:prstGeom prst="rect">
                       <a:avLst/>
@@ -3266,6 +3243,12 @@
         </w:rPr>
         <w:t>NPC Enemies</w:t>
       </w:r>
+      <w:r>
+        <w:rPr>
+          <w:color w:val="1D988A"/>
+        </w:rPr>
+        <w:t xml:space="preserve"> (names not decided)</w:t>
+      </w:r>
     </w:p>
     <w:p>
       <w:pPr>
@@ -3283,7 +3266,7 @@
         <w:rPr>
           <w:color w:val="555759"/>
         </w:rPr>
-        <w:t>Ghosts</w:t>
+        <w:t>enemy aircrafts will</w:t>
       </w:r>
       <w:r>
         <w:rPr>
@@ -3295,7 +3278,7 @@
         <w:rPr>
           <w:color w:val="555759"/>
         </w:rPr>
-        <w:t>the room in the middle of the game level.</w:t>
+        <w:t>anywhere from the screen.</w:t>
       </w:r>
     </w:p>
     <w:p>
@@ -3321,7 +3304,7 @@
           <w:color w:val="1E252B"/>
           <w:sz w:val="40"/>
         </w:rPr>
-        <w:t>Red</w:t>
+        <w:t>F-16</w:t>
       </w:r>
     </w:p>
     <w:p>
@@ -3570,7 +3553,7 @@
                 <w:color w:val="555759"/>
                 <w:sz w:val="20"/>
               </w:rPr>
-              <w:t>150</w:t>
+              <w:t>50</w:t>
             </w:r>
           </w:p>
         </w:tc>
@@ -3595,7 +3578,7 @@
                 <w:color w:val="555759"/>
                 <w:sz w:val="20"/>
               </w:rPr>
-              <w:t>25</w:t>
+              <w:t>10</w:t>
             </w:r>
           </w:p>
         </w:tc>
@@ -3620,7 +3603,7 @@
                 <w:color w:val="555759"/>
                 <w:sz w:val="20"/>
               </w:rPr>
-              <w:t>30</w:t>
+              <w:t>5</w:t>
             </w:r>
           </w:p>
         </w:tc>
@@ -3647,32 +3630,7 @@
                 <w:w w:val="98"/>
                 <w:sz w:val="20"/>
               </w:rPr>
-              <w:t>1</w:t>
-            </w:r>
-            <w:r>
-              <w:rPr>
-                <w:color w:val="555759"/>
-                <w:w w:val="39"/>
-                <w:sz w:val="20"/>
-              </w:rPr>
-              <w:t xml:space="preserve"> </w:t>
-            </w:r>
-            <w:r>
-              <w:rPr>
-                <w:color w:val="555759"/>
-                <w:spacing w:val="-1"/>
-                <w:w w:val="39"/>
-                <w:sz w:val="20"/>
-              </w:rPr>
-              <w:t>.</w:t>
-            </w:r>
-            <w:r>
-              <w:rPr>
-                <w:color w:val="555759"/>
-                <w:w w:val="98"/>
-                <w:sz w:val="20"/>
-              </w:rPr>
-              <w:t>5</w:t>
+              <w:t>2 secs</w:t>
             </w:r>
           </w:p>
         </w:tc>
@@ -3695,6 +3653,15 @@
           <w:sz w:val="40"/>
         </w:rPr>
         <w:t>Orange</w:t>
+      </w:r>
+      <w:r>
+        <w:rPr>
+          <w:rFonts w:ascii="Gill Sans MT"/>
+          <w:color w:val="1E252B"/>
+          <w:w w:val="105"/>
+          <w:sz w:val="40"/>
+        </w:rPr>
+        <w:t xml:space="preserve"> Plane</w:t>
       </w:r>
     </w:p>
     <w:p>
@@ -4069,6 +4036,15 @@
         </w:rPr>
         <w:t>Pink</w:t>
       </w:r>
+      <w:r>
+        <w:rPr>
+          <w:rFonts w:ascii="Gill Sans MT"/>
+          <w:color w:val="1E252B"/>
+          <w:w w:val="105"/>
+          <w:sz w:val="40"/>
+        </w:rPr>
+        <w:t xml:space="preserve"> Plane</w:t>
+      </w:r>
     </w:p>
     <w:p>
       <w:pPr>
@@ -4440,7 +4416,8 @@
           <w:w w:val="105"/>
           <w:sz w:val="40"/>
         </w:rPr>
-        <w:t>Cyan</w:t>
+        <w:lastRenderedPageBreak/>
+        <w:t>Green Plane</w:t>
       </w:r>
     </w:p>
     <w:p>
@@ -4971,37 +4948,7 @@
         <w:rPr>
           <w:color w:val="555759"/>
         </w:rPr>
-        <w:t>Each</w:t>
-      </w:r>
-      <w:r>
-        <w:rPr>
-          <w:color w:val="555759"/>
-        </w:rPr>
-        <w:t xml:space="preserve"> </w:t>
-      </w:r>
-      <w:r>
-        <w:rPr>
-          <w:color w:val="555759"/>
-        </w:rPr>
-        <w:t xml:space="preserve">Ghost will </w:t>
-      </w:r>
-      <w:r>
-        <w:rPr>
-          <w:color w:val="555759"/>
-        </w:rPr>
-        <w:t>spawn</w:t>
-      </w:r>
-      <w:r>
-        <w:rPr>
-          <w:color w:val="555759"/>
-        </w:rPr>
-        <w:t xml:space="preserve"> </w:t>
-      </w:r>
-      <w:r>
-        <w:rPr>
-          <w:color w:val="555759"/>
-        </w:rPr>
-        <w:t xml:space="preserve">in the middle of the game level </w:t>
+        <w:t>Enemies will spawn anywhere in the screen.</w:t>
       </w:r>
     </w:p>
     <w:p>
@@ -6010,7 +5957,7 @@
           <v:path gradientshapeok="t" o:connecttype="rect"/>
         </v:shapetype>
         <v:shape id="_x0000_s1035" type="#_x0000_t202" style="position:absolute;margin-left:233.95pt;margin-top:746.5pt;width:144.2pt;height:24.9pt;z-index:-30976;mso-position-horizontal-relative:page;mso-position-vertical-relative:page" filled="f" stroked="f">
-          <v:textbox inset="0,0,0,0">
+          <v:textbox style="mso-next-textbox:#_x0000_s1035" inset="0,0,0,0">
             <w:txbxContent>
               <w:p>
                 <w:pPr>

</xml_diff>

<commit_message>
docs update 29 oct
</commit_message>
<xml_diff>
--- a/190874H_IWP_DOCS/DM2293_Sample-Game-Design-Document.docx
+++ b/190874H_IWP_DOCS/DM2293_Sample-Game-Design-Document.docx
@@ -3147,6 +3147,9 @@
     <w:p>
       <w:pPr>
         <w:pStyle w:val="Heading1"/>
+        <w:rPr>
+          <w:color w:val="ED1846"/>
+        </w:rPr>
       </w:pPr>
       <w:bookmarkStart w:id="16" w:name="_TOC_250012"/>
       <w:bookmarkEnd w:id="16"/>
@@ -3160,6 +3163,38 @@
     </w:p>
     <w:p>
       <w:pPr>
+        <w:pStyle w:val="Heading1"/>
+        <w:rPr>
+          <w:b/>
+          <w:bCs/>
+          <w:sz w:val="36"/>
+          <w:szCs w:val="36"/>
+          <w:u w:val="single"/>
+        </w:rPr>
+      </w:pPr>
+      <w:r>
+        <w:rPr>
+          <w:b/>
+          <w:bCs/>
+          <w:color w:val="ED1846"/>
+          <w:u w:val="single"/>
+        </w:rPr>
+        <w:tab/>
+      </w:r>
+      <w:r>
+        <w:rPr>
+          <w:b/>
+          <w:bCs/>
+          <w:color w:val="ED1846"/>
+          <w:sz w:val="36"/>
+          <w:szCs w:val="36"/>
+          <w:u w:val="single"/>
+        </w:rPr>
+        <w:t>Player 1:</w:t>
+      </w:r>
+    </w:p>
+    <w:p>
+      <w:pPr>
         <w:pStyle w:val="BodyText"/>
         <w:spacing w:before="11"/>
         <w:jc w:val="center"/>
@@ -3173,8 +3208,8 @@
           <w:sz w:val="19"/>
         </w:rPr>
         <w:drawing>
-          <wp:inline distT="0" distB="0" distL="0" distR="0" wp14:anchorId="3806FCD6" wp14:editId="4ED36C7F">
-            <wp:extent cx="5676900" cy="3986530"/>
+          <wp:inline distT="0" distB="0" distL="0" distR="0" wp14:anchorId="3806FCD6" wp14:editId="16CA4A64">
+            <wp:extent cx="4531057" cy="3181876"/>
             <wp:effectExtent l="0" t="0" r="0" b="0"/>
             <wp:docPr id="4" name="Picture 4"/>
             <wp:cNvGraphicFramePr>
@@ -3205,7 +3240,7 @@
                   <pic:spPr bwMode="auto">
                     <a:xfrm>
                       <a:off x="0" y="0"/>
-                      <a:ext cx="5676900" cy="3986530"/>
+                      <a:ext cx="4535427" cy="3184945"/>
                     </a:xfrm>
                     <a:prstGeom prst="rect">
                       <a:avLst/>
@@ -3356,15 +3391,6 @@
                 <w:sz w:val="20"/>
               </w:rPr>
             </w:pPr>
-            <w:r>
-              <w:rPr>
-                <w:rFonts w:ascii="Gill Sans MT"/>
-                <w:color w:val="A0A1A0"/>
-                <w:w w:val="110"/>
-                <w:sz w:val="20"/>
-              </w:rPr>
-              <w:t>SPEED</w:t>
-            </w:r>
           </w:p>
         </w:tc>
         <w:tc>
@@ -3496,40 +3522,6 @@
                 <w:sz w:val="20"/>
               </w:rPr>
             </w:pPr>
-            <w:r>
-              <w:rPr>
-                <w:color w:val="555759"/>
-                <w:spacing w:val="-1"/>
-                <w:w w:val="98"/>
-                <w:sz w:val="20"/>
-              </w:rPr>
-              <w:t>3</w:t>
-            </w:r>
-            <w:r>
-              <w:rPr>
-                <w:color w:val="555759"/>
-                <w:w w:val="39"/>
-                <w:sz w:val="20"/>
-              </w:rPr>
-              <w:t xml:space="preserve"> </w:t>
-            </w:r>
-            <w:r>
-              <w:rPr>
-                <w:color w:val="555759"/>
-                <w:spacing w:val="-1"/>
-                <w:w w:val="39"/>
-                <w:sz w:val="20"/>
-              </w:rPr>
-              <w:t>.</w:t>
-            </w:r>
-            <w:r>
-              <w:rPr>
-                <w:color w:val="555759"/>
-                <w:w w:val="98"/>
-                <w:sz w:val="20"/>
-              </w:rPr>
-              <w:t>5</w:t>
-            </w:r>
           </w:p>
         </w:tc>
         <w:tc>
@@ -3686,7 +3678,6 @@
         <w:tblLook w:val="01E0" w:firstRow="1" w:lastRow="1" w:firstColumn="1" w:lastColumn="1" w:noHBand="0" w:noVBand="0"/>
       </w:tblPr>
       <w:tblGrid>
-        <w:gridCol w:w="1264"/>
         <w:gridCol w:w="2199"/>
         <w:gridCol w:w="1927"/>
         <w:gridCol w:w="2055"/>
@@ -3696,34 +3687,6 @@
         <w:trPr>
           <w:trHeight w:val="263"/>
         </w:trPr>
-        <w:tc>
-          <w:tcPr>
-            <w:tcW w:w="1264" w:type="dxa"/>
-            <w:tcBorders>
-              <w:bottom w:val="single" w:sz="8" w:space="0" w:color="DBE0E2"/>
-            </w:tcBorders>
-          </w:tcPr>
-          <w:p>
-            <w:pPr>
-              <w:pStyle w:val="TableParagraph"/>
-              <w:spacing w:before="0" w:line="232" w:lineRule="exact"/>
-              <w:ind w:left="3"/>
-              <w:rPr>
-                <w:rFonts w:ascii="Gill Sans MT"/>
-                <w:sz w:val="20"/>
-              </w:rPr>
-            </w:pPr>
-            <w:r>
-              <w:rPr>
-                <w:rFonts w:ascii="Gill Sans MT"/>
-                <w:color w:val="A0A1A0"/>
-                <w:w w:val="110"/>
-                <w:sz w:val="20"/>
-              </w:rPr>
-              <w:t>SPEED</w:t>
-            </w:r>
-          </w:p>
-        </w:tc>
         <w:tc>
           <w:tcPr>
             <w:tcW w:w="2199" w:type="dxa"/>
@@ -3839,58 +3802,6 @@
         </w:trPr>
         <w:tc>
           <w:tcPr>
-            <w:tcW w:w="1264" w:type="dxa"/>
-            <w:tcBorders>
-              <w:top w:val="single" w:sz="8" w:space="0" w:color="DBE0E2"/>
-            </w:tcBorders>
-          </w:tcPr>
-          <w:p>
-            <w:pPr>
-              <w:pStyle w:val="TableParagraph"/>
-              <w:spacing w:before="110" w:line="213" w:lineRule="exact"/>
-              <w:ind w:left="0"/>
-              <w:rPr>
-                <w:sz w:val="20"/>
-              </w:rPr>
-            </w:pPr>
-            <w:r>
-              <w:rPr>
-                <w:color w:val="555759"/>
-                <w:spacing w:val="-1"/>
-                <w:w w:val="98"/>
-                <w:sz w:val="20"/>
-              </w:rPr>
-              <w:t>3</w:t>
-            </w:r>
-            <w:r>
-              <w:rPr>
-                <w:color w:val="555759"/>
-                <w:w w:val="39"/>
-                <w:sz w:val="20"/>
-              </w:rPr>
-              <w:t xml:space="preserve"> </w:t>
-            </w:r>
-            <w:r>
-              <w:rPr>
-                <w:color w:val="555759"/>
-                <w:spacing w:val="-1"/>
-                <w:w w:val="39"/>
-                <w:sz w:val="20"/>
-              </w:rPr>
-              <w:t>.</w:t>
-            </w:r>
-            <w:r>
-              <w:rPr>
-                <w:color w:val="555759"/>
-                <w:w w:val="98"/>
-                <w:sz w:val="20"/>
-              </w:rPr>
-              <w:t>5</w:t>
-            </w:r>
-          </w:p>
-        </w:tc>
-        <w:tc>
-          <w:tcPr>
             <w:tcW w:w="2199" w:type="dxa"/>
             <w:tcBorders>
               <w:top w:val="single" w:sz="8" w:space="0" w:color="DBE0E2"/>
@@ -3935,7 +3846,7 @@
                 <w:color w:val="555759"/>
                 <w:sz w:val="20"/>
               </w:rPr>
-              <w:t>10</w:t>
+              <w:t>30</w:t>
             </w:r>
           </w:p>
         </w:tc>
@@ -3987,32 +3898,7 @@
                 <w:w w:val="98"/>
                 <w:sz w:val="20"/>
               </w:rPr>
-              <w:t>0</w:t>
-            </w:r>
-            <w:r>
-              <w:rPr>
-                <w:color w:val="555759"/>
-                <w:w w:val="39"/>
-                <w:sz w:val="20"/>
-              </w:rPr>
-              <w:t xml:space="preserve"> </w:t>
-            </w:r>
-            <w:r>
-              <w:rPr>
-                <w:color w:val="555759"/>
-                <w:spacing w:val="-1"/>
-                <w:w w:val="39"/>
-                <w:sz w:val="20"/>
-              </w:rPr>
-              <w:t>.</w:t>
-            </w:r>
-            <w:r>
-              <w:rPr>
-                <w:color w:val="555759"/>
-                <w:w w:val="98"/>
-                <w:sz w:val="20"/>
-              </w:rPr>
-              <w:t>5</w:t>
+              <w:t>1 sec</w:t>
             </w:r>
           </w:p>
         </w:tc>
@@ -4068,7 +3954,6 @@
         <w:tblLook w:val="01E0" w:firstRow="1" w:lastRow="1" w:firstColumn="1" w:lastColumn="1" w:noHBand="0" w:noVBand="0"/>
       </w:tblPr>
       <w:tblGrid>
-        <w:gridCol w:w="1264"/>
         <w:gridCol w:w="2199"/>
         <w:gridCol w:w="1927"/>
         <w:gridCol w:w="2055"/>
@@ -4078,34 +3963,6 @@
         <w:trPr>
           <w:trHeight w:val="280"/>
         </w:trPr>
-        <w:tc>
-          <w:tcPr>
-            <w:tcW w:w="1264" w:type="dxa"/>
-            <w:tcBorders>
-              <w:bottom w:val="single" w:sz="8" w:space="0" w:color="DBE0E2"/>
-            </w:tcBorders>
-          </w:tcPr>
-          <w:p>
-            <w:pPr>
-              <w:pStyle w:val="TableParagraph"/>
-              <w:spacing w:before="0" w:line="232" w:lineRule="exact"/>
-              <w:ind w:left="3"/>
-              <w:rPr>
-                <w:rFonts w:ascii="Gill Sans MT"/>
-                <w:sz w:val="20"/>
-              </w:rPr>
-            </w:pPr>
-            <w:r>
-              <w:rPr>
-                <w:rFonts w:ascii="Gill Sans MT"/>
-                <w:color w:val="A0A1A0"/>
-                <w:w w:val="110"/>
-                <w:sz w:val="20"/>
-              </w:rPr>
-              <w:t>SPEED</w:t>
-            </w:r>
-          </w:p>
-        </w:tc>
         <w:tc>
           <w:tcPr>
             <w:tcW w:w="2199" w:type="dxa"/>
@@ -4221,58 +4078,6 @@
         </w:trPr>
         <w:tc>
           <w:tcPr>
-            <w:tcW w:w="1264" w:type="dxa"/>
-            <w:tcBorders>
-              <w:top w:val="single" w:sz="8" w:space="0" w:color="DBE0E2"/>
-            </w:tcBorders>
-          </w:tcPr>
-          <w:p>
-            <w:pPr>
-              <w:pStyle w:val="TableParagraph"/>
-              <w:spacing w:before="110" w:line="213" w:lineRule="exact"/>
-              <w:ind w:left="0"/>
-              <w:rPr>
-                <w:sz w:val="20"/>
-              </w:rPr>
-            </w:pPr>
-            <w:r>
-              <w:rPr>
-                <w:color w:val="555759"/>
-                <w:spacing w:val="-1"/>
-                <w:w w:val="98"/>
-                <w:sz w:val="20"/>
-              </w:rPr>
-              <w:t>3</w:t>
-            </w:r>
-            <w:r>
-              <w:rPr>
-                <w:color w:val="555759"/>
-                <w:w w:val="39"/>
-                <w:sz w:val="20"/>
-              </w:rPr>
-              <w:t xml:space="preserve"> </w:t>
-            </w:r>
-            <w:r>
-              <w:rPr>
-                <w:color w:val="555759"/>
-                <w:spacing w:val="-1"/>
-                <w:w w:val="39"/>
-                <w:sz w:val="20"/>
-              </w:rPr>
-              <w:t>.</w:t>
-            </w:r>
-            <w:r>
-              <w:rPr>
-                <w:color w:val="555759"/>
-                <w:w w:val="98"/>
-                <w:sz w:val="20"/>
-              </w:rPr>
-              <w:t>5</w:t>
-            </w:r>
-          </w:p>
-        </w:tc>
-        <w:tc>
-          <w:tcPr>
             <w:tcW w:w="2199" w:type="dxa"/>
             <w:tcBorders>
               <w:top w:val="single" w:sz="8" w:space="0" w:color="DBE0E2"/>
@@ -4292,7 +4097,7 @@
                 <w:color w:val="555759"/>
                 <w:sz w:val="20"/>
               </w:rPr>
-              <w:t>100</w:t>
+              <w:t>10</w:t>
             </w:r>
           </w:p>
         </w:tc>
@@ -4317,7 +4122,7 @@
                 <w:color w:val="555759"/>
                 <w:sz w:val="20"/>
               </w:rPr>
-              <w:t>10</w:t>
+              <w:t>5</w:t>
             </w:r>
           </w:p>
         </w:tc>
@@ -4339,10 +4144,9 @@
             </w:pPr>
             <w:r>
               <w:rPr>
-                <w:color w:val="555759"/>
                 <w:sz w:val="20"/>
               </w:rPr>
-              <w:t>10</w:t>
+              <w:t>1</w:t>
             </w:r>
           </w:p>
         </w:tc>
@@ -4359,42 +4163,19 @@
               <w:spacing w:before="110" w:line="213" w:lineRule="exact"/>
               <w:ind w:left="115"/>
               <w:rPr>
+                <w:rFonts w:asciiTheme="majorHAnsi" w:hAnsiTheme="majorHAnsi"/>
                 <w:sz w:val="20"/>
               </w:rPr>
             </w:pPr>
             <w:r>
               <w:rPr>
+                <w:rFonts w:asciiTheme="majorHAnsi" w:hAnsiTheme="majorHAnsi"/>
                 <w:color w:val="555759"/>
                 <w:spacing w:val="-1"/>
                 <w:w w:val="98"/>
                 <w:sz w:val="20"/>
               </w:rPr>
-              <w:t>0</w:t>
-            </w:r>
-            <w:r>
-              <w:rPr>
-                <w:color w:val="555759"/>
-                <w:w w:val="39"/>
-                <w:sz w:val="20"/>
-              </w:rPr>
-              <w:t xml:space="preserve"> </w:t>
-            </w:r>
-            <w:r>
-              <w:rPr>
-                <w:color w:val="555759"/>
-                <w:spacing w:val="-1"/>
-                <w:w w:val="39"/>
-                <w:sz w:val="20"/>
-              </w:rPr>
-              <w:t>.</w:t>
-            </w:r>
-            <w:r>
-              <w:rPr>
-                <w:color w:val="555759"/>
-                <w:w w:val="98"/>
-                <w:sz w:val="20"/>
-              </w:rPr>
-              <w:t>5</w:t>
+              <w:t>0.1 secs</w:t>
             </w:r>
           </w:p>
         </w:tc>
@@ -4416,7 +4197,6 @@
           <w:w w:val="105"/>
           <w:sz w:val="40"/>
         </w:rPr>
-        <w:lastRenderedPageBreak/>
         <w:t>Green Plane</w:t>
       </w:r>
     </w:p>
@@ -4442,7 +4222,6 @@
         <w:tblLook w:val="01E0" w:firstRow="1" w:lastRow="1" w:firstColumn="1" w:lastColumn="1" w:noHBand="0" w:noVBand="0"/>
       </w:tblPr>
       <w:tblGrid>
-        <w:gridCol w:w="1264"/>
         <w:gridCol w:w="2199"/>
         <w:gridCol w:w="1927"/>
         <w:gridCol w:w="2055"/>
@@ -4452,34 +4231,6 @@
         <w:trPr>
           <w:trHeight w:val="280"/>
         </w:trPr>
-        <w:tc>
-          <w:tcPr>
-            <w:tcW w:w="1264" w:type="dxa"/>
-            <w:tcBorders>
-              <w:bottom w:val="single" w:sz="8" w:space="0" w:color="DBE0E2"/>
-            </w:tcBorders>
-          </w:tcPr>
-          <w:p>
-            <w:pPr>
-              <w:pStyle w:val="TableParagraph"/>
-              <w:spacing w:before="0" w:line="232" w:lineRule="exact"/>
-              <w:ind w:left="3"/>
-              <w:rPr>
-                <w:rFonts w:ascii="Gill Sans MT"/>
-                <w:sz w:val="20"/>
-              </w:rPr>
-            </w:pPr>
-            <w:r>
-              <w:rPr>
-                <w:rFonts w:ascii="Gill Sans MT"/>
-                <w:color w:val="A0A1A0"/>
-                <w:w w:val="110"/>
-                <w:sz w:val="20"/>
-              </w:rPr>
-              <w:t>SPEED</w:t>
-            </w:r>
-          </w:p>
-        </w:tc>
         <w:tc>
           <w:tcPr>
             <w:tcW w:w="2199" w:type="dxa"/>
@@ -4595,58 +4346,6 @@
         </w:trPr>
         <w:tc>
           <w:tcPr>
-            <w:tcW w:w="1264" w:type="dxa"/>
-            <w:tcBorders>
-              <w:top w:val="single" w:sz="8" w:space="0" w:color="DBE0E2"/>
-            </w:tcBorders>
-          </w:tcPr>
-          <w:p>
-            <w:pPr>
-              <w:pStyle w:val="TableParagraph"/>
-              <w:spacing w:before="110" w:line="213" w:lineRule="exact"/>
-              <w:ind w:left="0"/>
-              <w:rPr>
-                <w:sz w:val="20"/>
-              </w:rPr>
-            </w:pPr>
-            <w:r>
-              <w:rPr>
-                <w:color w:val="555759"/>
-                <w:spacing w:val="-1"/>
-                <w:w w:val="98"/>
-                <w:sz w:val="20"/>
-              </w:rPr>
-              <w:t>3</w:t>
-            </w:r>
-            <w:r>
-              <w:rPr>
-                <w:color w:val="555759"/>
-                <w:w w:val="39"/>
-                <w:sz w:val="20"/>
-              </w:rPr>
-              <w:t xml:space="preserve"> </w:t>
-            </w:r>
-            <w:r>
-              <w:rPr>
-                <w:color w:val="555759"/>
-                <w:spacing w:val="-1"/>
-                <w:w w:val="39"/>
-                <w:sz w:val="20"/>
-              </w:rPr>
-              <w:t>.</w:t>
-            </w:r>
-            <w:r>
-              <w:rPr>
-                <w:color w:val="555759"/>
-                <w:w w:val="98"/>
-                <w:sz w:val="20"/>
-              </w:rPr>
-              <w:t>5</w:t>
-            </w:r>
-          </w:p>
-        </w:tc>
-        <w:tc>
-          <w:tcPr>
             <w:tcW w:w="2199" w:type="dxa"/>
             <w:tcBorders>
               <w:top w:val="single" w:sz="8" w:space="0" w:color="DBE0E2"/>
@@ -4793,19 +4492,13 @@
         <w:rPr>
           <w:color w:val="555759"/>
         </w:rPr>
-        <w:t xml:space="preserve">All </w:t>
-      </w:r>
-      <w:r>
-        <w:rPr>
-          <w:color w:val="555759"/>
-        </w:rPr>
-        <w:t>Ghosts</w:t>
-      </w:r>
-      <w:r>
-        <w:rPr>
-          <w:color w:val="555759"/>
-        </w:rPr>
-        <w:t xml:space="preserve"> possess the same behavior and states, as described below:</w:t>
+        <w:t>Every enemy performs and has different and unique states</w:t>
+      </w:r>
+      <w:r>
+        <w:rPr>
+          <w:color w:val="555759"/>
+        </w:rPr>
+        <w:t>, as described below:</w:t>
       </w:r>
     </w:p>
     <w:p>
@@ -4829,16 +4522,23 @@
       </w:pPr>
       <w:r>
         <w:rPr>
-          <w:color w:val="555759"/>
-        </w:rPr>
-        <w:t xml:space="preserve">Idle: </w:t>
-      </w:r>
-      <w:r>
-        <w:rPr>
-          <w:color w:val="555759"/>
-        </w:rPr>
-        <w:t>…</w:t>
-      </w:r>
+          <w:b/>
+          <w:bCs/>
+          <w:color w:val="555759"/>
+          <w:u w:val="single"/>
+        </w:rPr>
+        <w:t>F16:</w:t>
+      </w:r>
+    </w:p>
+    <w:p>
+      <w:pPr>
+        <w:pStyle w:val="BodyText"/>
+        <w:ind w:right="1024"/>
+        <w:jc w:val="both"/>
+        <w:rPr>
+          <w:color w:val="555759"/>
+        </w:rPr>
+      </w:pPr>
     </w:p>
     <w:p>
       <w:pPr>
@@ -4849,6 +4549,18 @@
           <w:color w:val="555759"/>
         </w:rPr>
       </w:pPr>
+      <w:r>
+        <w:rPr>
+          <w:color w:val="555759"/>
+        </w:rPr>
+        <w:t xml:space="preserve">Move: </w:t>
+      </w:r>
+      <w:r>
+        <w:rPr>
+          <w:color w:val="555759"/>
+        </w:rPr>
+        <w:t>Flies directly into the player.</w:t>
+      </w:r>
     </w:p>
     <w:p>
       <w:pPr>
@@ -4863,14 +4575,40 @@
         <w:rPr>
           <w:color w:val="555759"/>
         </w:rPr>
-        <w:t xml:space="preserve">Move: </w:t>
-      </w:r>
-      <w:r>
-        <w:rPr>
-          <w:color w:val="555759"/>
-        </w:rPr>
-        <w:t>…</w:t>
-      </w:r>
+        <w:t>Shoot: Shoots bullet in front of the aircraft.</w:t>
+      </w:r>
+    </w:p>
+    <w:p>
+      <w:pPr>
+        <w:pStyle w:val="BodyText"/>
+        <w:ind w:right="1024" w:firstLine="640"/>
+        <w:jc w:val="both"/>
+        <w:rPr>
+          <w:color w:val="555759"/>
+        </w:rPr>
+      </w:pPr>
+      <w:r>
+        <w:rPr>
+          <w:color w:val="555759"/>
+        </w:rPr>
+        <w:t>Death:</w:t>
+      </w:r>
+      <w:r>
+        <w:rPr>
+          <w:color w:val="555759"/>
+        </w:rPr>
+        <w:t xml:space="preserve"> Explodes and die.</w:t>
+      </w:r>
+    </w:p>
+    <w:p>
+      <w:pPr>
+        <w:pStyle w:val="BodyText"/>
+        <w:ind w:right="1024" w:firstLine="640"/>
+        <w:jc w:val="both"/>
+        <w:rPr>
+          <w:color w:val="555759"/>
+        </w:rPr>
+      </w:pPr>
     </w:p>
     <w:p>
       <w:pPr>
@@ -4881,6 +4619,25 @@
           <w:color w:val="555759"/>
         </w:rPr>
       </w:pPr>
+      <w:r>
+        <w:rPr>
+          <w:b/>
+          <w:bCs/>
+          <w:color w:val="555759"/>
+          <w:u w:val="single"/>
+        </w:rPr>
+        <w:t>Orange Plane:</w:t>
+      </w:r>
+    </w:p>
+    <w:p>
+      <w:pPr>
+        <w:pStyle w:val="BodyText"/>
+        <w:ind w:right="1024"/>
+        <w:jc w:val="both"/>
+        <w:rPr>
+          <w:color w:val="555759"/>
+        </w:rPr>
+      </w:pPr>
     </w:p>
     <w:p>
       <w:pPr>
@@ -4895,14 +4652,281 @@
         <w:rPr>
           <w:color w:val="555759"/>
         </w:rPr>
-        <w:t xml:space="preserve">Death: </w:t>
-      </w:r>
-      <w:r>
-        <w:rPr>
-          <w:color w:val="555759"/>
-        </w:rPr>
-        <w:t>…</w:t>
-      </w:r>
+        <w:t xml:space="preserve">Move: </w:t>
+      </w:r>
+      <w:r>
+        <w:rPr>
+          <w:color w:val="555759"/>
+        </w:rPr>
+        <w:t>Flies directly into the player.</w:t>
+      </w:r>
+    </w:p>
+    <w:p>
+      <w:pPr>
+        <w:pStyle w:val="BodyText"/>
+        <w:ind w:left="709" w:right="1024"/>
+        <w:jc w:val="both"/>
+        <w:rPr>
+          <w:color w:val="555759"/>
+        </w:rPr>
+      </w:pPr>
+      <w:r>
+        <w:rPr>
+          <w:color w:val="555759"/>
+        </w:rPr>
+        <w:t>Shoot: Shoots from 2 places in front of the aircraft.</w:t>
+      </w:r>
+    </w:p>
+    <w:p>
+      <w:pPr>
+        <w:pStyle w:val="BodyText"/>
+        <w:ind w:right="1024" w:firstLine="640"/>
+        <w:jc w:val="both"/>
+        <w:rPr>
+          <w:color w:val="555759"/>
+        </w:rPr>
+      </w:pPr>
+      <w:r>
+        <w:rPr>
+          <w:color w:val="555759"/>
+        </w:rPr>
+        <w:t>Death:</w:t>
+      </w:r>
+      <w:r>
+        <w:rPr>
+          <w:color w:val="555759"/>
+        </w:rPr>
+        <w:t xml:space="preserve"> Explodes and die.</w:t>
+      </w:r>
+    </w:p>
+    <w:p>
+      <w:pPr>
+        <w:pStyle w:val="BodyText"/>
+        <w:ind w:right="1024" w:firstLine="640"/>
+        <w:jc w:val="both"/>
+        <w:rPr>
+          <w:color w:val="555759"/>
+        </w:rPr>
+      </w:pPr>
+    </w:p>
+    <w:p>
+      <w:pPr>
+        <w:pStyle w:val="BodyText"/>
+        <w:ind w:left="709" w:right="1024"/>
+        <w:jc w:val="both"/>
+        <w:rPr>
+          <w:color w:val="555759"/>
+        </w:rPr>
+      </w:pPr>
+      <w:r>
+        <w:rPr>
+          <w:b/>
+          <w:bCs/>
+          <w:color w:val="555759"/>
+          <w:u w:val="single"/>
+        </w:rPr>
+        <w:t>Pink Plane:</w:t>
+      </w:r>
+    </w:p>
+    <w:p>
+      <w:pPr>
+        <w:pStyle w:val="BodyText"/>
+        <w:ind w:right="1024"/>
+        <w:jc w:val="both"/>
+        <w:rPr>
+          <w:color w:val="555759"/>
+        </w:rPr>
+      </w:pPr>
+    </w:p>
+    <w:p>
+      <w:pPr>
+        <w:pStyle w:val="BodyText"/>
+        <w:ind w:left="709" w:right="1024"/>
+        <w:jc w:val="both"/>
+        <w:rPr>
+          <w:color w:val="555759"/>
+        </w:rPr>
+      </w:pPr>
+      <w:r>
+        <w:rPr>
+          <w:color w:val="555759"/>
+        </w:rPr>
+        <w:t>Move</w:t>
+      </w:r>
+      <w:r>
+        <w:rPr>
+          <w:color w:val="555759"/>
+        </w:rPr>
+        <w:t xml:space="preserve"> </w:t>
+      </w:r>
+      <w:r>
+        <w:rPr>
+          <w:color w:val="555759"/>
+        </w:rPr>
+        <w:t>Flies around in a circle and spawns at the side of the screen.</w:t>
+      </w:r>
+    </w:p>
+    <w:p>
+      <w:pPr>
+        <w:pStyle w:val="BodyText"/>
+        <w:ind w:left="709" w:right="1024"/>
+        <w:jc w:val="both"/>
+        <w:rPr>
+          <w:color w:val="555759"/>
+        </w:rPr>
+      </w:pPr>
+      <w:r>
+        <w:rPr>
+          <w:color w:val="555759"/>
+        </w:rPr>
+        <w:t xml:space="preserve">Shoot: </w:t>
+      </w:r>
+      <w:r>
+        <w:rPr>
+          <w:color w:val="555759"/>
+        </w:rPr>
+        <w:t>Shoots multiple times in a cone shape in front of the aircraft.</w:t>
+      </w:r>
+    </w:p>
+    <w:p>
+      <w:pPr>
+        <w:pStyle w:val="BodyText"/>
+        <w:ind w:right="1024" w:firstLine="640"/>
+        <w:jc w:val="both"/>
+        <w:rPr>
+          <w:color w:val="555759"/>
+        </w:rPr>
+      </w:pPr>
+      <w:r>
+        <w:rPr>
+          <w:color w:val="555759"/>
+        </w:rPr>
+        <w:t>Death:</w:t>
+      </w:r>
+      <w:r>
+        <w:rPr>
+          <w:color w:val="555759"/>
+        </w:rPr>
+        <w:t xml:space="preserve"> Explodes and die.</w:t>
+      </w:r>
+    </w:p>
+    <w:p>
+      <w:pPr>
+        <w:pStyle w:val="BodyText"/>
+        <w:ind w:right="1024" w:firstLine="640"/>
+        <w:jc w:val="both"/>
+        <w:rPr>
+          <w:color w:val="555759"/>
+        </w:rPr>
+      </w:pPr>
+    </w:p>
+    <w:p>
+      <w:pPr>
+        <w:pStyle w:val="BodyText"/>
+        <w:ind w:left="709" w:right="1024"/>
+        <w:jc w:val="both"/>
+        <w:rPr>
+          <w:color w:val="555759"/>
+        </w:rPr>
+      </w:pPr>
+      <w:r>
+        <w:rPr>
+          <w:b/>
+          <w:bCs/>
+          <w:color w:val="555759"/>
+          <w:u w:val="single"/>
+        </w:rPr>
+        <w:t>Green Plane:</w:t>
+      </w:r>
+    </w:p>
+    <w:p>
+      <w:pPr>
+        <w:pStyle w:val="BodyText"/>
+        <w:ind w:right="1024"/>
+        <w:jc w:val="both"/>
+        <w:rPr>
+          <w:color w:val="555759"/>
+        </w:rPr>
+      </w:pPr>
+    </w:p>
+    <w:p>
+      <w:pPr>
+        <w:pStyle w:val="BodyText"/>
+        <w:ind w:left="709" w:right="1024"/>
+        <w:jc w:val="both"/>
+        <w:rPr>
+          <w:color w:val="555759"/>
+        </w:rPr>
+      </w:pPr>
+      <w:r>
+        <w:rPr>
+          <w:color w:val="555759"/>
+        </w:rPr>
+        <w:t xml:space="preserve">Move: </w:t>
+      </w:r>
+      <w:r>
+        <w:rPr>
+          <w:color w:val="555759"/>
+        </w:rPr>
+        <w:t>Flies directly into the player.</w:t>
+      </w:r>
+    </w:p>
+    <w:p>
+      <w:pPr>
+        <w:pStyle w:val="BodyText"/>
+        <w:ind w:left="709" w:right="1024"/>
+        <w:jc w:val="both"/>
+        <w:rPr>
+          <w:color w:val="555759"/>
+        </w:rPr>
+      </w:pPr>
+      <w:r>
+        <w:rPr>
+          <w:color w:val="555759"/>
+        </w:rPr>
+        <w:t xml:space="preserve">Shoot: Shoots </w:t>
+      </w:r>
+      <w:r>
+        <w:rPr>
+          <w:color w:val="555759"/>
+        </w:rPr>
+        <w:t>from all direction at a high fire rate.</w:t>
+      </w:r>
+    </w:p>
+    <w:p>
+      <w:pPr>
+        <w:pStyle w:val="BodyText"/>
+        <w:ind w:right="1024" w:firstLine="640"/>
+        <w:jc w:val="both"/>
+        <w:rPr>
+          <w:color w:val="555759"/>
+        </w:rPr>
+      </w:pPr>
+      <w:r>
+        <w:rPr>
+          <w:color w:val="555759"/>
+        </w:rPr>
+        <w:t>Death:</w:t>
+      </w:r>
+      <w:r>
+        <w:rPr>
+          <w:color w:val="555759"/>
+        </w:rPr>
+        <w:t xml:space="preserve"> Explodes and die.</w:t>
+      </w:r>
+    </w:p>
+    <w:p>
+      <w:pPr>
+        <w:pStyle w:val="BodyText"/>
+        <w:ind w:right="1024" w:firstLine="640"/>
+        <w:jc w:val="both"/>
+        <w:rPr>
+          <w:b/>
+          <w:bCs/>
+          <w:color w:val="555759"/>
+          <w:u w:val="single"/>
+        </w:rPr>
+      </w:pPr>
     </w:p>
     <w:p>
       <w:pPr>
@@ -4948,7 +4972,19 @@
         <w:rPr>
           <w:color w:val="555759"/>
         </w:rPr>
-        <w:t>Enemies will spawn anywhere in the screen.</w:t>
+        <w:t>Enemies will spawn</w:t>
+      </w:r>
+      <w:r>
+        <w:rPr>
+          <w:color w:val="555759"/>
+        </w:rPr>
+        <w:t xml:space="preserve"> from</w:t>
+      </w:r>
+      <w:r>
+        <w:rPr>
+          <w:color w:val="555759"/>
+        </w:rPr>
+        <w:t xml:space="preserve"> anywhere in the screen.</w:t>
       </w:r>
     </w:p>
     <w:p>
@@ -5035,7 +5071,7 @@
         <w:rPr>
           <w:color w:val="555759"/>
         </w:rPr>
-        <w:t>a room with walls.</w:t>
+        <w:t>a battlefield with destroyed buildings and constant explosions of aircrafts.</w:t>
       </w:r>
     </w:p>
     <w:p>
@@ -5067,15 +5103,14 @@
       </w:pPr>
       <w:r>
         <w:rPr>
-          <w:rFonts w:ascii="Gill Sans MT"/>
           <w:noProof/>
-          <w:sz w:val="22"/>
-        </w:rPr>
+        </w:rPr>
+        <w:lastRenderedPageBreak/>
         <w:drawing>
-          <wp:inline distT="0" distB="0" distL="0" distR="0" wp14:anchorId="3518F21C" wp14:editId="4FDECA15">
-            <wp:extent cx="3048000" cy="3519170"/>
+          <wp:inline distT="0" distB="0" distL="0" distR="0" wp14:anchorId="5DC00BBA" wp14:editId="207B707D">
+            <wp:extent cx="4763135" cy="5438775"/>
             <wp:effectExtent l="0" t="0" r="0" b="0"/>
-            <wp:docPr id="6" name="Picture 6"/>
+            <wp:docPr id="2" name="Picture 2" descr="1942 (Arcade) | Classic video games, Video game art, Retro"/>
             <wp:cNvGraphicFramePr>
               <a:graphicFrameLocks xmlns:a="http://schemas.openxmlformats.org/drawingml/2006/main" noChangeAspect="1"/>
             </wp:cNvGraphicFramePr>
@@ -5083,7 +5118,7 @@
               <a:graphicData uri="http://schemas.openxmlformats.org/drawingml/2006/picture">
                 <pic:pic xmlns:pic="http://schemas.openxmlformats.org/drawingml/2006/picture">
                   <pic:nvPicPr>
-                    <pic:cNvPr id="0" name="Picture 8"/>
+                    <pic:cNvPr id="0" name="Picture 1" descr="1942 (Arcade) | Classic video games, Video game art, Retro"/>
                     <pic:cNvPicPr>
                       <a:picLocks noChangeAspect="1" noChangeArrowheads="1"/>
                     </pic:cNvPicPr>
@@ -5104,7 +5139,7 @@
                   <pic:spPr bwMode="auto">
                     <a:xfrm>
                       <a:off x="0" y="0"/>
-                      <a:ext cx="3048000" cy="3519170"/>
+                      <a:ext cx="4763135" cy="5438775"/>
                     </a:xfrm>
                     <a:prstGeom prst="rect">
                       <a:avLst/>
@@ -5162,7 +5197,25 @@
         <w:rPr>
           <w:color w:val="555759"/>
         </w:rPr>
-        <w:t>walls with dots and cherries…</w:t>
+        <w:t>power-ups</w:t>
+      </w:r>
+      <w:r>
+        <w:rPr>
+          <w:color w:val="555759"/>
+        </w:rPr>
+        <w:t xml:space="preserve">, as well as different levels with increasing difficulty as the player </w:t>
+      </w:r>
+      <w:r>
+        <w:rPr>
+          <w:color w:val="555759"/>
+        </w:rPr>
+        <w:t>progresses and</w:t>
+      </w:r>
+      <w:r>
+        <w:rPr>
+          <w:color w:val="555759"/>
+        </w:rPr>
+        <w:t xml:space="preserve"> will end with a final boss.</w:t>
       </w:r>
     </w:p>
     <w:p>
@@ -5208,7 +5261,7 @@
     </w:p>
     <w:tbl>
       <w:tblPr>
-        <w:tblW w:w="0" w:type="auto"/>
+        <w:tblW w:w="17751" w:type="dxa"/>
         <w:tblInd w:w="647" w:type="dxa"/>
         <w:tblLayout w:type="fixed"/>
         <w:tblCellMar>
@@ -5220,10 +5273,14 @@
       <w:tblGrid>
         <w:gridCol w:w="2227"/>
         <w:gridCol w:w="1847"/>
+        <w:gridCol w:w="4635"/>
+        <w:gridCol w:w="4483"/>
         <w:gridCol w:w="4559"/>
       </w:tblGrid>
       <w:tr>
         <w:trPr>
+          <w:gridAfter w:val="2"/>
+          <w:wAfter w:w="9042" w:type="dxa"/>
           <w:trHeight w:val="255"/>
         </w:trPr>
         <w:tc>
@@ -5282,7 +5339,7 @@
         </w:tc>
         <w:tc>
           <w:tcPr>
-            <w:tcW w:w="4559" w:type="dxa"/>
+            <w:tcW w:w="4635" w:type="dxa"/>
             <w:tcBorders>
               <w:bottom w:val="single" w:sz="8" w:space="0" w:color="DBE0E2"/>
             </w:tcBorders>
@@ -5311,6 +5368,8 @@
       </w:tr>
       <w:tr>
         <w:trPr>
+          <w:gridAfter w:val="2"/>
+          <w:wAfter w:w="9042" w:type="dxa"/>
           <w:trHeight w:val="345"/>
         </w:trPr>
         <w:tc>
@@ -5334,7 +5393,7 @@
                 <w:color w:val="555759"/>
                 <w:sz w:val="18"/>
               </w:rPr>
-              <w:t>music_rev1_loop_01</w:t>
+              <w:t>Shoot</w:t>
             </w:r>
           </w:p>
         </w:tc>
@@ -5360,13 +5419,13 @@
                 <w:color w:val="555759"/>
                 <w:sz w:val="18"/>
               </w:rPr>
-              <w:t>Background music</w:t>
+              <w:t>FX</w:t>
             </w:r>
           </w:p>
         </w:tc>
         <w:tc>
           <w:tcPr>
-            <w:tcW w:w="4559" w:type="dxa"/>
+            <w:tcW w:w="4635" w:type="dxa"/>
             <w:tcBorders>
               <w:top w:val="single" w:sz="8" w:space="0" w:color="DBE0E2"/>
               <w:bottom w:val="single" w:sz="4" w:space="0" w:color="DBE0E2"/>
@@ -5386,7 +5445,291 @@
                 <w:color w:val="555759"/>
                 <w:sz w:val="18"/>
               </w:rPr>
-              <w:t>Plays during the game</w:t>
+              <w:t xml:space="preserve">Plays </w:t>
+            </w:r>
+            <w:r>
+              <w:rPr>
+                <w:color w:val="555759"/>
+                <w:sz w:val="18"/>
+              </w:rPr>
+              <w:t>when the player shoots</w:t>
+            </w:r>
+          </w:p>
+        </w:tc>
+      </w:tr>
+      <w:tr>
+        <w:trPr>
+          <w:gridAfter w:val="2"/>
+          <w:wAfter w:w="9042" w:type="dxa"/>
+          <w:trHeight w:val="350"/>
+        </w:trPr>
+        <w:tc>
+          <w:tcPr>
+            <w:tcW w:w="2227" w:type="dxa"/>
+            <w:tcBorders>
+              <w:top w:val="single" w:sz="4" w:space="0" w:color="DBE0E2"/>
+              <w:bottom w:val="single" w:sz="4" w:space="0" w:color="DBE0E2"/>
+            </w:tcBorders>
+          </w:tcPr>
+          <w:p>
+            <w:pPr>
+              <w:pStyle w:val="TableParagraph"/>
+              <w:rPr>
+                <w:sz w:val="18"/>
+              </w:rPr>
+            </w:pPr>
+            <w:r>
+              <w:rPr>
+                <w:color w:val="555759"/>
+                <w:sz w:val="18"/>
+              </w:rPr>
+              <w:t xml:space="preserve">Collect </w:t>
+            </w:r>
+            <w:r>
+              <w:rPr>
+                <w:color w:val="555759"/>
+                <w:sz w:val="18"/>
+              </w:rPr>
+              <w:t>coins</w:t>
+            </w:r>
+          </w:p>
+        </w:tc>
+        <w:tc>
+          <w:tcPr>
+            <w:tcW w:w="1847" w:type="dxa"/>
+            <w:tcBorders>
+              <w:top w:val="single" w:sz="4" w:space="0" w:color="DBE0E2"/>
+              <w:bottom w:val="single" w:sz="4" w:space="0" w:color="DBE0E2"/>
+            </w:tcBorders>
+          </w:tcPr>
+          <w:p>
+            <w:pPr>
+              <w:pStyle w:val="TableParagraph"/>
+              <w:ind w:left="221"/>
+              <w:rPr>
+                <w:sz w:val="18"/>
+              </w:rPr>
+            </w:pPr>
+            <w:r>
+              <w:rPr>
+                <w:color w:val="555759"/>
+                <w:sz w:val="18"/>
+              </w:rPr>
+              <w:t>FX</w:t>
+            </w:r>
+          </w:p>
+        </w:tc>
+        <w:tc>
+          <w:tcPr>
+            <w:tcW w:w="4635" w:type="dxa"/>
+            <w:tcBorders>
+              <w:top w:val="single" w:sz="4" w:space="0" w:color="DBE0E2"/>
+              <w:bottom w:val="single" w:sz="4" w:space="0" w:color="DBE0E2"/>
+            </w:tcBorders>
+          </w:tcPr>
+          <w:p>
+            <w:pPr>
+              <w:pStyle w:val="TableParagraph"/>
+              <w:spacing w:before="102"/>
+              <w:ind w:left="174"/>
+              <w:rPr>
+                <w:rFonts w:ascii="Gill Sans MT"/>
+                <w:sz w:val="18"/>
+              </w:rPr>
+            </w:pPr>
+            <w:r>
+              <w:rPr>
+                <w:color w:val="555759"/>
+                <w:sz w:val="18"/>
+              </w:rPr>
+              <w:t>Plays when the player collects a coin</w:t>
+            </w:r>
+          </w:p>
+        </w:tc>
+      </w:tr>
+      <w:tr>
+        <w:trPr>
+          <w:gridAfter w:val="2"/>
+          <w:wAfter w:w="9042" w:type="dxa"/>
+          <w:trHeight w:val="350"/>
+        </w:trPr>
+        <w:tc>
+          <w:tcPr>
+            <w:tcW w:w="2227" w:type="dxa"/>
+            <w:tcBorders>
+              <w:top w:val="single" w:sz="4" w:space="0" w:color="DBE0E2"/>
+              <w:bottom w:val="single" w:sz="4" w:space="0" w:color="DBE0E2"/>
+            </w:tcBorders>
+          </w:tcPr>
+          <w:p>
+            <w:pPr>
+              <w:pStyle w:val="TableParagraph"/>
+              <w:rPr>
+                <w:sz w:val="18"/>
+              </w:rPr>
+            </w:pPr>
+            <w:r>
+              <w:rPr>
+                <w:color w:val="555759"/>
+                <w:sz w:val="18"/>
+              </w:rPr>
+              <w:t>Collect power-ups</w:t>
+            </w:r>
+          </w:p>
+        </w:tc>
+        <w:tc>
+          <w:tcPr>
+            <w:tcW w:w="1847" w:type="dxa"/>
+            <w:tcBorders>
+              <w:top w:val="single" w:sz="4" w:space="0" w:color="DBE0E2"/>
+              <w:bottom w:val="single" w:sz="4" w:space="0" w:color="DBE0E2"/>
+            </w:tcBorders>
+          </w:tcPr>
+          <w:p>
+            <w:pPr>
+              <w:pStyle w:val="TableParagraph"/>
+              <w:ind w:left="221"/>
+              <w:rPr>
+                <w:sz w:val="18"/>
+              </w:rPr>
+            </w:pPr>
+            <w:r>
+              <w:rPr>
+                <w:color w:val="555759"/>
+                <w:sz w:val="18"/>
+              </w:rPr>
+              <w:t>FX</w:t>
+            </w:r>
+          </w:p>
+        </w:tc>
+        <w:tc>
+          <w:tcPr>
+            <w:tcW w:w="4635" w:type="dxa"/>
+            <w:tcBorders>
+              <w:top w:val="single" w:sz="4" w:space="0" w:color="DBE0E2"/>
+              <w:bottom w:val="single" w:sz="4" w:space="0" w:color="DBE0E2"/>
+            </w:tcBorders>
+          </w:tcPr>
+          <w:p>
+            <w:pPr>
+              <w:pStyle w:val="TableParagraph"/>
+              <w:spacing w:before="102"/>
+              <w:ind w:left="174"/>
+              <w:rPr>
+                <w:rFonts w:ascii="Gill Sans MT"/>
+                <w:sz w:val="18"/>
+              </w:rPr>
+            </w:pPr>
+            <w:r>
+              <w:rPr>
+                <w:color w:val="555759"/>
+                <w:sz w:val="18"/>
+              </w:rPr>
+              <w:t>Plays when the player collects</w:t>
+            </w:r>
+            <w:r>
+              <w:rPr>
+                <w:color w:val="555759"/>
+                <w:sz w:val="18"/>
+              </w:rPr>
+              <w:t xml:space="preserve"> a power-up</w:t>
+            </w:r>
+          </w:p>
+        </w:tc>
+      </w:tr>
+      <w:tr>
+        <w:trPr>
+          <w:gridAfter w:val="2"/>
+          <w:wAfter w:w="9042" w:type="dxa"/>
+          <w:trHeight w:val="350"/>
+        </w:trPr>
+        <w:tc>
+          <w:tcPr>
+            <w:tcW w:w="2227" w:type="dxa"/>
+            <w:tcBorders>
+              <w:top w:val="single" w:sz="4" w:space="0" w:color="DBE0E2"/>
+              <w:bottom w:val="single" w:sz="4" w:space="0" w:color="DBE0E2"/>
+            </w:tcBorders>
+          </w:tcPr>
+          <w:p>
+            <w:pPr>
+              <w:pStyle w:val="TableParagraph"/>
+              <w:rPr>
+                <w:sz w:val="18"/>
+              </w:rPr>
+            </w:pPr>
+            <w:r>
+              <w:rPr>
+                <w:color w:val="555759"/>
+                <w:sz w:val="18"/>
+              </w:rPr>
+              <w:t>D</w:t>
+            </w:r>
+            <w:r>
+              <w:rPr>
+                <w:color w:val="555759"/>
+                <w:sz w:val="18"/>
+              </w:rPr>
+              <w:t>amage</w:t>
+            </w:r>
+          </w:p>
+        </w:tc>
+        <w:tc>
+          <w:tcPr>
+            <w:tcW w:w="1847" w:type="dxa"/>
+            <w:tcBorders>
+              <w:top w:val="single" w:sz="4" w:space="0" w:color="DBE0E2"/>
+              <w:bottom w:val="single" w:sz="4" w:space="0" w:color="DBE0E2"/>
+            </w:tcBorders>
+          </w:tcPr>
+          <w:p>
+            <w:pPr>
+              <w:pStyle w:val="TableParagraph"/>
+              <w:ind w:left="221"/>
+              <w:rPr>
+                <w:sz w:val="18"/>
+              </w:rPr>
+            </w:pPr>
+            <w:r>
+              <w:rPr>
+                <w:color w:val="555759"/>
+                <w:sz w:val="18"/>
+              </w:rPr>
+              <w:t>FX</w:t>
+            </w:r>
+          </w:p>
+        </w:tc>
+        <w:tc>
+          <w:tcPr>
+            <w:tcW w:w="4635" w:type="dxa"/>
+            <w:tcBorders>
+              <w:top w:val="single" w:sz="4" w:space="0" w:color="DBE0E2"/>
+              <w:bottom w:val="single" w:sz="4" w:space="0" w:color="DBE0E2"/>
+            </w:tcBorders>
+          </w:tcPr>
+          <w:p>
+            <w:pPr>
+              <w:pStyle w:val="TableParagraph"/>
+              <w:spacing w:before="102"/>
+              <w:ind w:left="174"/>
+              <w:rPr>
+                <w:rFonts w:ascii="Gill Sans MT"/>
+                <w:sz w:val="18"/>
+              </w:rPr>
+            </w:pPr>
+            <w:r>
+              <w:rPr>
+                <w:color w:val="555759"/>
+                <w:sz w:val="18"/>
+              </w:rPr>
+              <w:t xml:space="preserve">Plays when the player </w:t>
+            </w:r>
+            <w:r>
+              <w:rPr>
+                <w:color w:val="555759"/>
+                <w:sz w:val="18"/>
+              </w:rPr>
+              <w:t>gets damaged</w:t>
             </w:r>
           </w:p>
         </w:tc>
@@ -5407,6 +5750,7 @@
             <w:pPr>
               <w:pStyle w:val="TableParagraph"/>
               <w:rPr>
+                <w:color w:val="555759"/>
                 <w:sz w:val="18"/>
               </w:rPr>
             </w:pPr>
@@ -5415,7 +5759,7 @@
                 <w:color w:val="555759"/>
                 <w:sz w:val="18"/>
               </w:rPr>
-              <w:t>Collect dots</w:t>
+              <w:t>Button</w:t>
             </w:r>
           </w:p>
         </w:tc>
@@ -5432,6 +5776,7 @@
               <w:pStyle w:val="TableParagraph"/>
               <w:ind w:left="221"/>
               <w:rPr>
+                <w:color w:val="555759"/>
                 <w:sz w:val="18"/>
               </w:rPr>
             </w:pPr>
@@ -5446,7 +5791,7 @@
         </w:tc>
         <w:tc>
           <w:tcPr>
-            <w:tcW w:w="4559" w:type="dxa"/>
+            <w:tcW w:w="4635" w:type="dxa"/>
             <w:tcBorders>
               <w:top w:val="single" w:sz="4" w:space="0" w:color="DBE0E2"/>
               <w:bottom w:val="single" w:sz="4" w:space="0" w:color="DBE0E2"/>
@@ -5458,7 +5803,7 @@
               <w:spacing w:before="102"/>
               <w:ind w:left="174"/>
               <w:rPr>
-                <w:rFonts w:ascii="Gill Sans MT"/>
+                <w:color w:val="555759"/>
                 <w:sz w:val="18"/>
               </w:rPr>
             </w:pPr>
@@ -5467,13 +5812,35 @@
                 <w:color w:val="555759"/>
                 <w:sz w:val="18"/>
               </w:rPr>
-              <w:t>Collect dots</w:t>
+              <w:t>Plays when clicking on any button</w:t>
+            </w:r>
+          </w:p>
+        </w:tc>
+        <w:tc>
+          <w:tcPr>
+            <w:tcW w:w="4483" w:type="dxa"/>
+          </w:tcPr>
+          <w:p/>
+        </w:tc>
+        <w:tc>
+          <w:tcPr>
+            <w:tcW w:w="4559" w:type="dxa"/>
+          </w:tcPr>
+          <w:p>
+            <w:r>
+              <w:rPr>
+                <w:color w:val="555759"/>
+                <w:sz w:val="18"/>
+              </w:rPr>
+              <w:t>Plays when the player gets damaged</w:t>
             </w:r>
           </w:p>
         </w:tc>
       </w:tr>
       <w:tr>
         <w:trPr>
+          <w:gridAfter w:val="2"/>
+          <w:wAfter w:w="9042" w:type="dxa"/>
           <w:trHeight w:val="350"/>
         </w:trPr>
         <w:tc>
@@ -5488,6 +5855,7 @@
             <w:pPr>
               <w:pStyle w:val="TableParagraph"/>
               <w:rPr>
+                <w:color w:val="555759"/>
                 <w:sz w:val="18"/>
               </w:rPr>
             </w:pPr>
@@ -5496,7 +5864,7 @@
                 <w:color w:val="555759"/>
                 <w:sz w:val="18"/>
               </w:rPr>
-              <w:t>Collect cherries</w:t>
+              <w:t>Death</w:t>
             </w:r>
           </w:p>
         </w:tc>
@@ -5513,6 +5881,7 @@
               <w:pStyle w:val="TableParagraph"/>
               <w:ind w:left="221"/>
               <w:rPr>
+                <w:color w:val="555759"/>
                 <w:sz w:val="18"/>
               </w:rPr>
             </w:pPr>
@@ -5527,7 +5896,7 @@
         </w:tc>
         <w:tc>
           <w:tcPr>
-            <w:tcW w:w="4559" w:type="dxa"/>
+            <w:tcW w:w="4635" w:type="dxa"/>
             <w:tcBorders>
               <w:top w:val="single" w:sz="4" w:space="0" w:color="DBE0E2"/>
               <w:bottom w:val="single" w:sz="4" w:space="0" w:color="DBE0E2"/>
@@ -5539,24 +5908,24 @@
               <w:spacing w:before="102"/>
               <w:ind w:left="174"/>
               <w:rPr>
-                <w:rFonts w:ascii="Gill Sans MT"/>
+                <w:color w:val="555759"/>
                 <w:sz w:val="18"/>
               </w:rPr>
             </w:pPr>
             <w:r>
               <w:rPr>
-                <w:rFonts w:ascii="Gill Sans MT"/>
-                <w:color w:val="555759"/>
-                <w:w w:val="110"/>
+                <w:color w:val="555759"/>
                 <w:sz w:val="18"/>
               </w:rPr>
-              <w:t>Collect cherries</w:t>
+              <w:t>Plays when the player dies</w:t>
             </w:r>
           </w:p>
         </w:tc>
       </w:tr>
       <w:tr>
         <w:trPr>
+          <w:gridAfter w:val="2"/>
+          <w:wAfter w:w="9042" w:type="dxa"/>
           <w:trHeight w:val="350"/>
         </w:trPr>
         <w:tc>
@@ -5571,6 +5940,7 @@
             <w:pPr>
               <w:pStyle w:val="TableParagraph"/>
               <w:rPr>
+                <w:color w:val="555759"/>
                 <w:sz w:val="18"/>
               </w:rPr>
             </w:pPr>
@@ -5579,7 +5949,7 @@
                 <w:color w:val="555759"/>
                 <w:sz w:val="18"/>
               </w:rPr>
-              <w:t>Death</w:t>
+              <w:t xml:space="preserve">Win/Lose </w:t>
             </w:r>
           </w:p>
         </w:tc>
@@ -5596,6 +5966,7 @@
               <w:pStyle w:val="TableParagraph"/>
               <w:ind w:left="221"/>
               <w:rPr>
+                <w:color w:val="555759"/>
                 <w:sz w:val="18"/>
               </w:rPr>
             </w:pPr>
@@ -5610,7 +5981,7 @@
         </w:tc>
         <w:tc>
           <w:tcPr>
-            <w:tcW w:w="4559" w:type="dxa"/>
+            <w:tcW w:w="4635" w:type="dxa"/>
             <w:tcBorders>
               <w:top w:val="single" w:sz="4" w:space="0" w:color="DBE0E2"/>
               <w:bottom w:val="single" w:sz="4" w:space="0" w:color="DBE0E2"/>
@@ -5622,19 +5993,231 @@
               <w:spacing w:before="102"/>
               <w:ind w:left="174"/>
               <w:rPr>
-                <w:rFonts w:ascii="Gill Sans MT"/>
+                <w:color w:val="555759"/>
                 <w:sz w:val="18"/>
               </w:rPr>
             </w:pPr>
             <w:r>
               <w:rPr>
-                <w:rFonts w:ascii="Gill Sans MT"/>
-                <w:color w:val="555759"/>
-                <w:w w:val="110"/>
+                <w:color w:val="555759"/>
                 <w:sz w:val="18"/>
               </w:rPr>
-              <w:t>Death</w:t>
-            </w:r>
+              <w:t>Plays when the player wins/loses</w:t>
+            </w:r>
+          </w:p>
+        </w:tc>
+      </w:tr>
+      <w:tr>
+        <w:trPr>
+          <w:gridAfter w:val="2"/>
+          <w:wAfter w:w="9042" w:type="dxa"/>
+          <w:trHeight w:val="350"/>
+        </w:trPr>
+        <w:tc>
+          <w:tcPr>
+            <w:tcW w:w="2227" w:type="dxa"/>
+            <w:tcBorders>
+              <w:top w:val="single" w:sz="4" w:space="0" w:color="DBE0E2"/>
+              <w:bottom w:val="single" w:sz="4" w:space="0" w:color="DBE0E2"/>
+            </w:tcBorders>
+          </w:tcPr>
+          <w:p>
+            <w:pPr>
+              <w:pStyle w:val="TableParagraph"/>
+              <w:rPr>
+                <w:color w:val="555759"/>
+                <w:sz w:val="18"/>
+              </w:rPr>
+            </w:pPr>
+            <w:r>
+              <w:rPr>
+                <w:color w:val="555759"/>
+                <w:sz w:val="18"/>
+              </w:rPr>
+              <w:t>Background Music</w:t>
+            </w:r>
+          </w:p>
+        </w:tc>
+        <w:tc>
+          <w:tcPr>
+            <w:tcW w:w="1847" w:type="dxa"/>
+            <w:tcBorders>
+              <w:top w:val="single" w:sz="4" w:space="0" w:color="DBE0E2"/>
+              <w:bottom w:val="single" w:sz="4" w:space="0" w:color="DBE0E2"/>
+            </w:tcBorders>
+          </w:tcPr>
+          <w:p>
+            <w:pPr>
+              <w:pStyle w:val="TableParagraph"/>
+              <w:ind w:left="221"/>
+              <w:rPr>
+                <w:color w:val="555759"/>
+                <w:sz w:val="18"/>
+              </w:rPr>
+            </w:pPr>
+            <w:r>
+              <w:rPr>
+                <w:color w:val="555759"/>
+                <w:sz w:val="18"/>
+              </w:rPr>
+              <w:t>BM</w:t>
+            </w:r>
+          </w:p>
+        </w:tc>
+        <w:tc>
+          <w:tcPr>
+            <w:tcW w:w="4635" w:type="dxa"/>
+            <w:tcBorders>
+              <w:top w:val="single" w:sz="4" w:space="0" w:color="DBE0E2"/>
+              <w:bottom w:val="single" w:sz="4" w:space="0" w:color="DBE0E2"/>
+            </w:tcBorders>
+          </w:tcPr>
+          <w:p>
+            <w:pPr>
+              <w:pStyle w:val="TableParagraph"/>
+              <w:spacing w:before="102"/>
+              <w:ind w:left="174"/>
+              <w:rPr>
+                <w:color w:val="555759"/>
+                <w:sz w:val="18"/>
+              </w:rPr>
+            </w:pPr>
+            <w:r>
+              <w:rPr>
+                <w:color w:val="555759"/>
+                <w:sz w:val="18"/>
+              </w:rPr>
+              <w:t xml:space="preserve">Music is always playing </w:t>
+            </w:r>
+            <w:r>
+              <w:rPr>
+                <w:color w:val="555759"/>
+                <w:sz w:val="18"/>
+              </w:rPr>
+              <w:t>if</w:t>
+            </w:r>
+            <w:r>
+              <w:rPr>
+                <w:color w:val="555759"/>
+                <w:sz w:val="18"/>
+              </w:rPr>
+              <w:t xml:space="preserve"> the game is open</w:t>
+            </w:r>
+          </w:p>
+        </w:tc>
+      </w:tr>
+      <w:tr>
+        <w:trPr>
+          <w:gridAfter w:val="2"/>
+          <w:wAfter w:w="9042" w:type="dxa"/>
+          <w:trHeight w:val="350"/>
+        </w:trPr>
+        <w:tc>
+          <w:tcPr>
+            <w:tcW w:w="2227" w:type="dxa"/>
+            <w:tcBorders>
+              <w:top w:val="single" w:sz="4" w:space="0" w:color="DBE0E2"/>
+              <w:bottom w:val="single" w:sz="4" w:space="0" w:color="DBE0E2"/>
+            </w:tcBorders>
+          </w:tcPr>
+          <w:p>
+            <w:pPr>
+              <w:pStyle w:val="TableParagraph"/>
+              <w:rPr>
+                <w:color w:val="555759"/>
+                <w:sz w:val="18"/>
+              </w:rPr>
+            </w:pPr>
+          </w:p>
+        </w:tc>
+        <w:tc>
+          <w:tcPr>
+            <w:tcW w:w="1847" w:type="dxa"/>
+            <w:tcBorders>
+              <w:top w:val="single" w:sz="4" w:space="0" w:color="DBE0E2"/>
+              <w:bottom w:val="single" w:sz="4" w:space="0" w:color="DBE0E2"/>
+            </w:tcBorders>
+          </w:tcPr>
+          <w:p>
+            <w:pPr>
+              <w:pStyle w:val="TableParagraph"/>
+              <w:ind w:left="221"/>
+              <w:rPr>
+                <w:color w:val="555759"/>
+                <w:sz w:val="18"/>
+              </w:rPr>
+            </w:pPr>
+          </w:p>
+          <w:p/>
+          <w:p/>
+          <w:p/>
+          <w:p/>
+          <w:p/>
+          <w:p/>
+          <w:p/>
+          <w:p/>
+          <w:p/>
+          <w:p/>
+          <w:p/>
+          <w:p/>
+          <w:p/>
+          <w:p/>
+          <w:p/>
+          <w:p/>
+          <w:p/>
+          <w:p/>
+          <w:p/>
+          <w:p/>
+          <w:p/>
+          <w:p/>
+          <w:p/>
+          <w:p/>
+          <w:p/>
+          <w:p/>
+          <w:p/>
+          <w:p/>
+          <w:p/>
+          <w:p/>
+          <w:p/>
+          <w:p/>
+          <w:p/>
+          <w:p/>
+          <w:p/>
+          <w:p/>
+          <w:p/>
+          <w:p/>
+          <w:p>
+            <w:pPr>
+              <w:rPr>
+                <w:color w:val="555759"/>
+                <w:sz w:val="18"/>
+              </w:rPr>
+            </w:pPr>
+          </w:p>
+          <w:p>
+            <w:pPr>
+              <w:jc w:val="right"/>
+            </w:pPr>
+          </w:p>
+        </w:tc>
+        <w:tc>
+          <w:tcPr>
+            <w:tcW w:w="4635" w:type="dxa"/>
+            <w:tcBorders>
+              <w:top w:val="single" w:sz="4" w:space="0" w:color="DBE0E2"/>
+              <w:bottom w:val="single" w:sz="4" w:space="0" w:color="DBE0E2"/>
+            </w:tcBorders>
+          </w:tcPr>
+          <w:p>
+            <w:pPr>
+              <w:pStyle w:val="TableParagraph"/>
+              <w:spacing w:before="102"/>
+              <w:ind w:left="174"/>
+              <w:rPr>
+                <w:color w:val="555759"/>
+                <w:sz w:val="18"/>
+              </w:rPr>
+            </w:pPr>
           </w:p>
         </w:tc>
       </w:tr>
@@ -5702,7 +6285,7 @@
           <w:color w:val="555759"/>
           <w:sz w:val="20"/>
         </w:rPr>
-        <w:t>One</w:t>
+        <w:t>Two</w:t>
       </w:r>
       <w:r>
         <w:rPr>
@@ -5717,7 +6300,21 @@
           <w:color w:val="555759"/>
           <w:sz w:val="20"/>
         </w:rPr>
-        <w:t>Player</w:t>
+        <w:t>p</w:t>
+      </w:r>
+      <w:r>
+        <w:rPr>
+          <w:color w:val="555759"/>
+          <w:sz w:val="20"/>
+        </w:rPr>
+        <w:t>layer</w:t>
+      </w:r>
+      <w:r>
+        <w:rPr>
+          <w:color w:val="555759"/>
+          <w:sz w:val="20"/>
+        </w:rPr>
+        <w:t>s</w:t>
       </w:r>
       <w:r>
         <w:rPr>
@@ -5863,6 +6460,10 @@
         <w:pStyle w:val="BodyText"/>
         <w:spacing w:before="79"/>
         <w:ind w:left="640"/>
+        <w:rPr>
+          <w:color w:val="555759"/>
+          <w:w w:val="80"/>
+        </w:rPr>
       </w:pPr>
       <w:r>
         <w:rPr>
@@ -5895,6 +6496,138 @@
         </w:rPr>
         <w:t>.</w:t>
       </w:r>
+    </w:p>
+    <w:p>
+      <w:pPr>
+        <w:pStyle w:val="BodyText"/>
+        <w:spacing w:before="79"/>
+        <w:ind w:left="640"/>
+      </w:pPr>
+    </w:p>
+    <w:p>
+      <w:pPr>
+        <w:pStyle w:val="BodyText"/>
+        <w:spacing w:before="184"/>
+        <w:ind w:left="643"/>
+        <w:rPr>
+          <w:rFonts w:ascii="Gill Sans MT"/>
+        </w:rPr>
+      </w:pPr>
+      <w:r>
+        <w:rPr>
+          <w:rFonts w:ascii="Gill Sans MT"/>
+          <w:color w:val="A0A1A0"/>
+          <w:spacing w:val="4"/>
+        </w:rPr>
+        <w:t>ADD MORE</w:t>
+      </w:r>
+      <w:r>
+        <w:rPr>
+          <w:rFonts w:ascii="Gill Sans MT"/>
+          <w:color w:val="A0A1A0"/>
+          <w:spacing w:val="10"/>
+        </w:rPr>
+        <w:t xml:space="preserve"> </w:t>
+      </w:r>
+      <w:r>
+        <w:rPr>
+          <w:rFonts w:ascii="Gill Sans MT"/>
+          <w:color w:val="A0A1A0"/>
+          <w:spacing w:val="7"/>
+        </w:rPr>
+        <w:t>LEVELS</w:t>
+      </w:r>
+    </w:p>
+    <w:p>
+      <w:pPr>
+        <w:pStyle w:val="BodyText"/>
+        <w:spacing w:before="79"/>
+        <w:ind w:left="640"/>
+        <w:rPr>
+          <w:color w:val="555759"/>
+        </w:rPr>
+      </w:pPr>
+      <w:r>
+        <w:rPr>
+          <w:color w:val="555759"/>
+        </w:rPr>
+        <w:t xml:space="preserve">In a future DLC, add </w:t>
+      </w:r>
+      <w:r>
+        <w:rPr>
+          <w:color w:val="555759"/>
+        </w:rPr>
+        <w:t>levels with even further increased difficulty to keep the game challenging, as well as having more playtime.</w:t>
+      </w:r>
+    </w:p>
+    <w:p>
+      <w:pPr>
+        <w:pStyle w:val="BodyText"/>
+        <w:spacing w:before="79"/>
+        <w:ind w:left="640"/>
+      </w:pPr>
+    </w:p>
+    <w:p>
+      <w:pPr>
+        <w:pStyle w:val="BodyText"/>
+        <w:spacing w:before="184"/>
+        <w:ind w:left="643"/>
+        <w:rPr>
+          <w:rFonts w:ascii="Gill Sans MT"/>
+        </w:rPr>
+      </w:pPr>
+      <w:r>
+        <w:rPr>
+          <w:rFonts w:ascii="Gill Sans MT"/>
+          <w:color w:val="A0A1A0"/>
+          <w:spacing w:val="4"/>
+        </w:rPr>
+        <w:t xml:space="preserve">ADD </w:t>
+      </w:r>
+      <w:r>
+        <w:rPr>
+          <w:rFonts w:ascii="Gill Sans MT"/>
+          <w:color w:val="A0A1A0"/>
+          <w:spacing w:val="4"/>
+        </w:rPr>
+        <w:t>UPGRADING</w:t>
+      </w:r>
+    </w:p>
+    <w:p>
+      <w:pPr>
+        <w:pStyle w:val="BodyText"/>
+        <w:spacing w:before="79"/>
+        <w:ind w:left="640"/>
+        <w:rPr>
+          <w:color w:val="555759"/>
+        </w:rPr>
+      </w:pPr>
+      <w:r>
+        <w:rPr>
+          <w:color w:val="555759"/>
+        </w:rPr>
+        <w:t xml:space="preserve">In a future DLC, add </w:t>
+      </w:r>
+      <w:r>
+        <w:rPr>
+          <w:color w:val="555759"/>
+        </w:rPr>
+        <w:t>in upgrading mechanics so that the player can save their progress and upgrade their planes if they were to be stuck and cannot progress.</w:t>
+      </w:r>
+    </w:p>
+    <w:p>
+      <w:pPr>
+        <w:pStyle w:val="BodyText"/>
+        <w:spacing w:before="79"/>
+        <w:ind w:left="640"/>
+      </w:pPr>
+    </w:p>
+    <w:p>
+      <w:pPr>
+        <w:pStyle w:val="BodyText"/>
+        <w:spacing w:before="79"/>
+        <w:ind w:left="640"/>
+      </w:pPr>
     </w:p>
     <w:p>
       <w:pPr>
@@ -7159,7 +7892,7 @@
           <v:path gradientshapeok="t" o:connecttype="rect"/>
         </v:shapetype>
         <v:shape id="_x0000_s1026" type="#_x0000_t202" style="position:absolute;margin-left:233.95pt;margin-top:746.5pt;width:144.2pt;height:24.9pt;z-index:-30760;mso-position-horizontal-relative:page;mso-position-vertical-relative:page" filled="f" stroked="f">
-          <v:textbox inset="0,0,0,0">
+          <v:textbox style="mso-next-textbox:#_x0000_s1026" inset="0,0,0,0">
             <w:txbxContent>
               <w:p>
                 <w:pPr>
@@ -7167,6 +7900,8 @@
                   <w:jc w:val="center"/>
                   <w:rPr>
                     <w:rFonts w:ascii="Lucida Sans"/>
+                    <w:color w:val="555759"/>
+                    <w:w w:val="95"/>
                     <w:sz w:val="14"/>
                   </w:rPr>
                 </w:pPr>
@@ -7177,103 +7912,7 @@
                     <w:w w:val="95"/>
                     <w:sz w:val="14"/>
                   </w:rPr>
-                  <w:t>Zombie</w:t>
-                </w:r>
-                <w:r>
-                  <w:rPr>
-                    <w:rFonts w:ascii="Lucida Sans"/>
-                    <w:color w:val="555759"/>
-                    <w:spacing w:val="-32"/>
-                    <w:w w:val="95"/>
-                    <w:sz w:val="14"/>
-                  </w:rPr>
-                  <w:t xml:space="preserve"> </w:t>
-                </w:r>
-                <w:r>
-                  <w:rPr>
-                    <w:rFonts w:ascii="Lucida Sans"/>
-                    <w:color w:val="555759"/>
-                    <w:spacing w:val="-3"/>
-                    <w:w w:val="95"/>
-                    <w:sz w:val="14"/>
-                  </w:rPr>
-                  <w:t>Toys</w:t>
-                </w:r>
-                <w:r>
-                  <w:rPr>
-                    <w:rFonts w:ascii="Lucida Sans"/>
-                    <w:color w:val="555759"/>
-                    <w:spacing w:val="-31"/>
-                    <w:w w:val="95"/>
-                    <w:sz w:val="14"/>
-                  </w:rPr>
-                  <w:t xml:space="preserve"> </w:t>
-                </w:r>
-                <w:r>
-                  <w:rPr>
-                    <w:rFonts w:ascii="Lucida Sans"/>
-                    <w:color w:val="555759"/>
-                    <w:w w:val="95"/>
-                    <w:sz w:val="14"/>
-                  </w:rPr>
-                  <w:t>Game</w:t>
-                </w:r>
-                <w:r>
-                  <w:rPr>
-                    <w:rFonts w:ascii="Lucida Sans"/>
-                    <w:color w:val="555759"/>
-                    <w:spacing w:val="-30"/>
-                    <w:w w:val="95"/>
-                    <w:sz w:val="14"/>
-                  </w:rPr>
-                  <w:t xml:space="preserve"> </w:t>
-                </w:r>
-                <w:r>
-                  <w:rPr>
-                    <w:rFonts w:ascii="Lucida Sans"/>
-                    <w:color w:val="555759"/>
-                    <w:w w:val="95"/>
-                    <w:sz w:val="14"/>
-                  </w:rPr>
-                  <w:t>Design</w:t>
-                </w:r>
-                <w:r>
-                  <w:rPr>
-                    <w:rFonts w:ascii="Lucida Sans"/>
-                    <w:color w:val="555759"/>
-                    <w:spacing w:val="-31"/>
-                    <w:w w:val="95"/>
-                    <w:sz w:val="14"/>
-                  </w:rPr>
-                  <w:t xml:space="preserve"> </w:t>
-                </w:r>
-                <w:r>
-                  <w:rPr>
-                    <w:rFonts w:ascii="Lucida Sans"/>
-                    <w:color w:val="555759"/>
-                    <w:w w:val="95"/>
-                    <w:sz w:val="14"/>
-                  </w:rPr>
-                  <w:t>Document</w:t>
-                </w:r>
-                <w:r>
-                  <w:rPr>
-                    <w:rFonts w:ascii="Lucida Sans"/>
-                    <w:color w:val="555759"/>
-                    <w:spacing w:val="-31"/>
-                    <w:w w:val="95"/>
-                    <w:sz w:val="14"/>
-                  </w:rPr>
-                  <w:t xml:space="preserve"> </w:t>
-                </w:r>
-                <w:r>
-                  <w:rPr>
-                    <w:rFonts w:ascii="Lucida Sans"/>
-                    <w:color w:val="555759"/>
-                    <w:w w:val="95"/>
-                    <w:sz w:val="14"/>
-                  </w:rPr>
-                  <w:t>v5.3.4r1</w:t>
+                  <w:t>GDD_LEE_XIE_LOONG</w:t>
                 </w:r>
               </w:p>
               <w:p>

</xml_diff>

<commit_message>
DOCS AND SLIDES UPDATE
</commit_message>
<xml_diff>
--- a/190874H_IWP_DOCS/DM2293_Sample-Game-Design-Document.docx
+++ b/190874H_IWP_DOCS/DM2293_Sample-Game-Design-Document.docx
@@ -870,12 +870,14 @@
             </w:rPr>
             <w:t xml:space="preserve"> </w:t>
           </w:r>
+          <w:proofErr w:type="spellStart"/>
           <w:r>
             <w:rPr>
               <w:color w:val="7C7A7C"/>
             </w:rPr>
             <w:t>ZomBear</w:t>
           </w:r>
+          <w:proofErr w:type="spellEnd"/>
           <w:r>
             <w:rPr>
               <w:color w:val="7C7A7C"/>
@@ -904,12 +906,14 @@
             </w:rPr>
             <w:t xml:space="preserve"> </w:t>
           </w:r>
+          <w:proofErr w:type="spellStart"/>
           <w:r>
             <w:rPr>
               <w:color w:val="7C7A7C"/>
             </w:rPr>
             <w:t>ZomBunny</w:t>
           </w:r>
+          <w:proofErr w:type="spellEnd"/>
           <w:r>
             <w:rPr>
               <w:color w:val="7C7A7C"/>
@@ -939,12 +943,14 @@
             </w:rPr>
             <w:t xml:space="preserve"> </w:t>
           </w:r>
+          <w:proofErr w:type="spellStart"/>
           <w:r>
             <w:rPr>
               <w:color w:val="7C7A7C"/>
             </w:rPr>
             <w:t>ZomDuck</w:t>
           </w:r>
+          <w:proofErr w:type="spellEnd"/>
           <w:r>
             <w:rPr>
               <w:color w:val="7C7A7C"/>
@@ -973,12 +979,14 @@
             </w:rPr>
             <w:t xml:space="preserve"> </w:t>
           </w:r>
+          <w:proofErr w:type="spellStart"/>
           <w:r>
             <w:rPr>
               <w:color w:val="7C7A7C"/>
             </w:rPr>
             <w:t>Hellephant</w:t>
           </w:r>
+          <w:proofErr w:type="spellEnd"/>
           <w:r>
             <w:rPr>
               <w:color w:val="7C7A7C"/>
@@ -1402,7 +1410,21 @@
         <w:rPr>
           <w:color w:val="A0A1A0"/>
         </w:rPr>
-        <w:t xml:space="preserve"> The Game</w:t>
+        <w:t xml:space="preserve"> </w:t>
+      </w:r>
+      <w:proofErr w:type="gramStart"/>
+      <w:r>
+        <w:rPr>
+          <w:color w:val="A0A1A0"/>
+        </w:rPr>
+        <w:t>The</w:t>
+      </w:r>
+      <w:proofErr w:type="gramEnd"/>
+      <w:r>
+        <w:rPr>
+          <w:color w:val="A0A1A0"/>
+        </w:rPr>
+        <w:t xml:space="preserve"> Game</w:t>
       </w:r>
     </w:p>
     <w:p>
@@ -1538,11 +1560,19 @@
         </w:rPr>
         <w:t xml:space="preserve">Release date: </w:t>
       </w:r>
+      <w:proofErr w:type="gramStart"/>
       <w:r>
         <w:rPr>
           <w:color w:val="A0A1A0"/>
         </w:rPr>
-        <w:t>April, 20</w:t>
+        <w:t>April,</w:t>
+      </w:r>
+      <w:proofErr w:type="gramEnd"/>
+      <w:r>
+        <w:rPr>
+          <w:color w:val="A0A1A0"/>
+        </w:rPr>
+        <w:t xml:space="preserve"> 20</w:t>
       </w:r>
       <w:r>
         <w:rPr>
@@ -1790,18 +1820,38 @@
         <w:rPr>
           <w:color w:val="555759"/>
         </w:rPr>
-        <w:t xml:space="preserve">Arcade-type style </w:t>
-      </w:r>
-    </w:p>
-    <w:p>
-      <w:pPr>
-        <w:pStyle w:val="BodyText"/>
+        <w:t>Unique Skills for player to choose from</w:t>
+      </w:r>
+    </w:p>
+    <w:p>
+      <w:pPr>
+        <w:pStyle w:val="BodyText"/>
+        <w:numPr>
+          <w:ilvl w:val="0"/>
+          <w:numId w:val="2"/>
+        </w:numPr>
         <w:ind w:right="1024"/>
         <w:jc w:val="both"/>
         <w:rPr>
           <w:color w:val="555759"/>
         </w:rPr>
       </w:pPr>
+      <w:r>
+        <w:rPr>
+          <w:color w:val="555759"/>
+        </w:rPr>
+        <w:t xml:space="preserve">Arcade-type style </w:t>
+      </w:r>
+    </w:p>
+    <w:p>
+      <w:pPr>
+        <w:pStyle w:val="BodyText"/>
+        <w:ind w:right="1024"/>
+        <w:jc w:val="both"/>
+        <w:rPr>
+          <w:color w:val="555759"/>
+        </w:rPr>
+      </w:pPr>
     </w:p>
     <w:p>
       <w:pPr>
@@ -1812,8 +1862,8 @@
           <w:color w:val="555759"/>
         </w:rPr>
         <w:sectPr>
-          <w:headerReference w:type="default" r:id="rId7"/>
-          <w:footerReference w:type="default" r:id="rId8"/>
+          <w:headerReference w:type="default" r:id="rId8"/>
+          <w:footerReference w:type="default" r:id="rId9"/>
           <w:pgSz w:w="12240" w:h="15840"/>
           <w:pgMar w:top="1080" w:right="880" w:bottom="880" w:left="980" w:header="0" w:footer="690" w:gutter="0"/>
           <w:pgNumType w:start="3"/>
@@ -2030,8 +2080,8 @@
           <w:color w:val="555759"/>
         </w:rPr>
         <w:sectPr>
-          <w:headerReference w:type="default" r:id="rId9"/>
-          <w:footerReference w:type="default" r:id="rId10"/>
+          <w:headerReference w:type="default" r:id="rId10"/>
+          <w:footerReference w:type="default" r:id="rId11"/>
           <w:pgSz w:w="12240" w:h="15840"/>
           <w:pgMar w:top="1080" w:right="880" w:bottom="880" w:left="980" w:header="0" w:footer="690" w:gutter="0"/>
           <w:pgNumType w:start="4"/>
@@ -2410,7 +2460,7 @@
                     <pic:cNvPicPr/>
                   </pic:nvPicPr>
                   <pic:blipFill>
-                    <a:blip r:embed="rId11"/>
+                    <a:blip r:embed="rId12"/>
                     <a:stretch>
                       <a:fillRect/>
                     </a:stretch>
@@ -2437,8 +2487,8 @@
           <w:sz w:val="19"/>
         </w:rPr>
         <w:sectPr>
-          <w:headerReference w:type="default" r:id="rId12"/>
-          <w:footerReference w:type="default" r:id="rId13"/>
+          <w:headerReference w:type="default" r:id="rId13"/>
+          <w:footerReference w:type="default" r:id="rId14"/>
           <w:pgSz w:w="12240" w:h="15840"/>
           <w:pgMar w:top="1080" w:right="880" w:bottom="880" w:left="980" w:header="0" w:footer="690" w:gutter="0"/>
           <w:pgNumType w:start="5"/>
@@ -2535,7 +2585,7 @@
                     <pic:cNvPicPr/>
                   </pic:nvPicPr>
                   <pic:blipFill>
-                    <a:blip r:embed="rId14"/>
+                    <a:blip r:embed="rId15"/>
                     <a:stretch>
                       <a:fillRect/>
                     </a:stretch>
@@ -2625,7 +2675,7 @@
                     <pic:cNvPicPr/>
                   </pic:nvPicPr>
                   <pic:blipFill>
-                    <a:blip r:embed="rId15"/>
+                    <a:blip r:embed="rId16"/>
                     <a:stretch>
                       <a:fillRect/>
                     </a:stretch>
@@ -2675,8 +2725,8 @@
       <w:pPr>
         <w:spacing w:line="297" w:lineRule="auto"/>
         <w:sectPr>
-          <w:headerReference w:type="default" r:id="rId16"/>
-          <w:footerReference w:type="default" r:id="rId17"/>
+          <w:headerReference w:type="default" r:id="rId17"/>
+          <w:footerReference w:type="default" r:id="rId18"/>
           <w:pgSz w:w="12240" w:h="15840"/>
           <w:pgMar w:top="1040" w:right="880" w:bottom="880" w:left="980" w:header="0" w:footer="690" w:gutter="0"/>
           <w:pgNumType w:start="7"/>
@@ -2995,7 +3045,35 @@
         <w:rPr>
           <w:color w:val="555759"/>
         </w:rPr>
-        <w:t>Damaged: The player will have iframes for 3 seconds after losing health, and continuously blink until the iframes are over.</w:t>
+        <w:t xml:space="preserve">Damaged: The player will have </w:t>
+      </w:r>
+      <w:proofErr w:type="spellStart"/>
+      <w:r>
+        <w:rPr>
+          <w:color w:val="555759"/>
+        </w:rPr>
+        <w:t>iframes</w:t>
+      </w:r>
+      <w:proofErr w:type="spellEnd"/>
+      <w:r>
+        <w:rPr>
+          <w:color w:val="555759"/>
+        </w:rPr>
+        <w:t xml:space="preserve"> for 3 seconds after losing health, and continuously blink until the </w:t>
+      </w:r>
+      <w:proofErr w:type="spellStart"/>
+      <w:r>
+        <w:rPr>
+          <w:color w:val="555759"/>
+        </w:rPr>
+        <w:t>iframes</w:t>
+      </w:r>
+      <w:proofErr w:type="spellEnd"/>
+      <w:r>
+        <w:rPr>
+          <w:color w:val="555759"/>
+        </w:rPr>
+        <w:t xml:space="preserve"> are over.</w:t>
       </w:r>
     </w:p>
     <w:p>
@@ -3114,6 +3192,16 @@
     <w:p>
       <w:pPr>
         <w:pStyle w:val="BodyText"/>
+        <w:ind w:left="709" w:right="1024"/>
+        <w:jc w:val="both"/>
+        <w:rPr>
+          <w:color w:val="555759"/>
+        </w:rPr>
+      </w:pPr>
+    </w:p>
+    <w:p>
+      <w:pPr>
+        <w:pStyle w:val="BodyText"/>
       </w:pPr>
     </w:p>
     <w:p>
@@ -3135,8 +3223,8 @@
           <w:sz w:val="18"/>
         </w:rPr>
         <w:sectPr>
-          <w:headerReference w:type="default" r:id="rId18"/>
-          <w:footerReference w:type="default" r:id="rId19"/>
+          <w:headerReference w:type="default" r:id="rId19"/>
+          <w:footerReference w:type="default" r:id="rId20"/>
           <w:pgSz w:w="12240" w:h="15840"/>
           <w:pgMar w:top="1080" w:right="880" w:bottom="880" w:left="980" w:header="0" w:footer="690" w:gutter="0"/>
           <w:pgNumType w:start="8"/>
@@ -3225,7 +3313,7 @@
                     </pic:cNvPicPr>
                   </pic:nvPicPr>
                   <pic:blipFill>
-                    <a:blip r:embed="rId20">
+                    <a:blip r:embed="rId21">
                       <a:extLst>
                         <a:ext uri="{28A0092B-C50C-407E-A947-70E740481C1C}">
                           <a14:useLocalDpi xmlns:a14="http://schemas.microsoft.com/office/drawing/2010/main" val="0"/>
@@ -4454,8 +4542,8 @@
           <w:sz w:val="20"/>
         </w:rPr>
         <w:sectPr>
-          <w:headerReference w:type="default" r:id="rId21"/>
-          <w:footerReference w:type="default" r:id="rId22"/>
+          <w:headerReference w:type="default" r:id="rId22"/>
+          <w:footerReference w:type="default" r:id="rId23"/>
           <w:pgSz w:w="12240" w:h="15840"/>
           <w:pgMar w:top="1080" w:right="880" w:bottom="880" w:left="980" w:header="0" w:footer="690" w:gutter="0"/>
           <w:pgNumType w:start="9"/>
@@ -5124,7 +5212,7 @@
                     </pic:cNvPicPr>
                   </pic:nvPicPr>
                   <pic:blipFill>
-                    <a:blip r:embed="rId23">
+                    <a:blip r:embed="rId24">
                       <a:extLst>
                         <a:ext uri="{28A0092B-C50C-407E-A947-70E740481C1C}">
                           <a14:useLocalDpi xmlns:a14="http://schemas.microsoft.com/office/drawing/2010/main" val="0"/>
@@ -5227,8 +5315,8 @@
           <w:color w:val="555759"/>
         </w:rPr>
         <w:sectPr>
-          <w:headerReference w:type="default" r:id="rId24"/>
-          <w:footerReference w:type="default" r:id="rId25"/>
+          <w:headerReference w:type="default" r:id="rId25"/>
+          <w:footerReference w:type="default" r:id="rId26"/>
           <w:pgSz w:w="12240" w:h="15840"/>
           <w:pgMar w:top="1080" w:right="880" w:bottom="880" w:left="980" w:header="0" w:footer="690" w:gutter="0"/>
           <w:pgNumType w:start="11"/>
@@ -6228,8 +6316,8 @@
           <w:sz w:val="18"/>
         </w:rPr>
         <w:sectPr>
-          <w:headerReference w:type="default" r:id="rId26"/>
-          <w:footerReference w:type="default" r:id="rId27"/>
+          <w:headerReference w:type="default" r:id="rId27"/>
+          <w:footerReference w:type="default" r:id="rId28"/>
           <w:pgSz w:w="12240" w:h="15840"/>
           <w:pgMar w:top="560" w:right="880" w:bottom="880" w:left="980" w:header="0" w:footer="690" w:gutter="0"/>
           <w:pgNumType w:start="12"/>
@@ -6646,8 +6734,8 @@
       </w:pPr>
     </w:p>
     <w:sectPr>
-      <w:headerReference w:type="default" r:id="rId28"/>
-      <w:footerReference w:type="default" r:id="rId29"/>
+      <w:headerReference w:type="default" r:id="rId29"/>
+      <w:footerReference w:type="default" r:id="rId30"/>
       <w:pgSz w:w="12240" w:h="15840"/>
       <w:pgMar w:top="1080" w:right="880" w:bottom="880" w:left="980" w:header="0" w:footer="690" w:gutter="0"/>
       <w:pgNumType w:start="13"/>
@@ -9362,4 +9450,16 @@
   <a:objectDefaults/>
   <a:extraClrSchemeLst/>
 </a:theme>
+</file>
+
+<file path=customXml/item1.xml><?xml version="1.0" encoding="utf-8"?>
+<b:Sources xmlns:b="http://schemas.openxmlformats.org/officeDocument/2006/bibliography" xmlns="http://schemas.openxmlformats.org/officeDocument/2006/bibliography" SelectedStyle="\APASixthEditionOfficeOnline.xsl" StyleName="APA" Version="6"/>
+</file>
+
+<file path=customXml/itemProps1.xml><?xml version="1.0" encoding="utf-8"?>
+<ds:datastoreItem xmlns:ds="http://schemas.openxmlformats.org/officeDocument/2006/customXml" ds:itemID="{1F2F3FDA-E5A6-4AB1-A8B0-301F339EAC1F}">
+  <ds:schemaRefs>
+    <ds:schemaRef ds:uri="http://schemas.openxmlformats.org/officeDocument/2006/bibliography"/>
+  </ds:schemaRefs>
+</ds:datastoreItem>
 </file>
</xml_diff>